<commit_message>
Hotfix - test scenario
</commit_message>
<xml_diff>
--- a/Dokumentacja/Scenariusz testowy.docx
+++ b/Dokumentacja/Scenariusz testowy.docx
@@ -137,7 +137,7 @@
         <w:rPr>
           <w:lang w:val="pl-PL"/>
         </w:rPr>
-        <w:t>1</w:t>
+        <w:t>2</w:t>
       </w:r>
     </w:p>
     <w:p>
@@ -210,8 +210,8 @@
       <w:tblGrid>
         <w:gridCol w:w="1101"/>
         <w:gridCol w:w="1559"/>
-        <w:gridCol w:w="2126"/>
-        <w:gridCol w:w="4394"/>
+        <w:gridCol w:w="1984"/>
+        <w:gridCol w:w="4536"/>
       </w:tblGrid>
       <w:tr>
         <w:tc>
@@ -266,7 +266,7 @@
         </w:tc>
         <w:tc>
           <w:tcPr>
-            <w:tcW w:w="2126" w:type="dxa"/>
+            <w:tcW w:w="1984" w:type="dxa"/>
             <w:shd w:val="clear" w:color="auto" w:fill="F2F2F2"/>
           </w:tcPr>
           <w:p>
@@ -291,7 +291,7 @@
         </w:tc>
         <w:tc>
           <w:tcPr>
-            <w:tcW w:w="4394" w:type="dxa"/>
+            <w:tcW w:w="4536" w:type="dxa"/>
             <w:shd w:val="clear" w:color="auto" w:fill="F2F2F2"/>
           </w:tcPr>
           <w:p>
@@ -364,7 +364,7 @@
         </w:tc>
         <w:tc>
           <w:tcPr>
-            <w:tcW w:w="2126" w:type="dxa"/>
+            <w:tcW w:w="1984" w:type="dxa"/>
             <w:vAlign w:val="center"/>
           </w:tcPr>
           <w:p>
@@ -387,7 +387,7 @@
         </w:tc>
         <w:tc>
           <w:tcPr>
-            <w:tcW w:w="4394" w:type="dxa"/>
+            <w:tcW w:w="4536" w:type="dxa"/>
             <w:vAlign w:val="center"/>
           </w:tcPr>
           <w:p>
@@ -458,7 +458,7 @@
         </w:tc>
         <w:tc>
           <w:tcPr>
-            <w:tcW w:w="2126" w:type="dxa"/>
+            <w:tcW w:w="1984" w:type="dxa"/>
             <w:vAlign w:val="center"/>
           </w:tcPr>
           <w:p>
@@ -481,7 +481,7 @@
         </w:tc>
         <w:tc>
           <w:tcPr>
-            <w:tcW w:w="4394" w:type="dxa"/>
+            <w:tcW w:w="4536" w:type="dxa"/>
             <w:vAlign w:val="center"/>
           </w:tcPr>
           <w:p>
@@ -552,7 +552,7 @@
         </w:tc>
         <w:tc>
           <w:tcPr>
-            <w:tcW w:w="2126" w:type="dxa"/>
+            <w:tcW w:w="1984" w:type="dxa"/>
             <w:vAlign w:val="center"/>
           </w:tcPr>
           <w:p>
@@ -575,7 +575,7 @@
         </w:tc>
         <w:tc>
           <w:tcPr>
-            <w:tcW w:w="4394" w:type="dxa"/>
+            <w:tcW w:w="4536" w:type="dxa"/>
             <w:vAlign w:val="center"/>
           </w:tcPr>
           <w:p>
@@ -646,7 +646,7 @@
         </w:tc>
         <w:tc>
           <w:tcPr>
-            <w:tcW w:w="2126" w:type="dxa"/>
+            <w:tcW w:w="1984" w:type="dxa"/>
             <w:vAlign w:val="center"/>
           </w:tcPr>
           <w:p>
@@ -669,7 +669,7 @@
         </w:tc>
         <w:tc>
           <w:tcPr>
-            <w:tcW w:w="4394" w:type="dxa"/>
+            <w:tcW w:w="4536" w:type="dxa"/>
             <w:vAlign w:val="center"/>
           </w:tcPr>
           <w:p>
@@ -687,6 +687,100 @@
                 <w:lang w:val="pl-PL"/>
               </w:rPr>
               <w:t>Rewizja dokumentu i numeracji stron</w:t>
+            </w:r>
+          </w:p>
+        </w:tc>
+      </w:tr>
+      <w:tr>
+        <w:tc>
+          <w:tcPr>
+            <w:tcW w:w="1101" w:type="dxa"/>
+            <w:vAlign w:val="center"/>
+          </w:tcPr>
+          <w:p>
+            <w:pPr>
+              <w:spacing w:after="0" w:line="240" w:lineRule="auto"/>
+              <w:jc w:val="center"/>
+              <w:rPr>
+                <w:rFonts w:ascii="Calibri" w:hAnsi="Calibri"/>
+                <w:lang w:val="pl-PL"/>
+              </w:rPr>
+            </w:pPr>
+            <w:r>
+              <w:rPr>
+                <w:rFonts w:ascii="Calibri" w:hAnsi="Calibri"/>
+                <w:lang w:val="pl-PL"/>
+              </w:rPr>
+              <w:t>1.12</w:t>
+            </w:r>
+          </w:p>
+        </w:tc>
+        <w:tc>
+          <w:tcPr>
+            <w:tcW w:w="1559" w:type="dxa"/>
+            <w:vAlign w:val="center"/>
+          </w:tcPr>
+          <w:p>
+            <w:pPr>
+              <w:spacing w:after="0" w:line="240" w:lineRule="auto"/>
+              <w:jc w:val="center"/>
+              <w:rPr>
+                <w:rFonts w:ascii="Calibri" w:hAnsi="Calibri"/>
+                <w:lang w:val="pl-PL"/>
+              </w:rPr>
+            </w:pPr>
+            <w:r>
+              <w:rPr>
+                <w:rFonts w:ascii="Calibri" w:hAnsi="Calibri"/>
+                <w:lang w:val="pl-PL"/>
+              </w:rPr>
+              <w:t>11.06.2019</w:t>
+            </w:r>
+          </w:p>
+        </w:tc>
+        <w:tc>
+          <w:tcPr>
+            <w:tcW w:w="1984" w:type="dxa"/>
+            <w:vAlign w:val="center"/>
+          </w:tcPr>
+          <w:p>
+            <w:pPr>
+              <w:spacing w:after="0" w:line="240" w:lineRule="auto"/>
+              <w:jc w:val="center"/>
+              <w:rPr>
+                <w:rFonts w:ascii="Calibri" w:hAnsi="Calibri"/>
+                <w:lang w:val="pl-PL"/>
+              </w:rPr>
+            </w:pPr>
+            <w:r>
+              <w:rPr>
+                <w:rFonts w:ascii="Calibri" w:hAnsi="Calibri"/>
+                <w:lang w:val="pl-PL"/>
+              </w:rPr>
+              <w:t>Jakub Olejniczak</w:t>
+            </w:r>
+          </w:p>
+        </w:tc>
+        <w:tc>
+          <w:tcPr>
+            <w:tcW w:w="4536" w:type="dxa"/>
+            <w:vAlign w:val="center"/>
+          </w:tcPr>
+          <w:p>
+            <w:pPr>
+              <w:spacing w:after="0" w:line="240" w:lineRule="auto"/>
+              <w:jc w:val="center"/>
+              <w:rPr>
+                <w:rFonts w:ascii="Calibri" w:hAnsi="Calibri"/>
+                <w:lang w:val="pl-PL"/>
+              </w:rPr>
+            </w:pPr>
+            <w:r>
+              <w:rPr>
+                <w:rFonts w:ascii="Calibri" w:hAnsi="Calibri"/>
+                <w:lang w:val="pl-PL"/>
+              </w:rPr>
+              <w:t>Hotfix – uzupełnienie informacji o przypadkach</w:t>
             </w:r>
           </w:p>
         </w:tc>
@@ -1554,13 +1648,7 @@
           <w:rPr>
             <w:rStyle w:val="Hipercze"/>
           </w:rPr>
-          <w:t xml:space="preserve">Test </w:t>
-        </w:r>
-        <w:r>
-          <w:rPr>
-            <w:rStyle w:val="Hipercze"/>
-          </w:rPr>
-          <w:t>złych danych w menu głównym</w:t>
+          <w:t>Test złych danych w menu głównym</w:t>
         </w:r>
         <w:r>
           <w:rPr>
@@ -1621,13 +1709,7 @@
           <w:rPr>
             <w:rStyle w:val="Hipercze"/>
           </w:rPr>
-          <w:t xml:space="preserve">Test </w:t>
-        </w:r>
-        <w:r>
-          <w:rPr>
-            <w:rStyle w:val="Hipercze"/>
-          </w:rPr>
-          <w:t>złych danych w menu funkcji</w:t>
+          <w:t>Test złych danych w menu funkcji</w:t>
         </w:r>
         <w:r>
           <w:rPr>
@@ -1688,13 +1770,7 @@
           <w:rPr>
             <w:rStyle w:val="Hipercze"/>
           </w:rPr>
-          <w:t xml:space="preserve">Test </w:t>
-        </w:r>
-        <w:r>
-          <w:rPr>
-            <w:rStyle w:val="Hipercze"/>
-          </w:rPr>
-          <w:t>funkcji pomocy</w:t>
+          <w:t>Test funkcji pomocy</w:t>
         </w:r>
         <w:r>
           <w:rPr>
@@ -1755,13 +1831,7 @@
           <w:rPr>
             <w:rStyle w:val="Hipercze"/>
           </w:rPr>
-          <w:t xml:space="preserve">Test </w:t>
-        </w:r>
-        <w:r>
-          <w:rPr>
-            <w:rStyle w:val="Hipercze"/>
-          </w:rPr>
-          <w:t>funkcji dodatkowych informacji</w:t>
+          <w:t>Test funkcji dodatkowych informacji</w:t>
         </w:r>
         <w:r>
           <w:rPr>
@@ -1822,13 +1892,7 @@
           <w:rPr>
             <w:rStyle w:val="Hipercze"/>
           </w:rPr>
-          <w:t xml:space="preserve">Test </w:t>
-        </w:r>
-        <w:r>
-          <w:rPr>
-            <w:rStyle w:val="Hipercze"/>
-          </w:rPr>
-          <w:t>zapisu poprawnej spółki</w:t>
+          <w:t>Test zapisu poprawnej spółki</w:t>
         </w:r>
         <w:r>
           <w:rPr>
@@ -1889,13 +1953,7 @@
           <w:rPr>
             <w:rStyle w:val="Hipercze"/>
           </w:rPr>
-          <w:t xml:space="preserve">Test </w:t>
-        </w:r>
-        <w:r>
-          <w:rPr>
-            <w:rStyle w:val="Hipercze"/>
-          </w:rPr>
-          <w:t>funkcji powrotu</w:t>
+          <w:t>Test funkcji powrotu</w:t>
         </w:r>
         <w:r>
           <w:rPr>
@@ -1956,13 +2014,7 @@
           <w:rPr>
             <w:rStyle w:val="Hipercze"/>
           </w:rPr>
-          <w:t xml:space="preserve">Test </w:t>
-        </w:r>
-        <w:r>
-          <w:rPr>
-            <w:rStyle w:val="Hipercze"/>
-          </w:rPr>
-          <w:t>funkcji konsoli</w:t>
+          <w:t>Test funkcji konsoli</w:t>
         </w:r>
         <w:r>
           <w:rPr>
@@ -2023,13 +2075,7 @@
           <w:rPr>
             <w:rStyle w:val="Hipercze"/>
           </w:rPr>
-          <w:t xml:space="preserve">Test </w:t>
-        </w:r>
-        <w:r>
-          <w:rPr>
-            <w:rStyle w:val="Hipercze"/>
-          </w:rPr>
-          <w:t>zapisu złej strony</w:t>
+          <w:t>Test zapisu złej strony</w:t>
         </w:r>
         <w:r>
           <w:rPr>
@@ -2090,13 +2136,7 @@
           <w:rPr>
             <w:rStyle w:val="Hipercze"/>
           </w:rPr>
-          <w:t>Test</w:t>
-        </w:r>
-        <w:r>
-          <w:rPr>
-            <w:rStyle w:val="Hipercze"/>
-          </w:rPr>
-          <w:t xml:space="preserve"> zapisu strony poza bazą GPW</w:t>
+          <w:t>Test zapisu strony poza bazą GPW</w:t>
         </w:r>
         <w:r>
           <w:rPr>
@@ -2157,13 +2197,7 @@
           <w:rPr>
             <w:rStyle w:val="Hipercze"/>
           </w:rPr>
-          <w:t xml:space="preserve">Test </w:t>
-        </w:r>
-        <w:r>
-          <w:rPr>
-            <w:rStyle w:val="Hipercze"/>
-          </w:rPr>
-          <w:t>sortowania spółek</w:t>
+          <w:t>Test sortowania spółek</w:t>
         </w:r>
         <w:r>
           <w:rPr>
@@ -2224,13 +2258,7 @@
           <w:rPr>
             <w:rStyle w:val="Hipercze"/>
           </w:rPr>
-          <w:t xml:space="preserve">Test </w:t>
-        </w:r>
-        <w:r>
-          <w:rPr>
-            <w:rStyle w:val="Hipercze"/>
-          </w:rPr>
-          <w:t>usuwania stron</w:t>
+          <w:t>Test usuwania stron</w:t>
         </w:r>
         <w:r>
           <w:rPr>
@@ -2291,13 +2319,7 @@
           <w:rPr>
             <w:rStyle w:val="Hipercze"/>
           </w:rPr>
-          <w:t xml:space="preserve">Test </w:t>
-        </w:r>
-        <w:r>
-          <w:rPr>
-            <w:rStyle w:val="Hipercze"/>
-          </w:rPr>
-          <w:t>detalowych informacji o spółce</w:t>
+          <w:t>Test detalowych informacji o spółce</w:t>
         </w:r>
         <w:r>
           <w:rPr>
@@ -3663,7 +3685,13 @@
         <w:t>,</w:t>
       </w:r>
       <w:r>
-        <w:t xml:space="preserve"> określonej kolejności. Odkrycie defektu przez jeden przypadek może skutkować w braku możliwości sprawdzenia kroków opisanych w późniejszym etapie danego scenariusza.</w:t>
+        <w:t xml:space="preserve"> określonej kolejności. Odkrycie defektu przez jeden przypadek </w:t>
+      </w:r>
+      <w:r>
+        <w:t>będzie</w:t>
+      </w:r>
+      <w:r>
+        <w:t xml:space="preserve"> skutkować w braku możliwości sprawdzenia kroków opisanych w późniejszym etapie danego scenariusza.</w:t>
       </w:r>
     </w:p>
     <w:p>
@@ -17105,10 +17133,7 @@
         <w:pStyle w:val="SRS-Nagwek2"/>
       </w:pPr>
       <w:r>
-        <w:t xml:space="preserve">test zapisu </w:t>
-      </w:r>
-      <w:r>
-        <w:t>strony poza bazą GPW</w:t>
+        <w:t>test zapisu strony poza bazą GPW</w:t>
       </w:r>
     </w:p>
     <w:tbl>
@@ -17485,14 +17510,7 @@
                 <w:rFonts w:ascii="Calibri" w:hAnsi="Calibri"/>
                 <w:lang w:val="pl-PL"/>
               </w:rPr>
-              <w:t>TestZapisu</w:t>
-            </w:r>
-            <w:r>
-              <w:rPr>
-                <w:rFonts w:ascii="Calibri" w:hAnsi="Calibri"/>
-                <w:lang w:val="pl-PL"/>
-              </w:rPr>
-              <w:t>StronyPozaBaza</w:t>
+              <w:t>TestZapisuStronyPozaBaza</w:t>
             </w:r>
             <w:proofErr w:type="spellEnd"/>
           </w:p>
@@ -17517,14 +17535,7 @@
                 <w:rFonts w:ascii="Calibri" w:hAnsi="Calibri"/>
                 <w:lang w:val="pl-PL"/>
               </w:rPr>
-              <w:t>TS01</w:t>
-            </w:r>
-            <w:r>
-              <w:rPr>
-                <w:rFonts w:ascii="Calibri" w:hAnsi="Calibri"/>
-                <w:lang w:val="pl-PL"/>
-              </w:rPr>
-              <w:t>1</w:t>
+              <w:t>TS011</w:t>
             </w:r>
           </w:p>
         </w:tc>
@@ -17548,14 +17559,7 @@
                 <w:rFonts w:ascii="Calibri" w:hAnsi="Calibri"/>
                 <w:lang w:val="pl-PL"/>
               </w:rPr>
-              <w:t xml:space="preserve">Sprawdzenie reakcji na próbę zapisu </w:t>
-            </w:r>
-            <w:r>
-              <w:rPr>
-                <w:rFonts w:ascii="Calibri" w:hAnsi="Calibri"/>
-                <w:lang w:val="pl-PL"/>
-              </w:rPr>
-              <w:t>strony internetowej nie będącą stroną bazy gpw.pl</w:t>
+              <w:t>Sprawdzenie reakcji na próbę zapisu strony internetowej nie będącą stroną bazy gpw.pl</w:t>
             </w:r>
           </w:p>
         </w:tc>
@@ -17691,14 +17695,7 @@
                 <w:rFonts w:ascii="Calibri" w:hAnsi="Calibri"/>
                 <w:lang w:val="pl-PL"/>
               </w:rPr>
-              <w:t xml:space="preserve">-&gt; Wpisanie </w:t>
-            </w:r>
-            <w:r>
-              <w:rPr>
-                <w:rFonts w:ascii="Calibri" w:hAnsi="Calibri"/>
-                <w:lang w:val="pl-PL"/>
-              </w:rPr>
-              <w:t>strony poza bazą danych</w:t>
+              <w:t>-&gt; Wpisanie strony poza bazą danych</w:t>
             </w:r>
           </w:p>
         </w:tc>
@@ -17739,14 +17736,7 @@
                 <w:rFonts w:ascii="Calibri" w:hAnsi="Calibri"/>
                 <w:lang w:val="pl-PL"/>
               </w:rPr>
-              <w:t>-&gt; TC-50</w:t>
-            </w:r>
-            <w:r>
-              <w:rPr>
-                <w:rFonts w:ascii="Calibri" w:hAnsi="Calibri"/>
-                <w:lang w:val="pl-PL"/>
-              </w:rPr>
-              <w:t>2</w:t>
+              <w:t>-&gt; TC-502</w:t>
             </w:r>
           </w:p>
         </w:tc>
@@ -18050,6 +18040,7 @@
                 <w:u w:val="single"/>
                 <w:lang w:val="pl-PL"/>
               </w:rPr>
+              <w:lastRenderedPageBreak/>
               <w:t>Data wykonania testu</w:t>
             </w:r>
           </w:p>
@@ -18501,10 +18492,7 @@
         <w:pStyle w:val="SRS-Nagwek2"/>
       </w:pPr>
       <w:r>
-        <w:t xml:space="preserve">test </w:t>
-      </w:r>
-      <w:r>
-        <w:t>sortowania spółek</w:t>
+        <w:t>test sortowania spółek</w:t>
       </w:r>
     </w:p>
     <w:tbl>
@@ -18636,14 +18624,7 @@
                 <w:rFonts w:ascii="Calibri" w:hAnsi="Calibri"/>
                 <w:lang w:val="pl-PL"/>
               </w:rPr>
-              <w:t>REQ-F00</w:t>
-            </w:r>
-            <w:r>
-              <w:rPr>
-                <w:rFonts w:ascii="Calibri" w:hAnsi="Calibri"/>
-                <w:lang w:val="pl-PL"/>
-              </w:rPr>
-              <w:t>6</w:t>
+              <w:t>REQ-F006</w:t>
             </w:r>
           </w:p>
         </w:tc>
@@ -18830,14 +18811,7 @@
                 <w:rFonts w:ascii="Calibri" w:hAnsi="Calibri"/>
                 <w:lang w:val="pl-PL"/>
               </w:rPr>
-              <w:t>Test</w:t>
-            </w:r>
-            <w:r>
-              <w:rPr>
-                <w:rFonts w:ascii="Calibri" w:hAnsi="Calibri"/>
-                <w:lang w:val="pl-PL"/>
-              </w:rPr>
-              <w:t>SortowaniaSpolek</w:t>
+              <w:t>TestSortowaniaSpolek</w:t>
             </w:r>
             <w:proofErr w:type="spellEnd"/>
           </w:p>
@@ -18862,14 +18836,7 @@
                 <w:rFonts w:ascii="Calibri" w:hAnsi="Calibri"/>
                 <w:lang w:val="pl-PL"/>
               </w:rPr>
-              <w:t>TS01</w:t>
-            </w:r>
-            <w:r>
-              <w:rPr>
-                <w:rFonts w:ascii="Calibri" w:hAnsi="Calibri"/>
-                <w:lang w:val="pl-PL"/>
-              </w:rPr>
-              <w:t>2</w:t>
+              <w:t>TS012</w:t>
             </w:r>
           </w:p>
         </w:tc>
@@ -18893,14 +18860,7 @@
                 <w:rFonts w:ascii="Calibri" w:hAnsi="Calibri"/>
                 <w:lang w:val="pl-PL"/>
               </w:rPr>
-              <w:t xml:space="preserve">Sprawdzenie </w:t>
-            </w:r>
-            <w:r>
-              <w:rPr>
-                <w:rFonts w:ascii="Calibri" w:hAnsi="Calibri"/>
-                <w:lang w:val="pl-PL"/>
-              </w:rPr>
-              <w:t>działania funkcji „/sort-a” i „/sort-p”</w:t>
+              <w:t>Sprawdzenie działania funkcji „/sort-a” i „/sort-p”</w:t>
             </w:r>
             <w:r>
               <w:rPr>
@@ -19383,6 +19343,22 @@
                 <w:rFonts w:ascii="Calibri" w:hAnsi="Calibri"/>
                 <w:lang w:val="pl-PL"/>
               </w:rPr>
+              <w:t>-&gt; Użycie funkcji pokazywania spółek</w:t>
+            </w:r>
+          </w:p>
+          <w:p>
+            <w:pPr>
+              <w:spacing w:after="0" w:line="240" w:lineRule="auto"/>
+              <w:rPr>
+                <w:rFonts w:ascii="Calibri" w:hAnsi="Calibri"/>
+                <w:lang w:val="pl-PL"/>
+              </w:rPr>
+            </w:pPr>
+            <w:r>
+              <w:rPr>
+                <w:rFonts w:ascii="Calibri" w:hAnsi="Calibri"/>
+                <w:lang w:val="pl-PL"/>
+              </w:rPr>
               <w:t xml:space="preserve">-&gt; </w:t>
             </w:r>
             <w:r>
@@ -19390,67 +19366,23 @@
                 <w:rFonts w:ascii="Calibri" w:hAnsi="Calibri"/>
                 <w:lang w:val="pl-PL"/>
               </w:rPr>
-              <w:t>Użycie funkcji pokazywania spółek</w:t>
-            </w:r>
-          </w:p>
-          <w:p>
-            <w:pPr>
-              <w:spacing w:after="0" w:line="240" w:lineRule="auto"/>
-              <w:rPr>
-                <w:rFonts w:ascii="Calibri" w:hAnsi="Calibri"/>
-                <w:lang w:val="pl-PL"/>
-              </w:rPr>
-            </w:pPr>
-            <w:r>
-              <w:rPr>
-                <w:rFonts w:ascii="Calibri" w:hAnsi="Calibri"/>
-                <w:lang w:val="pl-PL"/>
-              </w:rPr>
-              <w:t xml:space="preserve">-&gt; </w:t>
-            </w:r>
-            <w:r>
-              <w:rPr>
-                <w:rFonts w:ascii="Calibri" w:hAnsi="Calibri"/>
-                <w:lang w:val="pl-PL"/>
-              </w:rPr>
-              <w:t xml:space="preserve">(oczekiwana wartość: </w:t>
-            </w:r>
-            <w:r>
-              <w:rPr>
-                <w:rFonts w:ascii="Calibri" w:hAnsi="Calibri"/>
-                <w:lang w:val="pl-PL"/>
-              </w:rPr>
-              <w:t>pokazanie spółek w poprawnej kolejności alfabetycznej, powrót do głównego menu</w:t>
-            </w:r>
-            <w:r>
-              <w:rPr>
-                <w:rFonts w:ascii="Calibri" w:hAnsi="Calibri"/>
-                <w:lang w:val="pl-PL"/>
-              </w:rPr>
-              <w:t>)</w:t>
-            </w:r>
-          </w:p>
-          <w:p>
-            <w:pPr>
-              <w:spacing w:after="0" w:line="240" w:lineRule="auto"/>
-              <w:rPr>
-                <w:rFonts w:ascii="Calibri" w:hAnsi="Calibri"/>
-                <w:lang w:val="pl-PL"/>
-              </w:rPr>
-            </w:pPr>
-            <w:r>
-              <w:rPr>
-                <w:rFonts w:ascii="Calibri" w:hAnsi="Calibri"/>
-                <w:lang w:val="pl-PL"/>
-              </w:rPr>
-              <w:t xml:space="preserve">-&gt; </w:t>
-            </w:r>
-            <w:r>
-              <w:rPr>
-                <w:rFonts w:ascii="Calibri" w:hAnsi="Calibri"/>
-                <w:lang w:val="pl-PL"/>
-              </w:rPr>
-              <w:t>Użycie funkcji sortowania procentowego</w:t>
+              <w:t>(oczekiwana wartość: pokazanie spółek w poprawnej kolejności alfabetycznej, powrót do głównego menu)</w:t>
+            </w:r>
+          </w:p>
+          <w:p>
+            <w:pPr>
+              <w:spacing w:after="0" w:line="240" w:lineRule="auto"/>
+              <w:rPr>
+                <w:rFonts w:ascii="Calibri" w:hAnsi="Calibri"/>
+                <w:lang w:val="pl-PL"/>
+              </w:rPr>
+            </w:pPr>
+            <w:r>
+              <w:rPr>
+                <w:rFonts w:ascii="Calibri" w:hAnsi="Calibri"/>
+                <w:lang w:val="pl-PL"/>
+              </w:rPr>
+              <w:t>-&gt; Użycie funkcji sortowania procentowego</w:t>
             </w:r>
           </w:p>
           <w:p>
@@ -19993,10 +19925,7 @@
         <w:pStyle w:val="SRS-Nagwek2"/>
       </w:pPr>
       <w:r>
-        <w:t xml:space="preserve">test </w:t>
-      </w:r>
-      <w:r>
-        <w:t>usuwania stron</w:t>
+        <w:t>test usuwania stron</w:t>
       </w:r>
     </w:p>
     <w:tbl>
@@ -20316,14 +20245,7 @@
                 <w:rFonts w:ascii="Calibri" w:hAnsi="Calibri"/>
                 <w:lang w:val="pl-PL"/>
               </w:rPr>
-              <w:t>Test</w:t>
-            </w:r>
-            <w:r>
-              <w:rPr>
-                <w:rFonts w:ascii="Calibri" w:hAnsi="Calibri"/>
-                <w:lang w:val="pl-PL"/>
-              </w:rPr>
-              <w:t>UsuwaniaStron</w:t>
+              <w:t>TestUsuwaniaStron</w:t>
             </w:r>
             <w:proofErr w:type="spellEnd"/>
           </w:p>
@@ -20348,14 +20270,7 @@
                 <w:rFonts w:ascii="Calibri" w:hAnsi="Calibri"/>
                 <w:lang w:val="pl-PL"/>
               </w:rPr>
-              <w:t>TS01</w:t>
-            </w:r>
-            <w:r>
-              <w:rPr>
-                <w:rFonts w:ascii="Calibri" w:hAnsi="Calibri"/>
-                <w:lang w:val="pl-PL"/>
-              </w:rPr>
-              <w:t>3</w:t>
+              <w:t>TS013</w:t>
             </w:r>
           </w:p>
         </w:tc>
@@ -20411,14 +20326,7 @@
                 <w:rFonts w:ascii="Calibri" w:hAnsi="Calibri"/>
                 <w:lang w:val="pl-PL"/>
               </w:rPr>
-              <w:t>-*</w:t>
-            </w:r>
-            <w:r>
-              <w:rPr>
-                <w:rFonts w:ascii="Calibri" w:hAnsi="Calibri"/>
-                <w:lang w:val="pl-PL"/>
-              </w:rPr>
-              <w:t>”</w:t>
+              <w:t>-*”</w:t>
             </w:r>
           </w:p>
         </w:tc>
@@ -20554,14 +20462,7 @@
                 <w:rFonts w:ascii="Calibri" w:hAnsi="Calibri"/>
                 <w:lang w:val="pl-PL"/>
               </w:rPr>
-              <w:t xml:space="preserve">-&gt; Użycie funkcji </w:t>
-            </w:r>
-            <w:r>
-              <w:rPr>
-                <w:rFonts w:ascii="Calibri" w:hAnsi="Calibri"/>
-                <w:lang w:val="pl-PL"/>
-              </w:rPr>
-              <w:t>usunięcia jednej spółki</w:t>
+              <w:t>-&gt; Użycie funkcji usunięcia jednej spółki</w:t>
             </w:r>
           </w:p>
           <w:p>
@@ -20593,14 +20494,7 @@
                 <w:rFonts w:ascii="Calibri" w:hAnsi="Calibri"/>
                 <w:lang w:val="pl-PL"/>
               </w:rPr>
-              <w:t xml:space="preserve">-&gt; </w:t>
-            </w:r>
-            <w:r>
-              <w:rPr>
-                <w:rFonts w:ascii="Calibri" w:hAnsi="Calibri"/>
-                <w:lang w:val="pl-PL"/>
-              </w:rPr>
-              <w:t>Zatwierdzenie funkcji wyczyszczenia</w:t>
+              <w:t>-&gt; Zatwierdzenie funkcji wyczyszczenia</w:t>
             </w:r>
           </w:p>
         </w:tc>
@@ -21047,21 +20941,7 @@
                 <w:rFonts w:ascii="Calibri" w:hAnsi="Calibri"/>
                 <w:lang w:val="pl-PL"/>
               </w:rPr>
-              <w:t xml:space="preserve">-&gt; (oczekiwana wartość: </w:t>
-            </w:r>
-            <w:r>
-              <w:rPr>
-                <w:rFonts w:ascii="Calibri" w:hAnsi="Calibri"/>
-                <w:lang w:val="pl-PL"/>
-              </w:rPr>
-              <w:t>informacja o wyczyszczeniu, powrót do głównego menu</w:t>
-            </w:r>
-            <w:r>
-              <w:rPr>
-                <w:rFonts w:ascii="Calibri" w:hAnsi="Calibri"/>
-                <w:lang w:val="pl-PL"/>
-              </w:rPr>
-              <w:t>)</w:t>
+              <w:t>-&gt; (oczekiwana wartość: informacja o wyczyszczeniu, powrót do głównego menu)</w:t>
             </w:r>
           </w:p>
           <w:p>
@@ -21588,10 +21468,7 @@
         <w:pStyle w:val="SRS-Nagwek2"/>
       </w:pPr>
       <w:r>
-        <w:t xml:space="preserve">test </w:t>
-      </w:r>
-      <w:r>
-        <w:t>detalowych informacji o spółce</w:t>
+        <w:t>test detalowych informacji o spółce</w:t>
       </w:r>
     </w:p>
     <w:tbl>
@@ -21911,14 +21788,7 @@
                 <w:lang w:val="pl-PL"/>
               </w:rPr>
               <w:lastRenderedPageBreak/>
-              <w:t>Test</w:t>
-            </w:r>
-            <w:r>
-              <w:rPr>
-                <w:rFonts w:ascii="Calibri" w:hAnsi="Calibri"/>
-                <w:lang w:val="pl-PL"/>
-              </w:rPr>
-              <w:t>DetalowychInformacji</w:t>
+              <w:t>TestDetalowychInformacji</w:t>
             </w:r>
             <w:proofErr w:type="spellEnd"/>
           </w:p>
@@ -21943,14 +21813,7 @@
                 <w:rFonts w:ascii="Calibri" w:hAnsi="Calibri"/>
                 <w:lang w:val="pl-PL"/>
               </w:rPr>
-              <w:t>TS01</w:t>
-            </w:r>
-            <w:r>
-              <w:rPr>
-                <w:rFonts w:ascii="Calibri" w:hAnsi="Calibri"/>
-                <w:lang w:val="pl-PL"/>
-              </w:rPr>
-              <w:t>4</w:t>
+              <w:t>TS014</w:t>
             </w:r>
           </w:p>
         </w:tc>
@@ -22110,14 +21973,7 @@
                 <w:rFonts w:ascii="Calibri" w:hAnsi="Calibri"/>
                 <w:lang w:val="pl-PL"/>
               </w:rPr>
-              <w:t xml:space="preserve">-&gt; Użycie funkcji </w:t>
-            </w:r>
-            <w:r>
-              <w:rPr>
-                <w:rFonts w:ascii="Calibri" w:hAnsi="Calibri"/>
-                <w:lang w:val="pl-PL"/>
-              </w:rPr>
-              <w:t>pokazania detali o spółce</w:t>
+              <w:t>-&gt; Użycie funkcji pokazania detali o spółce</w:t>
             </w:r>
           </w:p>
         </w:tc>
@@ -22141,14 +21997,7 @@
                 <w:rFonts w:ascii="Calibri" w:hAnsi="Calibri"/>
                 <w:lang w:val="pl-PL"/>
               </w:rPr>
-              <w:t>-&gt; TC-60</w:t>
-            </w:r>
-            <w:r>
-              <w:rPr>
-                <w:rFonts w:ascii="Calibri" w:hAnsi="Calibri"/>
-                <w:lang w:val="pl-PL"/>
-              </w:rPr>
-              <w:t>7</w:t>
+              <w:t>-&gt; TC-607</w:t>
             </w:r>
           </w:p>
         </w:tc>
@@ -22307,49 +22156,7 @@
                 <w:rFonts w:asciiTheme="minorHAnsi" w:hAnsiTheme="minorHAnsi" w:cstheme="minorHAnsi"/>
                 <w:lang w:val="pl-PL"/>
               </w:rPr>
-              <w:t xml:space="preserve">Poprawne wejście do głównego menu, posiadanie </w:t>
-            </w:r>
-            <w:r>
-              <w:rPr>
-                <w:rFonts w:asciiTheme="minorHAnsi" w:hAnsiTheme="minorHAnsi" w:cstheme="minorHAnsi"/>
-                <w:lang w:val="pl-PL"/>
-              </w:rPr>
-              <w:t>jednej</w:t>
-            </w:r>
-            <w:r>
-              <w:rPr>
-                <w:rFonts w:asciiTheme="minorHAnsi" w:hAnsiTheme="minorHAnsi" w:cstheme="minorHAnsi"/>
-                <w:lang w:val="pl-PL"/>
-              </w:rPr>
-              <w:t>, poprawn</w:t>
-            </w:r>
-            <w:r>
-              <w:rPr>
-                <w:rFonts w:asciiTheme="minorHAnsi" w:hAnsiTheme="minorHAnsi" w:cstheme="minorHAnsi"/>
-                <w:lang w:val="pl-PL"/>
-              </w:rPr>
-              <w:t>ej</w:t>
-            </w:r>
-            <w:r>
-              <w:rPr>
-                <w:rFonts w:asciiTheme="minorHAnsi" w:hAnsiTheme="minorHAnsi" w:cstheme="minorHAnsi"/>
-                <w:lang w:val="pl-PL"/>
-              </w:rPr>
-              <w:t xml:space="preserve"> spół</w:t>
-            </w:r>
-            <w:r>
-              <w:rPr>
-                <w:rFonts w:asciiTheme="minorHAnsi" w:hAnsiTheme="minorHAnsi" w:cstheme="minorHAnsi"/>
-                <w:lang w:val="pl-PL"/>
-              </w:rPr>
-              <w:t>ki</w:t>
-            </w:r>
-            <w:r>
-              <w:rPr>
-                <w:rFonts w:asciiTheme="minorHAnsi" w:hAnsiTheme="minorHAnsi" w:cstheme="minorHAnsi"/>
-                <w:lang w:val="pl-PL"/>
-              </w:rPr>
-              <w:t xml:space="preserve"> w bazie danych</w:t>
+              <w:t>Poprawne wejście do głównego menu, posiadanie jednej, poprawnej spółki w bazie danych</w:t>
             </w:r>
           </w:p>
         </w:tc>
@@ -22397,14 +22204,7 @@
                 <w:rFonts w:ascii="Calibri" w:hAnsi="Calibri"/>
                 <w:lang w:val="pl-PL"/>
               </w:rPr>
-              <w:t>Informacj</w:t>
-            </w:r>
-            <w:r>
-              <w:rPr>
-                <w:rFonts w:ascii="Calibri" w:hAnsi="Calibri"/>
-                <w:lang w:val="pl-PL"/>
-              </w:rPr>
-              <w:t>e detalowe o wpisanej spółce, pozostanie w głównym menu</w:t>
+              <w:t>Informacje detalowe o wpisanej spółce, pozostanie w głównym menu</w:t>
             </w:r>
           </w:p>
         </w:tc>
@@ -22907,7 +22707,13 @@
         <w:t xml:space="preserve">Rozdział zawiera spis </w:t>
       </w:r>
       <w:r>
-        <w:t>przypadków testowych używanych w scenariuszach testowych</w:t>
+        <w:t>przypadków testowych</w:t>
+      </w:r>
+      <w:r>
+        <w:t>, bez wyjątku</w:t>
+      </w:r>
+      <w:r>
+        <w:t xml:space="preserve"> używanych w scenariuszach testowych</w:t>
       </w:r>
       <w:r>
         <w:t>.</w:t>
@@ -22961,6 +22767,14 @@
     </w:p>
     <w:p>
       <w:pPr>
+        <w:pStyle w:val="Tekst"/>
+      </w:pPr>
+      <w:r>
+        <w:t>Stany początkowe opisanych przypadków testowych mogą być różne i są opisane w wykonywanym scenariuszu testowym. Zadaniem każdego przypadku testowego jest wykonanie swojego celu i dalsze przekazanie uzyskanych informacji zwrotnych(w postaci historii konsoli).</w:t>
+      </w:r>
+    </w:p>
+    <w:p>
+      <w:pPr>
         <w:pStyle w:val="SRS-Nagwek2"/>
       </w:pPr>
       <w:r>
@@ -24253,7 +24067,16 @@
                 <w:b/>
                 <w:lang w:val="pl-PL"/>
               </w:rPr>
-              <w:t>Użyte skrypty funkcji</w:t>
+              <w:t xml:space="preserve">Użyte skrypty </w:t>
+            </w:r>
+            <w:r>
+              <w:rPr>
+                <w:rFonts w:ascii="Calibri" w:hAnsi="Calibri"/>
+                <w:b/>
+                <w:lang w:val="pl-PL"/>
+              </w:rPr>
+              <w:lastRenderedPageBreak/>
+              <w:t>funkcji</w:t>
             </w:r>
           </w:p>
         </w:tc>
@@ -24282,7 +24105,17 @@
                 <w:b/>
                 <w:lang w:val="pl-PL"/>
               </w:rPr>
-              <w:t>Liczba spowodowanych defektów</w:t>
+              <w:lastRenderedPageBreak/>
+              <w:t xml:space="preserve">Liczba spowodowanych </w:t>
+            </w:r>
+            <w:r>
+              <w:rPr>
+                <w:rFonts w:ascii="Calibri" w:hAnsi="Calibri"/>
+                <w:b/>
+                <w:lang w:val="pl-PL"/>
+              </w:rPr>
+              <w:lastRenderedPageBreak/>
+              <w:t>defektów</w:t>
             </w:r>
           </w:p>
         </w:tc>
@@ -24317,6 +24150,7 @@
                 <w:rFonts w:ascii="Calibri" w:hAnsi="Calibri"/>
                 <w:lang w:val="pl-PL"/>
               </w:rPr>
+              <w:lastRenderedPageBreak/>
               <w:t>Nawigacja do funkcji dodania strony</w:t>
             </w:r>
           </w:p>
@@ -24390,15 +24224,7 @@
                 <w:rFonts w:ascii="Calibri" w:hAnsi="Calibri"/>
                 <w:lang w:val="pl-PL"/>
               </w:rPr>
-              <w:t>” i jej zatwierdzenie klawiszem „en</w:t>
-            </w:r>
-            <w:r>
-              <w:rPr>
-                <w:rFonts w:ascii="Calibri" w:hAnsi="Calibri"/>
-                <w:lang w:val="pl-PL"/>
-              </w:rPr>
-              <w:lastRenderedPageBreak/>
-              <w:t>ter”</w:t>
+              <w:t>” i jej zatwierdzenie klawiszem „enter”</w:t>
             </w:r>
           </w:p>
         </w:tc>
@@ -24426,7 +24252,6 @@
                 <w:rFonts w:ascii="Calibri" w:hAnsi="Calibri"/>
                 <w:lang w:val="pl-PL"/>
               </w:rPr>
-              <w:lastRenderedPageBreak/>
               <w:t>&lt;</w:t>
             </w:r>
             <w:r>
@@ -26276,16 +26101,7 @@
                 <w:b/>
                 <w:lang w:val="pl-PL"/>
               </w:rPr>
-              <w:t>ID przy</w:t>
-            </w:r>
-            <w:r>
-              <w:rPr>
-                <w:rFonts w:ascii="Calibri" w:hAnsi="Calibri"/>
-                <w:b/>
-                <w:lang w:val="pl-PL"/>
-              </w:rPr>
-              <w:lastRenderedPageBreak/>
-              <w:t>padku</w:t>
+              <w:t>ID przypadku</w:t>
             </w:r>
           </w:p>
         </w:tc>
@@ -26314,7 +26130,6 @@
                 <w:b/>
                 <w:lang w:val="pl-PL"/>
               </w:rPr>
-              <w:lastRenderedPageBreak/>
               <w:t>Opis</w:t>
             </w:r>
           </w:p>
@@ -26344,16 +26159,7 @@
                 <w:b/>
                 <w:lang w:val="pl-PL"/>
               </w:rPr>
-              <w:t xml:space="preserve">Użyte </w:t>
-            </w:r>
-            <w:r>
-              <w:rPr>
-                <w:rFonts w:ascii="Calibri" w:hAnsi="Calibri"/>
-                <w:b/>
-                <w:lang w:val="pl-PL"/>
-              </w:rPr>
-              <w:lastRenderedPageBreak/>
-              <w:t>skrypty funkcji</w:t>
+              <w:t>Użyte skrypty funkcji</w:t>
             </w:r>
           </w:p>
         </w:tc>
@@ -26382,17 +26188,7 @@
                 <w:b/>
                 <w:lang w:val="pl-PL"/>
               </w:rPr>
-              <w:lastRenderedPageBreak/>
-              <w:t>Liczba spo</w:t>
-            </w:r>
-            <w:r>
-              <w:rPr>
-                <w:rFonts w:ascii="Calibri" w:hAnsi="Calibri"/>
-                <w:b/>
-                <w:lang w:val="pl-PL"/>
-              </w:rPr>
-              <w:lastRenderedPageBreak/>
-              <w:t>wodowanych defektów</w:t>
+              <w:t>Liczba spowodowanych defektów</w:t>
             </w:r>
           </w:p>
         </w:tc>
@@ -27099,21 +26895,7 @@
                 <w:rFonts w:ascii="Calibri" w:hAnsi="Calibri"/>
                 <w:lang w:val="pl-PL"/>
               </w:rPr>
-              <w:t>TC-</w:t>
-            </w:r>
-            <w:r>
-              <w:rPr>
-                <w:rFonts w:ascii="Calibri" w:hAnsi="Calibri"/>
-                <w:lang w:val="pl-PL"/>
-              </w:rPr>
-              <w:t>5</w:t>
-            </w:r>
-            <w:r>
-              <w:rPr>
-                <w:rFonts w:ascii="Calibri" w:hAnsi="Calibri"/>
-                <w:lang w:val="pl-PL"/>
-              </w:rPr>
-              <w:t>01</w:t>
+              <w:t>TC-501</w:t>
             </w:r>
           </w:p>
         </w:tc>
@@ -27141,21 +26923,7 @@
                 <w:rFonts w:ascii="Calibri" w:hAnsi="Calibri"/>
                 <w:lang w:val="pl-PL"/>
               </w:rPr>
-              <w:t xml:space="preserve">Wpisanie </w:t>
-            </w:r>
-            <w:r>
-              <w:rPr>
-                <w:rFonts w:ascii="Calibri" w:hAnsi="Calibri"/>
-                <w:lang w:val="pl-PL"/>
-              </w:rPr>
-              <w:t xml:space="preserve">niepoprawnej strony internetowej </w:t>
-            </w:r>
-            <w:r>
-              <w:rPr>
-                <w:rFonts w:ascii="Calibri" w:hAnsi="Calibri"/>
-                <w:lang w:val="pl-PL"/>
-              </w:rPr>
-              <w:t>„</w:t>
+              <w:t>Wpisanie niepoprawnej strony internetowej „</w:t>
             </w:r>
             <w:hyperlink r:id="rId8" w:history="1">
               <w:r>
@@ -27487,14 +27255,7 @@
                 <w:rFonts w:ascii="Calibri" w:hAnsi="Calibri"/>
                 <w:lang w:val="pl-PL"/>
               </w:rPr>
-              <w:t>TC-50</w:t>
-            </w:r>
-            <w:r>
-              <w:rPr>
-                <w:rFonts w:ascii="Calibri" w:hAnsi="Calibri"/>
-                <w:lang w:val="pl-PL"/>
-              </w:rPr>
-              <w:t>2</w:t>
+              <w:t>TC-502</w:t>
             </w:r>
           </w:p>
         </w:tc>
@@ -27804,6 +27565,7 @@
                 <w:b/>
                 <w:lang w:val="pl-PL"/>
               </w:rPr>
+              <w:lastRenderedPageBreak/>
               <w:t>ID wymagania</w:t>
             </w:r>
           </w:p>
@@ -27861,14 +27623,7 @@
                 <w:rFonts w:ascii="Calibri" w:hAnsi="Calibri"/>
                 <w:lang w:val="pl-PL"/>
               </w:rPr>
-              <w:t>REQ-F00</w:t>
-            </w:r>
-            <w:r>
-              <w:rPr>
-                <w:rFonts w:ascii="Calibri" w:hAnsi="Calibri"/>
-                <w:lang w:val="pl-PL"/>
-              </w:rPr>
-              <w:t>6</w:t>
+              <w:t>REQ-F006</w:t>
             </w:r>
           </w:p>
         </w:tc>
@@ -28152,28 +27907,7 @@
                 <w:rFonts w:ascii="Calibri" w:hAnsi="Calibri"/>
                 <w:lang w:val="pl-PL"/>
               </w:rPr>
-              <w:t>TC-</w:t>
-            </w:r>
-            <w:r>
-              <w:rPr>
-                <w:rFonts w:ascii="Calibri" w:hAnsi="Calibri"/>
-                <w:lang w:val="pl-PL"/>
-              </w:rPr>
-              <w:t>6</w:t>
-            </w:r>
-            <w:r>
-              <w:rPr>
-                <w:rFonts w:ascii="Calibri" w:hAnsi="Calibri"/>
-                <w:lang w:val="pl-PL"/>
-              </w:rPr>
-              <w:t>0</w:t>
-            </w:r>
-            <w:r>
-              <w:rPr>
-                <w:rFonts w:ascii="Calibri" w:hAnsi="Calibri"/>
-                <w:lang w:val="pl-PL"/>
-              </w:rPr>
-              <w:t>1</w:t>
+              <w:t>TC-601</w:t>
             </w:r>
           </w:p>
         </w:tc>
@@ -28201,21 +27935,7 @@
                 <w:rFonts w:ascii="Calibri" w:hAnsi="Calibri"/>
                 <w:lang w:val="pl-PL"/>
               </w:rPr>
-              <w:t>Wpisanie funkcji „/</w:t>
-            </w:r>
-            <w:r>
-              <w:rPr>
-                <w:rFonts w:ascii="Calibri" w:hAnsi="Calibri"/>
-                <w:lang w:val="pl-PL"/>
-              </w:rPr>
-              <w:t>sort-a</w:t>
-            </w:r>
-            <w:r>
-              <w:rPr>
-                <w:rFonts w:ascii="Calibri" w:hAnsi="Calibri"/>
-                <w:lang w:val="pl-PL"/>
-              </w:rPr>
-              <w:t>” i jej zatwierdzenie klawiszem „enter”</w:t>
+              <w:t>Wpisanie funkcji „/sort-a” i jej zatwierdzenie klawiszem „enter”</w:t>
             </w:r>
           </w:p>
         </w:tc>
@@ -28532,14 +28252,7 @@
                 <w:rFonts w:ascii="Calibri" w:hAnsi="Calibri"/>
                 <w:lang w:val="pl-PL"/>
               </w:rPr>
-              <w:t>TC-60</w:t>
-            </w:r>
-            <w:r>
-              <w:rPr>
-                <w:rFonts w:ascii="Calibri" w:hAnsi="Calibri"/>
-                <w:lang w:val="pl-PL"/>
-              </w:rPr>
-              <w:t>2</w:t>
+              <w:t>TC-602</w:t>
             </w:r>
           </w:p>
         </w:tc>
@@ -28567,21 +28280,7 @@
                 <w:rFonts w:ascii="Calibri" w:hAnsi="Calibri"/>
                 <w:lang w:val="pl-PL"/>
               </w:rPr>
-              <w:t>Wpisanie funkcji „/</w:t>
-            </w:r>
-            <w:r>
-              <w:rPr>
-                <w:rFonts w:ascii="Calibri" w:hAnsi="Calibri"/>
-                <w:lang w:val="pl-PL"/>
-              </w:rPr>
-              <w:t>sort-p</w:t>
-            </w:r>
-            <w:r>
-              <w:rPr>
-                <w:rFonts w:ascii="Calibri" w:hAnsi="Calibri"/>
-                <w:lang w:val="pl-PL"/>
-              </w:rPr>
-              <w:t>” i jej zatwierdzenie klawiszem „enter”</w:t>
+              <w:t>Wpisanie funkcji „/sort-p” i jej zatwierdzenie klawiszem „enter”</w:t>
             </w:r>
           </w:p>
         </w:tc>
@@ -28898,14 +28597,7 @@
                 <w:rFonts w:ascii="Calibri" w:hAnsi="Calibri"/>
                 <w:lang w:val="pl-PL"/>
               </w:rPr>
-              <w:t>TC-60</w:t>
-            </w:r>
-            <w:r>
-              <w:rPr>
-                <w:rFonts w:ascii="Calibri" w:hAnsi="Calibri"/>
-                <w:lang w:val="pl-PL"/>
-              </w:rPr>
-              <w:t>3</w:t>
+              <w:t>TC-603</w:t>
             </w:r>
           </w:p>
         </w:tc>
@@ -29266,14 +28958,7 @@
                 <w:rFonts w:ascii="Calibri" w:hAnsi="Calibri"/>
                 <w:lang w:val="pl-PL"/>
               </w:rPr>
-              <w:t>TC-60</w:t>
-            </w:r>
-            <w:r>
-              <w:rPr>
-                <w:rFonts w:ascii="Calibri" w:hAnsi="Calibri"/>
-                <w:lang w:val="pl-PL"/>
-              </w:rPr>
-              <w:t>4</w:t>
+              <w:t>TC-604</w:t>
             </w:r>
           </w:p>
         </w:tc>
@@ -29317,28 +29002,7 @@
                 <w:rFonts w:ascii="Calibri" w:hAnsi="Calibri"/>
                 <w:lang w:val="pl-PL"/>
               </w:rPr>
-              <w:t>-</w:t>
-            </w:r>
-            <w:r>
-              <w:rPr>
-                <w:rFonts w:ascii="Calibri" w:hAnsi="Calibri"/>
-                <w:lang w:val="pl-PL"/>
-              </w:rPr>
-              <w:t>”</w:t>
-            </w:r>
-            <w:r>
-              <w:rPr>
-                <w:rFonts w:ascii="Calibri" w:hAnsi="Calibri"/>
-                <w:lang w:val="pl-PL"/>
-              </w:rPr>
-              <w:t>, strony będącej w bazie stron programu</w:t>
-            </w:r>
-            <w:r>
-              <w:rPr>
-                <w:rFonts w:ascii="Calibri" w:hAnsi="Calibri"/>
-                <w:lang w:val="pl-PL"/>
-              </w:rPr>
-              <w:t xml:space="preserve"> i zatwierdzenie klawiszem „enter”</w:t>
+              <w:t>-”, strony będącej w bazie stron programu i zatwierdzenie klawiszem „enter”</w:t>
             </w:r>
           </w:p>
         </w:tc>
@@ -29655,14 +29319,7 @@
                 <w:rFonts w:ascii="Calibri" w:hAnsi="Calibri"/>
                 <w:lang w:val="pl-PL"/>
               </w:rPr>
-              <w:t>TC-60</w:t>
-            </w:r>
-            <w:r>
-              <w:rPr>
-                <w:rFonts w:ascii="Calibri" w:hAnsi="Calibri"/>
-                <w:lang w:val="pl-PL"/>
-              </w:rPr>
-              <w:t>5</w:t>
+              <w:t>TC-605</w:t>
             </w:r>
           </w:p>
         </w:tc>
@@ -29994,7 +29651,15 @@
                 <w:rFonts w:ascii="Calibri" w:hAnsi="Calibri"/>
                 <w:lang w:val="pl-PL"/>
               </w:rPr>
-              <w:t>Zatwierdzenie funkcji wyczyszczenia</w:t>
+              <w:t xml:space="preserve">Zatwierdzenie funkcji </w:t>
+            </w:r>
+            <w:r>
+              <w:rPr>
+                <w:rFonts w:ascii="Calibri" w:hAnsi="Calibri"/>
+                <w:lang w:val="pl-PL"/>
+              </w:rPr>
+              <w:lastRenderedPageBreak/>
+              <w:t>wyczyszczenia</w:t>
             </w:r>
           </w:p>
         </w:tc>
@@ -30023,14 +29688,8 @@
                 <w:rFonts w:ascii="Calibri" w:hAnsi="Calibri"/>
                 <w:lang w:val="pl-PL"/>
               </w:rPr>
-              <w:t>TC-60</w:t>
-            </w:r>
-            <w:r>
-              <w:rPr>
-                <w:rFonts w:ascii="Calibri" w:hAnsi="Calibri"/>
-                <w:lang w:val="pl-PL"/>
-              </w:rPr>
-              <w:t>6</w:t>
+              <w:lastRenderedPageBreak/>
+              <w:t>TC-606</w:t>
             </w:r>
           </w:p>
         </w:tc>
@@ -30058,35 +29717,15 @@
                 <w:rFonts w:ascii="Calibri" w:hAnsi="Calibri"/>
                 <w:lang w:val="pl-PL"/>
               </w:rPr>
-              <w:t>Wpisanie „</w:t>
-            </w:r>
-            <w:r>
-              <w:rPr>
-                <w:rFonts w:ascii="Calibri" w:hAnsi="Calibri"/>
-                <w:lang w:val="pl-PL"/>
-              </w:rPr>
-              <w:t>y</w:t>
-            </w:r>
-            <w:r>
-              <w:rPr>
-                <w:rFonts w:ascii="Calibri" w:hAnsi="Calibri"/>
-                <w:lang w:val="pl-PL"/>
-              </w:rPr>
-              <w:t>”</w:t>
-            </w:r>
-            <w:r>
-              <w:rPr>
-                <w:rFonts w:ascii="Calibri" w:hAnsi="Calibri"/>
-                <w:lang w:val="pl-PL"/>
-              </w:rPr>
-              <w:t xml:space="preserve"> i</w:t>
-            </w:r>
-            <w:r>
-              <w:rPr>
-                <w:rFonts w:ascii="Calibri" w:hAnsi="Calibri"/>
-                <w:lang w:val="pl-PL"/>
-              </w:rPr>
-              <w:t xml:space="preserve"> zatwierdzenie klawiszem „enter”</w:t>
+              <w:t xml:space="preserve">Wpisanie „y” i zatwierdzenie </w:t>
+            </w:r>
+            <w:r>
+              <w:rPr>
+                <w:rFonts w:ascii="Calibri" w:hAnsi="Calibri"/>
+                <w:lang w:val="pl-PL"/>
+              </w:rPr>
+              <w:lastRenderedPageBreak/>
+              <w:t>klawiszem „enter”</w:t>
             </w:r>
           </w:p>
         </w:tc>
@@ -30114,6 +29753,7 @@
                 <w:rFonts w:ascii="Calibri" w:hAnsi="Calibri"/>
                 <w:lang w:val="pl-PL"/>
               </w:rPr>
+              <w:lastRenderedPageBreak/>
               <w:t>&lt;</w:t>
             </w:r>
             <w:r>
@@ -30222,7 +29862,6 @@
                 <w:b/>
                 <w:lang w:val="pl-PL"/>
               </w:rPr>
-              <w:lastRenderedPageBreak/>
               <w:t>Nazwa przypadku</w:t>
             </w:r>
           </w:p>
@@ -30404,14 +30043,7 @@
                 <w:rFonts w:ascii="Calibri" w:hAnsi="Calibri"/>
                 <w:lang w:val="pl-PL"/>
               </w:rPr>
-              <w:t>TC-60</w:t>
-            </w:r>
-            <w:r>
-              <w:rPr>
-                <w:rFonts w:ascii="Calibri" w:hAnsi="Calibri"/>
-                <w:lang w:val="pl-PL"/>
-              </w:rPr>
-              <w:t>7</w:t>
+              <w:t>TC-607</w:t>
             </w:r>
           </w:p>
         </w:tc>
@@ -31945,7 +31577,16 @@
                 <w:b/>
                 <w:lang w:val="pl-PL"/>
               </w:rPr>
-              <w:t>ID przypadku</w:t>
+              <w:t>ID przy</w:t>
+            </w:r>
+            <w:r>
+              <w:rPr>
+                <w:rFonts w:ascii="Calibri" w:hAnsi="Calibri"/>
+                <w:b/>
+                <w:lang w:val="pl-PL"/>
+              </w:rPr>
+              <w:lastRenderedPageBreak/>
+              <w:t>padku</w:t>
             </w:r>
           </w:p>
         </w:tc>
@@ -31974,6 +31615,7 @@
                 <w:b/>
                 <w:lang w:val="pl-PL"/>
               </w:rPr>
+              <w:lastRenderedPageBreak/>
               <w:t>Opis</w:t>
             </w:r>
           </w:p>
@@ -32003,7 +31645,16 @@
                 <w:b/>
                 <w:lang w:val="pl-PL"/>
               </w:rPr>
-              <w:t>Użyte skrypty funkcji</w:t>
+              <w:t xml:space="preserve">Użyte </w:t>
+            </w:r>
+            <w:r>
+              <w:rPr>
+                <w:rFonts w:ascii="Calibri" w:hAnsi="Calibri"/>
+                <w:b/>
+                <w:lang w:val="pl-PL"/>
+              </w:rPr>
+              <w:lastRenderedPageBreak/>
+              <w:t>skrypty funkcji</w:t>
             </w:r>
           </w:p>
         </w:tc>
@@ -32032,7 +31683,17 @@
                 <w:b/>
                 <w:lang w:val="pl-PL"/>
               </w:rPr>
-              <w:t>Liczba spowodowanych defektów</w:t>
+              <w:lastRenderedPageBreak/>
+              <w:t>Liczba spo</w:t>
+            </w:r>
+            <w:r>
+              <w:rPr>
+                <w:rFonts w:ascii="Calibri" w:hAnsi="Calibri"/>
+                <w:b/>
+                <w:lang w:val="pl-PL"/>
+              </w:rPr>
+              <w:lastRenderedPageBreak/>
+              <w:t>wodowanych defektów</w:t>
             </w:r>
           </w:p>
         </w:tc>
@@ -32067,6 +31728,7 @@
                 <w:rFonts w:ascii="Calibri" w:hAnsi="Calibri"/>
                 <w:lang w:val="pl-PL"/>
               </w:rPr>
+              <w:lastRenderedPageBreak/>
               <w:t>Wpisanie nic nie znaczących znaków</w:t>
             </w:r>
           </w:p>
@@ -32124,15 +31786,7 @@
                 <w:rFonts w:ascii="Calibri" w:hAnsi="Calibri"/>
                 <w:lang w:val="pl-PL"/>
               </w:rPr>
-              <w:t>Wpisanie i zatwierdzenie klawiszem „enter” danych loso</w:t>
-            </w:r>
-            <w:r>
-              <w:rPr>
-                <w:rFonts w:ascii="Calibri" w:hAnsi="Calibri"/>
-                <w:lang w:val="pl-PL"/>
-              </w:rPr>
-              <w:lastRenderedPageBreak/>
-              <w:t>wych, bez żadnego znaczenia: „</w:t>
+              <w:t>Wpisanie i zatwierdzenie klawiszem „enter” danych losowych, bez żadnego znaczenia: „</w:t>
             </w:r>
             <w:proofErr w:type="spellStart"/>
             <w:r>
@@ -32176,7 +31830,6 @@
                 <w:rFonts w:ascii="Calibri" w:hAnsi="Calibri"/>
                 <w:lang w:val="pl-PL"/>
               </w:rPr>
-              <w:lastRenderedPageBreak/>
               <w:t>&lt;</w:t>
             </w:r>
             <w:r>
@@ -33897,7 +33550,7 @@
               <w:szCs w:val="20"/>
               <w:lang w:val="pl-PL"/>
             </w:rPr>
-            <w:t>8</w:t>
+            <w:t>20</w:t>
           </w:r>
           <w:r>
             <w:rPr>
@@ -36963,7 +36616,7 @@
 </file>
 
 <file path=customXml/itemProps1.xml><?xml version="1.0" encoding="utf-8"?>
-<ds:datastoreItem xmlns:ds="http://schemas.openxmlformats.org/officeDocument/2006/customXml" ds:itemID="{69DF0272-B0B2-4E90-955E-69C5625E9E52}">
+<ds:datastoreItem xmlns:ds="http://schemas.openxmlformats.org/officeDocument/2006/customXml" ds:itemID="{93269B43-6F71-44DB-A822-632EFA549505}">
   <ds:schemaRefs>
     <ds:schemaRef ds:uri="http://schemas.openxmlformats.org/officeDocument/2006/bibliography"/>
   </ds:schemaRefs>

</xml_diff>

<commit_message>
Updated test scenario to v.1.13
</commit_message>
<xml_diff>
--- a/Dokumentacja/Scenariusz testowy.docx
+++ b/Dokumentacja/Scenariusz testowy.docx
@@ -137,7 +137,7 @@
         <w:rPr>
           <w:lang w:val="pl-PL"/>
         </w:rPr>
-        <w:t>2</w:t>
+        <w:t>3</w:t>
       </w:r>
     </w:p>
     <w:p>
@@ -785,6 +785,107 @@
           </w:p>
         </w:tc>
       </w:tr>
+      <w:tr>
+        <w:tc>
+          <w:tcPr>
+            <w:tcW w:w="1101" w:type="dxa"/>
+            <w:vAlign w:val="center"/>
+          </w:tcPr>
+          <w:p>
+            <w:pPr>
+              <w:spacing w:after="0" w:line="240" w:lineRule="auto"/>
+              <w:jc w:val="center"/>
+              <w:rPr>
+                <w:rFonts w:ascii="Calibri" w:hAnsi="Calibri"/>
+                <w:lang w:val="pl-PL"/>
+              </w:rPr>
+            </w:pPr>
+            <w:r>
+              <w:rPr>
+                <w:rFonts w:ascii="Calibri" w:hAnsi="Calibri"/>
+                <w:lang w:val="pl-PL"/>
+              </w:rPr>
+              <w:t>1.13</w:t>
+            </w:r>
+          </w:p>
+        </w:tc>
+        <w:tc>
+          <w:tcPr>
+            <w:tcW w:w="1559" w:type="dxa"/>
+            <w:vAlign w:val="center"/>
+          </w:tcPr>
+          <w:p>
+            <w:pPr>
+              <w:spacing w:after="0" w:line="240" w:lineRule="auto"/>
+              <w:jc w:val="center"/>
+              <w:rPr>
+                <w:rFonts w:ascii="Calibri" w:hAnsi="Calibri"/>
+                <w:lang w:val="pl-PL"/>
+              </w:rPr>
+            </w:pPr>
+            <w:r>
+              <w:rPr>
+                <w:rFonts w:ascii="Calibri" w:hAnsi="Calibri"/>
+                <w:lang w:val="pl-PL"/>
+              </w:rPr>
+              <w:t>12.06.2019</w:t>
+            </w:r>
+          </w:p>
+        </w:tc>
+        <w:tc>
+          <w:tcPr>
+            <w:tcW w:w="1984" w:type="dxa"/>
+            <w:vAlign w:val="center"/>
+          </w:tcPr>
+          <w:p>
+            <w:pPr>
+              <w:spacing w:after="0" w:line="240" w:lineRule="auto"/>
+              <w:jc w:val="center"/>
+              <w:rPr>
+                <w:rFonts w:ascii="Calibri" w:hAnsi="Calibri"/>
+                <w:lang w:val="pl-PL"/>
+              </w:rPr>
+            </w:pPr>
+            <w:r>
+              <w:rPr>
+                <w:rFonts w:ascii="Calibri" w:hAnsi="Calibri"/>
+                <w:lang w:val="pl-PL"/>
+              </w:rPr>
+              <w:t>Jakub Olejniczak</w:t>
+            </w:r>
+          </w:p>
+        </w:tc>
+        <w:tc>
+          <w:tcPr>
+            <w:tcW w:w="4536" w:type="dxa"/>
+            <w:vAlign w:val="center"/>
+          </w:tcPr>
+          <w:p>
+            <w:pPr>
+              <w:spacing w:after="0" w:line="240" w:lineRule="auto"/>
+              <w:jc w:val="center"/>
+              <w:rPr>
+                <w:rFonts w:ascii="Calibri" w:hAnsi="Calibri"/>
+                <w:lang w:val="pl-PL"/>
+              </w:rPr>
+            </w:pPr>
+            <w:r>
+              <w:rPr>
+                <w:rFonts w:ascii="Calibri" w:hAnsi="Calibri"/>
+                <w:lang w:val="pl-PL"/>
+              </w:rPr>
+              <w:t>Sprecyzowanie informacji o przypadkach i dodanie słownika</w:t>
+            </w:r>
+            <w:r>
+              <w:rPr>
+                <w:rFonts w:ascii="Calibri" w:hAnsi="Calibri"/>
+                <w:lang w:val="pl-PL"/>
+              </w:rPr>
+              <w:t xml:space="preserve"> pojęć</w:t>
+            </w:r>
+          </w:p>
+        </w:tc>
+      </w:tr>
     </w:tbl>
     <w:p>
       <w:pPr>
@@ -805,8 +906,6 @@
         </w:rPr>
         <w:br w:type="page"/>
       </w:r>
-      <w:bookmarkStart w:id="6" w:name="_GoBack"/>
-      <w:bookmarkEnd w:id="6"/>
     </w:p>
     <w:p>
       <w:pPr>
@@ -1099,31 +1198,7 @@
             <w:rFonts w:cs="TimesNewRomanPS-ItalicMT"/>
             <w:lang w:val="pl-PL"/>
           </w:rPr>
-          <w:t>1</w:t>
-        </w:r>
-        <w:r>
-          <w:rPr>
-            <w:rStyle w:val="Hipercze"/>
-            <w:rFonts w:cs="TimesNewRomanPS-ItalicMT"/>
-            <w:lang w:val="pl-PL"/>
-          </w:rPr>
-          <w:t>.</w:t>
-        </w:r>
-        <w:r>
-          <w:rPr>
-            <w:rStyle w:val="Hipercze"/>
-            <w:rFonts w:cs="TimesNewRomanPS-ItalicMT"/>
-            <w:lang w:val="pl-PL"/>
-          </w:rPr>
-          <w:t>2</w:t>
-        </w:r>
-        <w:r>
-          <w:rPr>
-            <w:rStyle w:val="Hipercze"/>
-            <w:rFonts w:cs="TimesNewRomanPS-ItalicMT"/>
-            <w:lang w:val="pl-PL"/>
-          </w:rPr>
-          <w:t>.1.</w:t>
+          <w:t>1.2.1.</w:t>
         </w:r>
         <w:r>
           <w:rPr>
@@ -1145,12 +1220,6 @@
             <w:lang w:val="pl-PL"/>
           </w:rPr>
           <w:tab/>
-        </w:r>
-        <w:r>
-          <w:rPr>
-            <w:webHidden/>
-            <w:lang w:val="pl-PL"/>
-          </w:rPr>
           <w:t>3</w:t>
         </w:r>
       </w:hyperlink>
@@ -1174,47 +1243,7 @@
             <w:rFonts w:cs="TimesNewRomanPS-ItalicMT"/>
             <w:lang w:val="pl-PL"/>
           </w:rPr>
-          <w:t>1</w:t>
-        </w:r>
-        <w:r>
-          <w:rPr>
-            <w:rStyle w:val="Hipercze"/>
-            <w:rFonts w:cs="TimesNewRomanPS-ItalicMT"/>
-            <w:lang w:val="pl-PL"/>
-          </w:rPr>
-          <w:t>.</w:t>
-        </w:r>
-        <w:r>
-          <w:rPr>
-            <w:rStyle w:val="Hipercze"/>
-            <w:rFonts w:cs="TimesNewRomanPS-ItalicMT"/>
-            <w:lang w:val="pl-PL"/>
-          </w:rPr>
-          <w:t>2</w:t>
-        </w:r>
-        <w:r>
-          <w:rPr>
-            <w:rStyle w:val="Hipercze"/>
-            <w:rFonts w:cs="TimesNewRomanPS-ItalicMT"/>
-            <w:lang w:val="pl-PL"/>
-          </w:rPr>
-          <w:t>.</w:t>
-        </w:r>
-        <w:r>
-          <w:rPr>
-            <w:rStyle w:val="Hipercze"/>
-            <w:rFonts w:cs="TimesNewRomanPS-ItalicMT"/>
-            <w:lang w:val="pl-PL"/>
-          </w:rPr>
-          <w:t>2</w:t>
-        </w:r>
-        <w:r>
-          <w:rPr>
-            <w:rStyle w:val="Hipercze"/>
-            <w:rFonts w:cs="TimesNewRomanPS-ItalicMT"/>
-            <w:lang w:val="pl-PL"/>
-          </w:rPr>
-          <w:t>.</w:t>
+          <w:t>1.2.2.</w:t>
         </w:r>
         <w:r>
           <w:rPr>
@@ -1236,12 +1265,6 @@
             <w:lang w:val="pl-PL"/>
           </w:rPr>
           <w:tab/>
-        </w:r>
-        <w:r>
-          <w:rPr>
-            <w:webHidden/>
-            <w:lang w:val="pl-PL"/>
-          </w:rPr>
           <w:t>3</w:t>
         </w:r>
       </w:hyperlink>
@@ -1329,10 +1352,6 @@
           <w:tab w:val="left" w:pos="880"/>
           <w:tab w:val="right" w:leader="dot" w:pos="9060"/>
         </w:tabs>
-        <w:rPr>
-          <w:rFonts w:asciiTheme="minorHAnsi" w:eastAsiaTheme="minorEastAsia" w:hAnsiTheme="minorHAnsi" w:cstheme="minorBidi"/>
-          <w:lang w:eastAsia="pl-PL"/>
-        </w:rPr>
       </w:pPr>
       <w:hyperlink w:anchor="_Toc464757109" w:history="1">
         <w:r>
@@ -1354,6 +1373,82 @@
             <w:rStyle w:val="Hipercze"/>
           </w:rPr>
           <w:t>Kryteria akceptacji</w:t>
+        </w:r>
+        <w:r>
+          <w:rPr>
+            <w:webHidden/>
+          </w:rPr>
+          <w:tab/>
+        </w:r>
+        <w:r>
+          <w:rPr>
+            <w:webHidden/>
+          </w:rPr>
+          <w:fldChar w:fldCharType="begin"/>
+        </w:r>
+        <w:r>
+          <w:rPr>
+            <w:webHidden/>
+          </w:rPr>
+          <w:instrText xml:space="preserve"> PAGEREF _Toc464757109 \h </w:instrText>
+        </w:r>
+        <w:r>
+          <w:rPr>
+            <w:webHidden/>
+          </w:rPr>
+        </w:r>
+        <w:r>
+          <w:rPr>
+            <w:webHidden/>
+          </w:rPr>
+          <w:fldChar w:fldCharType="separate"/>
+        </w:r>
+        <w:r>
+          <w:rPr>
+            <w:webHidden/>
+          </w:rPr>
+          <w:t>3</w:t>
+        </w:r>
+        <w:r>
+          <w:rPr>
+            <w:webHidden/>
+          </w:rPr>
+          <w:fldChar w:fldCharType="end"/>
+        </w:r>
+      </w:hyperlink>
+    </w:p>
+    <w:p>
+      <w:pPr>
+        <w:pStyle w:val="Spistreci2"/>
+        <w:tabs>
+          <w:tab w:val="left" w:pos="880"/>
+          <w:tab w:val="right" w:leader="dot" w:pos="9060"/>
+        </w:tabs>
+        <w:rPr>
+          <w:rFonts w:asciiTheme="minorHAnsi" w:eastAsiaTheme="minorEastAsia" w:hAnsiTheme="minorHAnsi" w:cstheme="minorBidi"/>
+          <w:lang w:eastAsia="pl-PL"/>
+        </w:rPr>
+      </w:pPr>
+      <w:hyperlink w:anchor="_Toc464757109" w:history="1">
+        <w:r>
+          <w:rPr>
+            <w:rStyle w:val="Hipercze"/>
+            <w:rFonts w:cs="TimesNewRomanPS-ItalicMT"/>
+          </w:rPr>
+          <w:t>1.5.</w:t>
+        </w:r>
+        <w:r>
+          <w:rPr>
+            <w:rFonts w:asciiTheme="minorHAnsi" w:eastAsiaTheme="minorEastAsia" w:hAnsiTheme="minorHAnsi" w:cstheme="minorBidi"/>
+            <w:lang w:eastAsia="pl-PL"/>
+          </w:rPr>
+          <w:tab/>
+        </w:r>
+        <w:r>
+          <w:rPr>
+            <w:rStyle w:val="Hipercze"/>
+          </w:rPr>
+          <w:t>Słownik pojęć</w:t>
         </w:r>
         <w:r>
           <w:rPr>
@@ -1621,21 +1716,7 @@
             <w:rStyle w:val="Hipercze"/>
             <w:rFonts w:cs="TimesNewRomanPS-ItalicMT"/>
           </w:rPr>
-          <w:t>2.</w:t>
-        </w:r>
-        <w:r>
-          <w:rPr>
-            <w:rStyle w:val="Hipercze"/>
-            <w:rFonts w:cs="TimesNewRomanPS-ItalicMT"/>
-          </w:rPr>
-          <w:t>3</w:t>
-        </w:r>
-        <w:r>
-          <w:rPr>
-            <w:rStyle w:val="Hipercze"/>
-            <w:rFonts w:cs="TimesNewRomanPS-ItalicMT"/>
-          </w:rPr>
-          <w:t>.</w:t>
+          <w:t>2.3.</w:t>
         </w:r>
         <w:r>
           <w:rPr>
@@ -1655,11 +1736,6 @@
             <w:webHidden/>
           </w:rPr>
           <w:tab/>
-        </w:r>
-        <w:r>
-          <w:rPr>
-            <w:webHidden/>
-          </w:rPr>
           <w:t>5</w:t>
         </w:r>
       </w:hyperlink>
@@ -1682,21 +1758,7 @@
             <w:rStyle w:val="Hipercze"/>
             <w:rFonts w:cs="TimesNewRomanPS-ItalicMT"/>
           </w:rPr>
-          <w:t>2.</w:t>
-        </w:r>
-        <w:r>
-          <w:rPr>
-            <w:rStyle w:val="Hipercze"/>
-            <w:rFonts w:cs="TimesNewRomanPS-ItalicMT"/>
-          </w:rPr>
-          <w:t>4</w:t>
-        </w:r>
-        <w:r>
-          <w:rPr>
-            <w:rStyle w:val="Hipercze"/>
-            <w:rFonts w:cs="TimesNewRomanPS-ItalicMT"/>
-          </w:rPr>
-          <w:t>.</w:t>
+          <w:t>2.4.</w:t>
         </w:r>
         <w:r>
           <w:rPr>
@@ -1716,11 +1778,6 @@
             <w:webHidden/>
           </w:rPr>
           <w:tab/>
-        </w:r>
-        <w:r>
-          <w:rPr>
-            <w:webHidden/>
-          </w:rPr>
           <w:t>6</w:t>
         </w:r>
       </w:hyperlink>
@@ -1743,21 +1800,7 @@
             <w:rStyle w:val="Hipercze"/>
             <w:rFonts w:cs="TimesNewRomanPS-ItalicMT"/>
           </w:rPr>
-          <w:t>2.</w:t>
-        </w:r>
-        <w:r>
-          <w:rPr>
-            <w:rStyle w:val="Hipercze"/>
-            <w:rFonts w:cs="TimesNewRomanPS-ItalicMT"/>
-          </w:rPr>
-          <w:t>5</w:t>
-        </w:r>
-        <w:r>
-          <w:rPr>
-            <w:rStyle w:val="Hipercze"/>
-            <w:rFonts w:cs="TimesNewRomanPS-ItalicMT"/>
-          </w:rPr>
-          <w:t>.</w:t>
+          <w:t>2.5.</w:t>
         </w:r>
         <w:r>
           <w:rPr>
@@ -1777,11 +1820,6 @@
             <w:webHidden/>
           </w:rPr>
           <w:tab/>
-        </w:r>
-        <w:r>
-          <w:rPr>
-            <w:webHidden/>
-          </w:rPr>
           <w:t>7</w:t>
         </w:r>
       </w:hyperlink>
@@ -1804,21 +1842,7 @@
             <w:rStyle w:val="Hipercze"/>
             <w:rFonts w:cs="TimesNewRomanPS-ItalicMT"/>
           </w:rPr>
-          <w:t>2.</w:t>
-        </w:r>
-        <w:r>
-          <w:rPr>
-            <w:rStyle w:val="Hipercze"/>
-            <w:rFonts w:cs="TimesNewRomanPS-ItalicMT"/>
-          </w:rPr>
-          <w:t>6</w:t>
-        </w:r>
-        <w:r>
-          <w:rPr>
-            <w:rStyle w:val="Hipercze"/>
-            <w:rFonts w:cs="TimesNewRomanPS-ItalicMT"/>
-          </w:rPr>
-          <w:t>.</w:t>
+          <w:t>2.6.</w:t>
         </w:r>
         <w:r>
           <w:rPr>
@@ -1838,11 +1862,6 @@
             <w:webHidden/>
           </w:rPr>
           <w:tab/>
-        </w:r>
-        <w:r>
-          <w:rPr>
-            <w:webHidden/>
-          </w:rPr>
           <w:t>8</w:t>
         </w:r>
       </w:hyperlink>
@@ -1865,21 +1884,7 @@
             <w:rStyle w:val="Hipercze"/>
             <w:rFonts w:cs="TimesNewRomanPS-ItalicMT"/>
           </w:rPr>
-          <w:t>2.</w:t>
-        </w:r>
-        <w:r>
-          <w:rPr>
-            <w:rStyle w:val="Hipercze"/>
-            <w:rFonts w:cs="TimesNewRomanPS-ItalicMT"/>
-          </w:rPr>
-          <w:t>7</w:t>
-        </w:r>
-        <w:r>
-          <w:rPr>
-            <w:rStyle w:val="Hipercze"/>
-            <w:rFonts w:cs="TimesNewRomanPS-ItalicMT"/>
-          </w:rPr>
-          <w:t>.</w:t>
+          <w:t>2.7.</w:t>
         </w:r>
         <w:r>
           <w:rPr>
@@ -1899,11 +1904,6 @@
             <w:webHidden/>
           </w:rPr>
           <w:tab/>
-        </w:r>
-        <w:r>
-          <w:rPr>
-            <w:webHidden/>
-          </w:rPr>
           <w:t>8</w:t>
         </w:r>
       </w:hyperlink>
@@ -1926,21 +1926,7 @@
             <w:rStyle w:val="Hipercze"/>
             <w:rFonts w:cs="TimesNewRomanPS-ItalicMT"/>
           </w:rPr>
-          <w:t>2.</w:t>
-        </w:r>
-        <w:r>
-          <w:rPr>
-            <w:rStyle w:val="Hipercze"/>
-            <w:rFonts w:cs="TimesNewRomanPS-ItalicMT"/>
-          </w:rPr>
-          <w:t>8</w:t>
-        </w:r>
-        <w:r>
-          <w:rPr>
-            <w:rStyle w:val="Hipercze"/>
-            <w:rFonts w:cs="TimesNewRomanPS-ItalicMT"/>
-          </w:rPr>
-          <w:t>.</w:t>
+          <w:t>2.8.</w:t>
         </w:r>
         <w:r>
           <w:rPr>
@@ -1960,11 +1946,6 @@
             <w:webHidden/>
           </w:rPr>
           <w:tab/>
-        </w:r>
-        <w:r>
-          <w:rPr>
-            <w:webHidden/>
-          </w:rPr>
           <w:t>9</w:t>
         </w:r>
       </w:hyperlink>
@@ -1987,21 +1968,7 @@
             <w:rStyle w:val="Hipercze"/>
             <w:rFonts w:cs="TimesNewRomanPS-ItalicMT"/>
           </w:rPr>
-          <w:t>2.</w:t>
-        </w:r>
-        <w:r>
-          <w:rPr>
-            <w:rStyle w:val="Hipercze"/>
-            <w:rFonts w:cs="TimesNewRomanPS-ItalicMT"/>
-          </w:rPr>
-          <w:t>9</w:t>
-        </w:r>
-        <w:r>
-          <w:rPr>
-            <w:rStyle w:val="Hipercze"/>
-            <w:rFonts w:cs="TimesNewRomanPS-ItalicMT"/>
-          </w:rPr>
-          <w:t>.</w:t>
+          <w:t>2.9.</w:t>
         </w:r>
         <w:r>
           <w:rPr>
@@ -2021,11 +1988,6 @@
             <w:webHidden/>
           </w:rPr>
           <w:tab/>
-        </w:r>
-        <w:r>
-          <w:rPr>
-            <w:webHidden/>
-          </w:rPr>
           <w:t>10</w:t>
         </w:r>
       </w:hyperlink>
@@ -2048,21 +2010,7 @@
             <w:rStyle w:val="Hipercze"/>
             <w:rFonts w:cs="TimesNewRomanPS-ItalicMT"/>
           </w:rPr>
-          <w:t>2.</w:t>
-        </w:r>
-        <w:r>
-          <w:rPr>
-            <w:rStyle w:val="Hipercze"/>
-            <w:rFonts w:cs="TimesNewRomanPS-ItalicMT"/>
-          </w:rPr>
-          <w:t>10</w:t>
-        </w:r>
-        <w:r>
-          <w:rPr>
-            <w:rStyle w:val="Hipercze"/>
-            <w:rFonts w:cs="TimesNewRomanPS-ItalicMT"/>
-          </w:rPr>
-          <w:t>.</w:t>
+          <w:t>2.10.</w:t>
         </w:r>
         <w:r>
           <w:rPr>
@@ -2082,11 +2030,6 @@
             <w:webHidden/>
           </w:rPr>
           <w:tab/>
-        </w:r>
-        <w:r>
-          <w:rPr>
-            <w:webHidden/>
-          </w:rPr>
           <w:t>10</w:t>
         </w:r>
       </w:hyperlink>
@@ -2109,21 +2052,7 @@
             <w:rStyle w:val="Hipercze"/>
             <w:rFonts w:cs="TimesNewRomanPS-ItalicMT"/>
           </w:rPr>
-          <w:t>2.</w:t>
-        </w:r>
-        <w:r>
-          <w:rPr>
-            <w:rStyle w:val="Hipercze"/>
-            <w:rFonts w:cs="TimesNewRomanPS-ItalicMT"/>
-          </w:rPr>
-          <w:t>11</w:t>
-        </w:r>
-        <w:r>
-          <w:rPr>
-            <w:rStyle w:val="Hipercze"/>
-            <w:rFonts w:cs="TimesNewRomanPS-ItalicMT"/>
-          </w:rPr>
-          <w:t>.</w:t>
+          <w:t>2.11.</w:t>
         </w:r>
         <w:r>
           <w:rPr>
@@ -2143,11 +2072,6 @@
             <w:webHidden/>
           </w:rPr>
           <w:tab/>
-        </w:r>
-        <w:r>
-          <w:rPr>
-            <w:webHidden/>
-          </w:rPr>
           <w:t>11</w:t>
         </w:r>
       </w:hyperlink>
@@ -2170,21 +2094,7 @@
             <w:rStyle w:val="Hipercze"/>
             <w:rFonts w:cs="TimesNewRomanPS-ItalicMT"/>
           </w:rPr>
-          <w:t>2.</w:t>
-        </w:r>
-        <w:r>
-          <w:rPr>
-            <w:rStyle w:val="Hipercze"/>
-            <w:rFonts w:cs="TimesNewRomanPS-ItalicMT"/>
-          </w:rPr>
-          <w:t>12</w:t>
-        </w:r>
-        <w:r>
-          <w:rPr>
-            <w:rStyle w:val="Hipercze"/>
-            <w:rFonts w:cs="TimesNewRomanPS-ItalicMT"/>
-          </w:rPr>
-          <w:t>.</w:t>
+          <w:t>2.12.</w:t>
         </w:r>
         <w:r>
           <w:rPr>
@@ -2204,11 +2114,6 @@
             <w:webHidden/>
           </w:rPr>
           <w:tab/>
-        </w:r>
-        <w:r>
-          <w:rPr>
-            <w:webHidden/>
-          </w:rPr>
           <w:t>12</w:t>
         </w:r>
       </w:hyperlink>
@@ -2231,21 +2136,7 @@
             <w:rStyle w:val="Hipercze"/>
             <w:rFonts w:cs="TimesNewRomanPS-ItalicMT"/>
           </w:rPr>
-          <w:t>2.</w:t>
-        </w:r>
-        <w:r>
-          <w:rPr>
-            <w:rStyle w:val="Hipercze"/>
-            <w:rFonts w:cs="TimesNewRomanPS-ItalicMT"/>
-          </w:rPr>
-          <w:t>13</w:t>
-        </w:r>
-        <w:r>
-          <w:rPr>
-            <w:rStyle w:val="Hipercze"/>
-            <w:rFonts w:cs="TimesNewRomanPS-ItalicMT"/>
-          </w:rPr>
-          <w:t>.</w:t>
+          <w:t>2.13.</w:t>
         </w:r>
         <w:r>
           <w:rPr>
@@ -2265,11 +2156,6 @@
             <w:webHidden/>
           </w:rPr>
           <w:tab/>
-        </w:r>
-        <w:r>
-          <w:rPr>
-            <w:webHidden/>
-          </w:rPr>
           <w:t>13</w:t>
         </w:r>
       </w:hyperlink>
@@ -2292,21 +2178,7 @@
             <w:rStyle w:val="Hipercze"/>
             <w:rFonts w:cs="TimesNewRomanPS-ItalicMT"/>
           </w:rPr>
-          <w:t>2.</w:t>
-        </w:r>
-        <w:r>
-          <w:rPr>
-            <w:rStyle w:val="Hipercze"/>
-            <w:rFonts w:cs="TimesNewRomanPS-ItalicMT"/>
-          </w:rPr>
-          <w:t>14</w:t>
-        </w:r>
-        <w:r>
-          <w:rPr>
-            <w:rStyle w:val="Hipercze"/>
-            <w:rFonts w:cs="TimesNewRomanPS-ItalicMT"/>
-          </w:rPr>
-          <w:t>.</w:t>
+          <w:t>2.14.</w:t>
         </w:r>
         <w:r>
           <w:rPr>
@@ -2326,11 +2198,6 @@
             <w:webHidden/>
           </w:rPr>
           <w:tab/>
-        </w:r>
-        <w:r>
-          <w:rPr>
-            <w:webHidden/>
-          </w:rPr>
           <w:t>13</w:t>
         </w:r>
       </w:hyperlink>
@@ -2394,14 +2261,7 @@
             <w:rStyle w:val="Hipercze"/>
             <w:rFonts w:cs="TimesNewRomanPS-ItalicMT"/>
           </w:rPr>
-          <w:t>3</w:t>
-        </w:r>
-        <w:r>
-          <w:rPr>
-            <w:rStyle w:val="Hipercze"/>
-            <w:rFonts w:cs="TimesNewRomanPS-ItalicMT"/>
-          </w:rPr>
-          <w:t>.1.</w:t>
+          <w:t>3.1.</w:t>
         </w:r>
         <w:r>
           <w:rPr>
@@ -2448,28 +2308,7 @@
             <w:rStyle w:val="Hipercze"/>
             <w:rFonts w:cs="TimesNewRomanPS-ItalicMT"/>
           </w:rPr>
-          <w:t>3</w:t>
-        </w:r>
-        <w:r>
-          <w:rPr>
-            <w:rStyle w:val="Hipercze"/>
-            <w:rFonts w:cs="TimesNewRomanPS-ItalicMT"/>
-          </w:rPr>
-          <w:t>.</w:t>
-        </w:r>
-        <w:r>
-          <w:rPr>
-            <w:rStyle w:val="Hipercze"/>
-            <w:rFonts w:cs="TimesNewRomanPS-ItalicMT"/>
-          </w:rPr>
-          <w:t>2</w:t>
-        </w:r>
-        <w:r>
-          <w:rPr>
-            <w:rStyle w:val="Hipercze"/>
-            <w:rFonts w:cs="TimesNewRomanPS-ItalicMT"/>
-          </w:rPr>
-          <w:t>.</w:t>
+          <w:t>3.2.</w:t>
         </w:r>
         <w:r>
           <w:rPr>
@@ -2516,28 +2355,7 @@
             <w:rStyle w:val="Hipercze"/>
             <w:rFonts w:cs="TimesNewRomanPS-ItalicMT"/>
           </w:rPr>
-          <w:t>3</w:t>
-        </w:r>
-        <w:r>
-          <w:rPr>
-            <w:rStyle w:val="Hipercze"/>
-            <w:rFonts w:cs="TimesNewRomanPS-ItalicMT"/>
-          </w:rPr>
-          <w:t>.</w:t>
-        </w:r>
-        <w:r>
-          <w:rPr>
-            <w:rStyle w:val="Hipercze"/>
-            <w:rFonts w:cs="TimesNewRomanPS-ItalicMT"/>
-          </w:rPr>
-          <w:t>3</w:t>
-        </w:r>
-        <w:r>
-          <w:rPr>
-            <w:rStyle w:val="Hipercze"/>
-            <w:rFonts w:cs="TimesNewRomanPS-ItalicMT"/>
-          </w:rPr>
-          <w:t>.</w:t>
+          <w:t>3.3.</w:t>
         </w:r>
         <w:r>
           <w:rPr>
@@ -2584,28 +2402,7 @@
             <w:rStyle w:val="Hipercze"/>
             <w:rFonts w:cs="TimesNewRomanPS-ItalicMT"/>
           </w:rPr>
-          <w:t>3</w:t>
-        </w:r>
-        <w:r>
-          <w:rPr>
-            <w:rStyle w:val="Hipercze"/>
-            <w:rFonts w:cs="TimesNewRomanPS-ItalicMT"/>
-          </w:rPr>
-          <w:t>.</w:t>
-        </w:r>
-        <w:r>
-          <w:rPr>
-            <w:rStyle w:val="Hipercze"/>
-            <w:rFonts w:cs="TimesNewRomanPS-ItalicMT"/>
-          </w:rPr>
-          <w:t>4</w:t>
-        </w:r>
-        <w:r>
-          <w:rPr>
-            <w:rStyle w:val="Hipercze"/>
-            <w:rFonts w:cs="TimesNewRomanPS-ItalicMT"/>
-          </w:rPr>
-          <w:t>.</w:t>
+          <w:t>3.4.</w:t>
         </w:r>
         <w:r>
           <w:rPr>
@@ -2652,28 +2449,7 @@
             <w:rStyle w:val="Hipercze"/>
             <w:rFonts w:cs="TimesNewRomanPS-ItalicMT"/>
           </w:rPr>
-          <w:t>3</w:t>
-        </w:r>
-        <w:r>
-          <w:rPr>
-            <w:rStyle w:val="Hipercze"/>
-            <w:rFonts w:cs="TimesNewRomanPS-ItalicMT"/>
-          </w:rPr>
-          <w:t>.</w:t>
-        </w:r>
-        <w:r>
-          <w:rPr>
-            <w:rStyle w:val="Hipercze"/>
-            <w:rFonts w:cs="TimesNewRomanPS-ItalicMT"/>
-          </w:rPr>
-          <w:t>5</w:t>
-        </w:r>
-        <w:r>
-          <w:rPr>
-            <w:rStyle w:val="Hipercze"/>
-            <w:rFonts w:cs="TimesNewRomanPS-ItalicMT"/>
-          </w:rPr>
-          <w:t>.</w:t>
+          <w:t>3.5.</w:t>
         </w:r>
         <w:r>
           <w:rPr>
@@ -2720,28 +2496,7 @@
             <w:rStyle w:val="Hipercze"/>
             <w:rFonts w:cs="TimesNewRomanPS-ItalicMT"/>
           </w:rPr>
-          <w:t>3</w:t>
-        </w:r>
-        <w:r>
-          <w:rPr>
-            <w:rStyle w:val="Hipercze"/>
-            <w:rFonts w:cs="TimesNewRomanPS-ItalicMT"/>
-          </w:rPr>
-          <w:t>.</w:t>
-        </w:r>
-        <w:r>
-          <w:rPr>
-            <w:rStyle w:val="Hipercze"/>
-            <w:rFonts w:cs="TimesNewRomanPS-ItalicMT"/>
-          </w:rPr>
-          <w:t>6</w:t>
-        </w:r>
-        <w:r>
-          <w:rPr>
-            <w:rStyle w:val="Hipercze"/>
-            <w:rFonts w:cs="TimesNewRomanPS-ItalicMT"/>
-          </w:rPr>
-          <w:t>.</w:t>
+          <w:t>3.6.</w:t>
         </w:r>
         <w:r>
           <w:rPr>
@@ -2833,28 +2588,7 @@
             <w:rStyle w:val="Hipercze"/>
             <w:rFonts w:cs="TimesNewRomanPS-ItalicMT"/>
           </w:rPr>
-          <w:t>4</w:t>
-        </w:r>
-        <w:r>
-          <w:rPr>
-            <w:rStyle w:val="Hipercze"/>
-            <w:rFonts w:cs="TimesNewRomanPS-ItalicMT"/>
-          </w:rPr>
-          <w:t>.</w:t>
-        </w:r>
-        <w:r>
-          <w:rPr>
-            <w:rStyle w:val="Hipercze"/>
-            <w:rFonts w:cs="TimesNewRomanPS-ItalicMT"/>
-          </w:rPr>
-          <w:t>1</w:t>
-        </w:r>
-        <w:r>
-          <w:rPr>
-            <w:rStyle w:val="Hipercze"/>
-            <w:rFonts w:cs="TimesNewRomanPS-ItalicMT"/>
-          </w:rPr>
-          <w:t>.</w:t>
+          <w:t>4.1.</w:t>
         </w:r>
         <w:r>
           <w:rPr>
@@ -2895,6 +2629,7 @@
           <w:rStyle w:val="Hipercze"/>
           <w:lang w:val="pl-PL"/>
         </w:rPr>
+        <w:lastRenderedPageBreak/>
         <w:fldChar w:fldCharType="end"/>
       </w:r>
     </w:p>
@@ -3643,6 +3378,76 @@
     </w:p>
     <w:p>
       <w:pPr>
+        <w:pStyle w:val="SRS-Nagwek2"/>
+      </w:pPr>
+      <w:r>
+        <w:t>Słownik pojęć</w:t>
+      </w:r>
+    </w:p>
+    <w:p>
+      <w:pPr>
+        <w:pStyle w:val="SRS-Komentarz"/>
+        <w:spacing w:after="80" w:line="240" w:lineRule="auto"/>
+        <w:ind w:firstLine="709"/>
+        <w:rPr>
+          <w:rFonts w:ascii="Calibri" w:hAnsi="Calibri"/>
+          <w:color w:val="auto"/>
+        </w:rPr>
+      </w:pPr>
+      <w:r>
+        <w:rPr>
+          <w:rFonts w:ascii="Calibri" w:hAnsi="Calibri"/>
+          <w:color w:val="auto"/>
+        </w:rPr>
+        <w:t xml:space="preserve">Scenariusz testowy – </w:t>
+      </w:r>
+      <w:r>
+        <w:rPr>
+          <w:rFonts w:ascii="Calibri" w:hAnsi="Calibri"/>
+          <w:color w:val="auto"/>
+        </w:rPr>
+        <w:t>jest to pojedynczy ciąg akcji umożliwiających wykonanie danego testu. Składa się on z jednego lub więcej przypadku testowego i są w nim określone zarówno stany początkowe testu, jak i kryteria jego pozytywnej oceny.</w:t>
+      </w:r>
+    </w:p>
+    <w:p>
+      <w:pPr>
+        <w:pStyle w:val="SRS-Komentarz"/>
+        <w:spacing w:after="80" w:line="240" w:lineRule="auto"/>
+        <w:ind w:firstLine="709"/>
+        <w:rPr>
+          <w:rFonts w:ascii="Calibri" w:hAnsi="Calibri"/>
+          <w:color w:val="auto"/>
+        </w:rPr>
+      </w:pPr>
+      <w:r>
+        <w:rPr>
+          <w:rFonts w:ascii="Calibri" w:hAnsi="Calibri"/>
+          <w:color w:val="auto"/>
+        </w:rPr>
+        <w:lastRenderedPageBreak/>
+        <w:t>Skrypt testu – w tym dokumencie pojęcie to odnosi się do wykonywalnego skryptu komputerowego, odwzorującego poszczególny scenariusz testowy, niezbędnego do automatyzacji testów. Nie należy mylić tego pojęcia z pojedynczym scenariuszem testu.</w:t>
+      </w:r>
+    </w:p>
+    <w:p>
+      <w:pPr>
+        <w:pStyle w:val="SRS-Komentarz"/>
+        <w:spacing w:after="80" w:line="240" w:lineRule="auto"/>
+        <w:ind w:firstLine="709"/>
+        <w:rPr>
+          <w:rFonts w:ascii="Calibri" w:hAnsi="Calibri"/>
+          <w:color w:val="auto"/>
+        </w:rPr>
+      </w:pPr>
+      <w:r>
+        <w:rPr>
+          <w:rFonts w:ascii="Calibri" w:hAnsi="Calibri"/>
+          <w:color w:val="auto"/>
+        </w:rPr>
+        <w:t>Skrypt funkcji – jest to skrypt komputerowy, niezbędny do automatyzacji testów, dotyczący poszczególnego przypadku testowego.</w:t>
+      </w:r>
+    </w:p>
+    <w:p>
+      <w:pPr>
         <w:autoSpaceDE w:val="0"/>
         <w:autoSpaceDN w:val="0"/>
         <w:adjustRightInd w:val="0"/>
@@ -3746,8 +3551,8 @@
       <w:pPr>
         <w:pStyle w:val="SRS-Nagwek2"/>
       </w:pPr>
-      <w:bookmarkStart w:id="7" w:name="_Toc532315051"/>
-      <w:bookmarkStart w:id="8" w:name="_Toc25916267"/>
+      <w:bookmarkStart w:id="6" w:name="_Toc532315051"/>
+      <w:bookmarkStart w:id="7" w:name="_Toc25916267"/>
       <w:r>
         <w:t>t</w:t>
       </w:r>
@@ -22688,8 +22493,8 @@
         <w:ind w:firstLine="0"/>
       </w:pPr>
     </w:p>
+    <w:bookmarkEnd w:id="6"/>
     <w:bookmarkEnd w:id="7"/>
-    <w:bookmarkEnd w:id="8"/>
     <w:p>
       <w:pPr>
         <w:pStyle w:val="SRS-nagwek1"/>
@@ -22748,6 +22553,9 @@
       <w:r>
         <w:t xml:space="preserve"> testowaniem.</w:t>
       </w:r>
+      <w:r>
+        <w:t xml:space="preserve"> Pierwsza cyfra w ID każdego przypadku testowego pozwala na łatwe śledzenie sprawdzanego wymagania.</w:t>
+      </w:r>
     </w:p>
     <w:p>
       <w:pPr>
@@ -22770,8 +22578,13 @@
         <w:pStyle w:val="Tekst"/>
       </w:pPr>
       <w:r>
-        <w:t>Stany początkowe opisanych przypadków testowych mogą być różne i są opisane w wykonywanym scenariuszu testowym. Zadaniem każdego przypadku testowego jest wykonanie swojego celu i dalsze przekazanie uzyskanych informacji zwrotnych(w postaci historii konsoli).</w:t>
+        <w:t>Stany początkowe opisanych przypadków testowych mogą być różne i są opisane w wykonywanym scenariuszu testowym. Zadaniem każdego przypadku testowego jest wykonanie swojego celu i dalsze przekazanie uzyskanych informacji zwrotn</w:t>
       </w:r>
+      <w:r>
+        <w:t>ych(w postaci historii konsoli) oraz identyfikowanie wymagać funkcjonalnych do przetestowania niespełnionych przez dane testy.</w:t>
+      </w:r>
+      <w:bookmarkStart w:id="8" w:name="_GoBack"/>
+      <w:bookmarkEnd w:id="8"/>
     </w:p>
     <w:p>
       <w:pPr>
@@ -23979,6 +23792,7 @@
                 <w:b/>
                 <w:lang w:val="pl-PL"/>
               </w:rPr>
+              <w:lastRenderedPageBreak/>
               <w:t>Nazwa przypadku</w:t>
             </w:r>
           </w:p>
@@ -24067,16 +23881,7 @@
                 <w:b/>
                 <w:lang w:val="pl-PL"/>
               </w:rPr>
-              <w:t xml:space="preserve">Użyte skrypty </w:t>
-            </w:r>
-            <w:r>
-              <w:rPr>
-                <w:rFonts w:ascii="Calibri" w:hAnsi="Calibri"/>
-                <w:b/>
-                <w:lang w:val="pl-PL"/>
-              </w:rPr>
-              <w:lastRenderedPageBreak/>
-              <w:t>funkcji</w:t>
+              <w:t>Użyte skrypty funkcji</w:t>
             </w:r>
           </w:p>
         </w:tc>
@@ -24105,17 +23910,7 @@
                 <w:b/>
                 <w:lang w:val="pl-PL"/>
               </w:rPr>
-              <w:lastRenderedPageBreak/>
-              <w:t xml:space="preserve">Liczba spowodowanych </w:t>
-            </w:r>
-            <w:r>
-              <w:rPr>
-                <w:rFonts w:ascii="Calibri" w:hAnsi="Calibri"/>
-                <w:b/>
-                <w:lang w:val="pl-PL"/>
-              </w:rPr>
-              <w:lastRenderedPageBreak/>
-              <w:t>defektów</w:t>
+              <w:t>Liczba spowodowanych defektów</w:t>
             </w:r>
           </w:p>
         </w:tc>
@@ -24150,7 +23945,6 @@
                 <w:rFonts w:ascii="Calibri" w:hAnsi="Calibri"/>
                 <w:lang w:val="pl-PL"/>
               </w:rPr>
-              <w:lastRenderedPageBreak/>
               <w:t>Nawigacja do funkcji dodania strony</w:t>
             </w:r>
           </w:p>
@@ -25935,7 +25729,15 @@
                 <w:rFonts w:ascii="Calibri" w:hAnsi="Calibri"/>
                 <w:lang w:val="pl-PL"/>
               </w:rPr>
-              <w:t>” i jej zatwierdzenie klawiszem „enter”</w:t>
+              <w:t>” i jej zatwierdzenie klawiszem „en</w:t>
+            </w:r>
+            <w:r>
+              <w:rPr>
+                <w:rFonts w:ascii="Calibri" w:hAnsi="Calibri"/>
+                <w:lang w:val="pl-PL"/>
+              </w:rPr>
+              <w:lastRenderedPageBreak/>
+              <w:t>ter”</w:t>
             </w:r>
           </w:p>
         </w:tc>
@@ -25963,6 +25765,7 @@
                 <w:rFonts w:ascii="Calibri" w:hAnsi="Calibri"/>
                 <w:lang w:val="pl-PL"/>
               </w:rPr>
+              <w:lastRenderedPageBreak/>
               <w:t>&lt;</w:t>
             </w:r>
             <w:r>
@@ -33550,7 +33353,7 @@
               <w:szCs w:val="20"/>
               <w:lang w:val="pl-PL"/>
             </w:rPr>
-            <w:t>20</w:t>
+            <w:t>22</w:t>
           </w:r>
           <w:r>
             <w:rPr>
@@ -33728,7 +33531,7 @@
               <w:szCs w:val="20"/>
               <w:lang w:val="pl-PL"/>
             </w:rPr>
-            <w:t>1</w:t>
+            <w:t>21</w:t>
           </w:r>
           <w:r>
             <w:rPr>
@@ -36616,7 +36419,7 @@
 </file>
 
 <file path=customXml/itemProps1.xml><?xml version="1.0" encoding="utf-8"?>
-<ds:datastoreItem xmlns:ds="http://schemas.openxmlformats.org/officeDocument/2006/customXml" ds:itemID="{93269B43-6F71-44DB-A822-632EFA549505}">
+<ds:datastoreItem xmlns:ds="http://schemas.openxmlformats.org/officeDocument/2006/customXml" ds:itemID="{3DBCDA8F-7939-43D8-A6F3-31B58643759F}">
   <ds:schemaRefs>
     <ds:schemaRef ds:uri="http://schemas.openxmlformats.org/officeDocument/2006/bibliography"/>
   </ds:schemaRefs>

</xml_diff>

<commit_message>
Brushed FunctionGlobal.py and created first instance of first test scenario
</commit_message>
<xml_diff>
--- a/Dokumentacja/Scenariusz testowy.docx
+++ b/Dokumentacja/Scenariusz testowy.docx
@@ -1000,8 +1000,6 @@
         </w:rPr>
         <w:br w:type="page"/>
       </w:r>
-      <w:bookmarkStart w:id="6" w:name="_GoBack"/>
-      <w:bookmarkEnd w:id="6"/>
     </w:p>
     <w:p>
       <w:pPr>
@@ -3986,25 +3984,25 @@
       <w:pPr>
         <w:pStyle w:val="SRS-nagwek1"/>
       </w:pPr>
-      <w:bookmarkStart w:id="7" w:name="_Toc11246861"/>
+      <w:bookmarkStart w:id="6" w:name="_Toc11246861"/>
       <w:r>
         <w:lastRenderedPageBreak/>
         <w:t>organizacja pracy</w:t>
       </w:r>
-      <w:bookmarkEnd w:id="7"/>
+      <w:bookmarkEnd w:id="6"/>
     </w:p>
     <w:p>
       <w:pPr>
         <w:pStyle w:val="SRS-Nagwek2"/>
       </w:pPr>
-      <w:bookmarkStart w:id="8" w:name="_Toc11246862"/>
+      <w:bookmarkStart w:id="7" w:name="_Toc11246862"/>
       <w:r>
         <w:t xml:space="preserve">podstawa </w:t>
       </w:r>
       <w:r>
         <w:t>pracy</w:t>
       </w:r>
-      <w:bookmarkEnd w:id="8"/>
+      <w:bookmarkEnd w:id="7"/>
     </w:p>
     <w:p>
       <w:pPr>
@@ -4229,7 +4227,23 @@
                 <w:rFonts w:ascii="Calibri" w:hAnsi="Calibri"/>
                 <w:lang w:val="pl-PL"/>
               </w:rPr>
-              <w:t>Specyfikacja wymagan GPWPlus</w:t>
+              <w:t xml:space="preserve">Specyfikacja </w:t>
+            </w:r>
+            <w:proofErr w:type="spellStart"/>
+            <w:r>
+              <w:rPr>
+                <w:rFonts w:ascii="Calibri" w:hAnsi="Calibri"/>
+                <w:lang w:val="pl-PL"/>
+              </w:rPr>
+              <w:t>wymagan</w:t>
+            </w:r>
+            <w:proofErr w:type="spellEnd"/>
+            <w:r>
+              <w:rPr>
+                <w:rFonts w:ascii="Calibri" w:hAnsi="Calibri"/>
+                <w:lang w:val="pl-PL"/>
+              </w:rPr>
+              <w:t xml:space="preserve"> GPWPlus</w:t>
             </w:r>
           </w:p>
         </w:tc>
@@ -4437,11 +4451,11 @@
       <w:pPr>
         <w:pStyle w:val="SRS-Nagwek2"/>
       </w:pPr>
-      <w:bookmarkStart w:id="9" w:name="_Toc11246863"/>
+      <w:bookmarkStart w:id="8" w:name="_Toc11246863"/>
       <w:r>
         <w:t>stan początkowy</w:t>
       </w:r>
-      <w:bookmarkEnd w:id="9"/>
+      <w:bookmarkEnd w:id="8"/>
     </w:p>
     <w:p>
       <w:pPr>
@@ -4465,11 +4479,11 @@
       <w:pPr>
         <w:pStyle w:val="SRS-Nagwek3"/>
       </w:pPr>
-      <w:bookmarkStart w:id="10" w:name="_Toc11246864"/>
+      <w:bookmarkStart w:id="9" w:name="_Toc11246864"/>
       <w:r>
         <w:t>Wymagania systemowe</w:t>
       </w:r>
-      <w:bookmarkEnd w:id="10"/>
+      <w:bookmarkEnd w:id="9"/>
     </w:p>
     <w:p>
       <w:pPr>
@@ -4500,11 +4514,11 @@
       <w:pPr>
         <w:pStyle w:val="SRS-Nagwek3"/>
       </w:pPr>
-      <w:bookmarkStart w:id="11" w:name="_Toc11246865"/>
+      <w:bookmarkStart w:id="10" w:name="_Toc11246865"/>
       <w:r>
         <w:t>Środowisko testowe</w:t>
       </w:r>
-      <w:bookmarkEnd w:id="11"/>
+      <w:bookmarkEnd w:id="10"/>
     </w:p>
     <w:p>
       <w:pPr>
@@ -4539,7 +4553,23 @@
           <w:rFonts w:ascii="Calibri" w:hAnsi="Calibri"/>
           <w:color w:val="auto"/>
         </w:rPr>
-        <w:t>Procesor: Intel Core i7-5500U CPU @ 2.40GHz</w:t>
+        <w:t xml:space="preserve">Procesor: Intel </w:t>
+      </w:r>
+      <w:proofErr w:type="spellStart"/>
+      <w:r>
+        <w:rPr>
+          <w:rFonts w:ascii="Calibri" w:hAnsi="Calibri"/>
+          <w:color w:val="auto"/>
+        </w:rPr>
+        <w:t>Core</w:t>
+      </w:r>
+      <w:proofErr w:type="spellEnd"/>
+      <w:r>
+        <w:rPr>
+          <w:rFonts w:ascii="Calibri" w:hAnsi="Calibri"/>
+          <w:color w:val="auto"/>
+        </w:rPr>
+        <w:t xml:space="preserve"> i7-5500U CPU @ 2.40GHz</w:t>
       </w:r>
     </w:p>
     <w:p>
@@ -4611,18 +4641,34 @@
           <w:rFonts w:ascii="Calibri" w:hAnsi="Calibri"/>
           <w:color w:val="auto"/>
         </w:rPr>
-        <w:t>Pobieranie: średnia 13.17 Mb/s</w:t>
+        <w:t xml:space="preserve">Pobieranie: średnia 13.17 </w:t>
+      </w:r>
+      <w:proofErr w:type="spellStart"/>
+      <w:r>
+        <w:rPr>
+          <w:rFonts w:ascii="Calibri" w:hAnsi="Calibri"/>
+          <w:color w:val="auto"/>
+        </w:rPr>
+        <w:t>Mb</w:t>
+      </w:r>
+      <w:proofErr w:type="spellEnd"/>
+      <w:r>
+        <w:rPr>
+          <w:rFonts w:ascii="Calibri" w:hAnsi="Calibri"/>
+          <w:color w:val="auto"/>
+        </w:rPr>
+        <w:t>/s</w:t>
       </w:r>
     </w:p>
     <w:p>
       <w:pPr>
         <w:pStyle w:val="SRS-Nagwek2"/>
       </w:pPr>
-      <w:bookmarkStart w:id="12" w:name="_Toc11246866"/>
+      <w:bookmarkStart w:id="11" w:name="_Toc11246866"/>
       <w:r>
         <w:t>podejście testowe</w:t>
       </w:r>
-      <w:bookmarkEnd w:id="12"/>
+      <w:bookmarkEnd w:id="11"/>
     </w:p>
     <w:p>
       <w:pPr>
@@ -4653,11 +4699,11 @@
       <w:pPr>
         <w:pStyle w:val="SRS-Nagwek2"/>
       </w:pPr>
-      <w:bookmarkStart w:id="13" w:name="_Toc11246867"/>
+      <w:bookmarkStart w:id="12" w:name="_Toc11246867"/>
       <w:r>
         <w:t>kryteria akceptacji</w:t>
       </w:r>
-      <w:bookmarkEnd w:id="13"/>
+      <w:bookmarkEnd w:id="12"/>
     </w:p>
     <w:p>
       <w:pPr>
@@ -4695,11 +4741,11 @@
       <w:pPr>
         <w:pStyle w:val="SRS-Nagwek2"/>
       </w:pPr>
-      <w:bookmarkStart w:id="14" w:name="_Toc11246868"/>
+      <w:bookmarkStart w:id="13" w:name="_Toc11246868"/>
       <w:r>
         <w:t>Słownik pojęć</w:t>
       </w:r>
-      <w:bookmarkEnd w:id="14"/>
+      <w:bookmarkEnd w:id="13"/>
     </w:p>
     <w:p>
       <w:pPr>
@@ -4781,12 +4827,12 @@
       <w:pPr>
         <w:pStyle w:val="SRS-nagwek1"/>
       </w:pPr>
-      <w:bookmarkStart w:id="15" w:name="_Toc11246869"/>
+      <w:bookmarkStart w:id="14" w:name="_Toc11246869"/>
       <w:r>
         <w:lastRenderedPageBreak/>
         <w:t>scenariusz testowy</w:t>
       </w:r>
-      <w:bookmarkEnd w:id="15"/>
+      <w:bookmarkEnd w:id="14"/>
     </w:p>
     <w:p>
       <w:pPr>
@@ -4870,9 +4916,9 @@
       <w:pPr>
         <w:pStyle w:val="SRS-Nagwek2"/>
       </w:pPr>
-      <w:bookmarkStart w:id="16" w:name="_Toc11246870"/>
-      <w:bookmarkStart w:id="17" w:name="_Toc532315051"/>
-      <w:bookmarkStart w:id="18" w:name="_Toc25916267"/>
+      <w:bookmarkStart w:id="15" w:name="_Toc11246870"/>
+      <w:bookmarkStart w:id="16" w:name="_Toc532315051"/>
+      <w:bookmarkStart w:id="17" w:name="_Toc25916267"/>
       <w:r>
         <w:t>t</w:t>
       </w:r>
@@ -4885,7 +4931,7 @@
       <w:r>
         <w:t>inicjujący</w:t>
       </w:r>
-      <w:bookmarkEnd w:id="16"/>
+      <w:bookmarkEnd w:id="15"/>
     </w:p>
     <w:p>
       <w:pPr>
@@ -5282,6 +5328,7 @@
                 <w:lang w:val="pl-PL"/>
               </w:rPr>
             </w:pPr>
+            <w:proofErr w:type="spellStart"/>
             <w:r>
               <w:rPr>
                 <w:rFonts w:ascii="Calibri" w:hAnsi="Calibri"/>
@@ -5303,6 +5350,7 @@
               </w:rPr>
               <w:t>cy</w:t>
             </w:r>
+            <w:proofErr w:type="spellEnd"/>
           </w:p>
         </w:tc>
         <w:tc>
@@ -5526,22 +5574,10 @@
                 <w:rFonts w:ascii="Calibri" w:hAnsi="Calibri"/>
                 <w:lang w:val="pl-PL"/>
               </w:rPr>
-              <w:t>&lt;</w:t>
-            </w:r>
-            <w:r>
-              <w:rPr>
-                <w:rFonts w:ascii="Calibri" w:hAnsi="Calibri"/>
-                <w:lang w:val="pl-PL"/>
-              </w:rPr>
-              <w:t>brak</w:t>
-            </w:r>
-            <w:r>
-              <w:rPr>
-                <w:rFonts w:ascii="Calibri" w:hAnsi="Calibri"/>
-                <w:lang w:val="pl-PL"/>
-              </w:rPr>
-              <w:t>&gt;</w:t>
-            </w:r>
+              <w:t>FunctionGlobal.py</w:t>
+            </w:r>
+            <w:bookmarkStart w:id="18" w:name="_GoBack"/>
+            <w:bookmarkEnd w:id="18"/>
           </w:p>
         </w:tc>
       </w:tr>
@@ -6530,6 +6566,7 @@
                 <w:lang w:val="pl-PL"/>
               </w:rPr>
             </w:pPr>
+            <w:proofErr w:type="spellStart"/>
             <w:r>
               <w:rPr>
                 <w:rFonts w:ascii="Calibri" w:hAnsi="Calibri"/>
@@ -6537,6 +6574,7 @@
               </w:rPr>
               <w:t>TestPierwszegoUruchomienia</w:t>
             </w:r>
+            <w:proofErr w:type="spellEnd"/>
           </w:p>
         </w:tc>
         <w:tc>
@@ -7835,6 +7873,7 @@
                 <w:lang w:val="pl-PL"/>
               </w:rPr>
             </w:pPr>
+            <w:proofErr w:type="spellStart"/>
             <w:r>
               <w:rPr>
                 <w:rFonts w:ascii="Calibri" w:hAnsi="Calibri"/>
@@ -7842,6 +7881,7 @@
               </w:rPr>
               <w:t>TestZlychDanychMenuGlowne</w:t>
             </w:r>
+            <w:proofErr w:type="spellEnd"/>
           </w:p>
         </w:tc>
         <w:tc>
@@ -9263,6 +9303,7 @@
                 <w:lang w:val="pl-PL"/>
               </w:rPr>
             </w:pPr>
+            <w:proofErr w:type="spellStart"/>
             <w:r>
               <w:rPr>
                 <w:rFonts w:ascii="Calibri" w:hAnsi="Calibri"/>
@@ -9270,6 +9311,7 @@
               </w:rPr>
               <w:t>TestZlychDanychMenuFunkcji</w:t>
             </w:r>
+            <w:proofErr w:type="spellEnd"/>
           </w:p>
         </w:tc>
         <w:tc>
@@ -9316,7 +9358,23 @@
                 <w:rFonts w:ascii="Calibri" w:hAnsi="Calibri"/>
                 <w:lang w:val="pl-PL"/>
               </w:rPr>
-              <w:t>Zbadanie radzenia programu z błędnymi danymi wpisanymi w konsole, przy otwartym menu funkcji „/add”</w:t>
+              <w:t>Zbadanie radzenia programu z błędnymi danymi wpisanymi w konsole, przy otwartym menu funkcji „/</w:t>
+            </w:r>
+            <w:proofErr w:type="spellStart"/>
+            <w:r>
+              <w:rPr>
+                <w:rFonts w:ascii="Calibri" w:hAnsi="Calibri"/>
+                <w:lang w:val="pl-PL"/>
+              </w:rPr>
+              <w:t>add</w:t>
+            </w:r>
+            <w:proofErr w:type="spellEnd"/>
+            <w:r>
+              <w:rPr>
+                <w:rFonts w:ascii="Calibri" w:hAnsi="Calibri"/>
+                <w:lang w:val="pl-PL"/>
+              </w:rPr>
+              <w:t>”</w:t>
             </w:r>
           </w:p>
         </w:tc>
@@ -10682,6 +10740,7 @@
                 <w:lang w:val="pl-PL"/>
               </w:rPr>
             </w:pPr>
+            <w:proofErr w:type="spellStart"/>
             <w:r>
               <w:rPr>
                 <w:rFonts w:ascii="Calibri" w:hAnsi="Calibri"/>
@@ -10696,6 +10755,7 @@
               </w:rPr>
               <w:t>FunkcjiPomocy</w:t>
             </w:r>
+            <w:proofErr w:type="spellEnd"/>
           </w:p>
         </w:tc>
         <w:tc>
@@ -10749,7 +10809,23 @@
                 <w:rFonts w:ascii="Calibri" w:hAnsi="Calibri"/>
                 <w:lang w:val="pl-PL"/>
               </w:rPr>
-              <w:t>Sprawdzenie statusu działalności funkcji „/help”</w:t>
+              <w:t>Sprawdzenie statusu działalności funkcji „/</w:t>
+            </w:r>
+            <w:proofErr w:type="spellStart"/>
+            <w:r>
+              <w:rPr>
+                <w:rFonts w:ascii="Calibri" w:hAnsi="Calibri"/>
+                <w:lang w:val="pl-PL"/>
+              </w:rPr>
+              <w:t>help</w:t>
+            </w:r>
+            <w:proofErr w:type="spellEnd"/>
+            <w:r>
+              <w:rPr>
+                <w:rFonts w:ascii="Calibri" w:hAnsi="Calibri"/>
+                <w:lang w:val="pl-PL"/>
+              </w:rPr>
+              <w:t>”</w:t>
             </w:r>
           </w:p>
         </w:tc>
@@ -11938,6 +12014,7 @@
                 <w:lang w:val="pl-PL"/>
               </w:rPr>
             </w:pPr>
+            <w:proofErr w:type="spellStart"/>
             <w:r>
               <w:rPr>
                 <w:rFonts w:ascii="Calibri" w:hAnsi="Calibri"/>
@@ -11945,6 +12022,7 @@
               </w:rPr>
               <w:t>TestFunkcjiDodatkowychInformacji</w:t>
             </w:r>
+            <w:proofErr w:type="spellEnd"/>
           </w:p>
         </w:tc>
         <w:tc>
@@ -13151,6 +13229,7 @@
                 <w:lang w:val="pl-PL"/>
               </w:rPr>
             </w:pPr>
+            <w:proofErr w:type="spellStart"/>
             <w:r>
               <w:rPr>
                 <w:rFonts w:ascii="Calibri" w:hAnsi="Calibri"/>
@@ -13158,6 +13237,7 @@
               </w:rPr>
               <w:t>TestZapisuPoprawnejSpolki</w:t>
             </w:r>
+            <w:proofErr w:type="spellEnd"/>
           </w:p>
         </w:tc>
         <w:tc>
@@ -13204,7 +13284,23 @@
                 <w:rFonts w:ascii="Calibri" w:hAnsi="Calibri"/>
                 <w:lang w:val="pl-PL"/>
               </w:rPr>
-              <w:t>Sprawdzenie poprawności działania funkcji „/add”, dodanie poprawnej spółki do programu</w:t>
+              <w:t>Sprawdzenie poprawności działania funkcji „/</w:t>
+            </w:r>
+            <w:proofErr w:type="spellStart"/>
+            <w:r>
+              <w:rPr>
+                <w:rFonts w:ascii="Calibri" w:hAnsi="Calibri"/>
+                <w:lang w:val="pl-PL"/>
+              </w:rPr>
+              <w:t>add</w:t>
+            </w:r>
+            <w:proofErr w:type="spellEnd"/>
+            <w:r>
+              <w:rPr>
+                <w:rFonts w:ascii="Calibri" w:hAnsi="Calibri"/>
+                <w:lang w:val="pl-PL"/>
+              </w:rPr>
+              <w:t>”, dodanie poprawnej spółki do programu</w:t>
             </w:r>
           </w:p>
         </w:tc>
@@ -14554,6 +14650,7 @@
                 <w:lang w:val="pl-PL"/>
               </w:rPr>
             </w:pPr>
+            <w:proofErr w:type="spellStart"/>
             <w:r>
               <w:rPr>
                 <w:rFonts w:ascii="Calibri" w:hAnsi="Calibri"/>
@@ -14561,6 +14658,7 @@
               </w:rPr>
               <w:t>TestFunkcjiPowrotu</w:t>
             </w:r>
+            <w:proofErr w:type="spellEnd"/>
           </w:p>
         </w:tc>
         <w:tc>
@@ -14607,7 +14705,23 @@
                 <w:rFonts w:ascii="Calibri" w:hAnsi="Calibri"/>
                 <w:lang w:val="pl-PL"/>
               </w:rPr>
-              <w:t>Sprawdzenie poprawności działania funkcji „/back”</w:t>
+              <w:t>Sprawdzenie poprawności działania funkcji „/</w:t>
+            </w:r>
+            <w:proofErr w:type="spellStart"/>
+            <w:r>
+              <w:rPr>
+                <w:rFonts w:ascii="Calibri" w:hAnsi="Calibri"/>
+                <w:lang w:val="pl-PL"/>
+              </w:rPr>
+              <w:t>back</w:t>
+            </w:r>
+            <w:proofErr w:type="spellEnd"/>
+            <w:r>
+              <w:rPr>
+                <w:rFonts w:ascii="Calibri" w:hAnsi="Calibri"/>
+                <w:lang w:val="pl-PL"/>
+              </w:rPr>
+              <w:t>”</w:t>
             </w:r>
           </w:p>
         </w:tc>
@@ -15826,6 +15940,7 @@
                 <w:lang w:val="pl-PL"/>
               </w:rPr>
             </w:pPr>
+            <w:proofErr w:type="spellStart"/>
             <w:r>
               <w:rPr>
                 <w:rFonts w:ascii="Calibri" w:hAnsi="Calibri"/>
@@ -15833,6 +15948,7 @@
               </w:rPr>
               <w:t>TestFunkcjiKonsoli</w:t>
             </w:r>
+            <w:proofErr w:type="spellEnd"/>
           </w:p>
         </w:tc>
         <w:tc>
@@ -15879,7 +15995,39 @@
                 <w:rFonts w:ascii="Calibri" w:hAnsi="Calibri"/>
                 <w:lang w:val="pl-PL"/>
               </w:rPr>
-              <w:t>Sprawdzenie poprawności działania funkcji „/space” i „/exit”</w:t>
+              <w:t>Sprawdzenie poprawności działania funkcji „/</w:t>
+            </w:r>
+            <w:proofErr w:type="spellStart"/>
+            <w:r>
+              <w:rPr>
+                <w:rFonts w:ascii="Calibri" w:hAnsi="Calibri"/>
+                <w:lang w:val="pl-PL"/>
+              </w:rPr>
+              <w:t>space</w:t>
+            </w:r>
+            <w:proofErr w:type="spellEnd"/>
+            <w:r>
+              <w:rPr>
+                <w:rFonts w:ascii="Calibri" w:hAnsi="Calibri"/>
+                <w:lang w:val="pl-PL"/>
+              </w:rPr>
+              <w:t>” i „/</w:t>
+            </w:r>
+            <w:proofErr w:type="spellStart"/>
+            <w:r>
+              <w:rPr>
+                <w:rFonts w:ascii="Calibri" w:hAnsi="Calibri"/>
+                <w:lang w:val="pl-PL"/>
+              </w:rPr>
+              <w:t>exit</w:t>
+            </w:r>
+            <w:proofErr w:type="spellEnd"/>
+            <w:r>
+              <w:rPr>
+                <w:rFonts w:ascii="Calibri" w:hAnsi="Calibri"/>
+                <w:lang w:val="pl-PL"/>
+              </w:rPr>
+              <w:t>”</w:t>
             </w:r>
           </w:p>
         </w:tc>
@@ -17176,6 +17324,7 @@
                 <w:lang w:val="pl-PL"/>
               </w:rPr>
             </w:pPr>
+            <w:proofErr w:type="spellStart"/>
             <w:r>
               <w:rPr>
                 <w:rFonts w:ascii="Calibri" w:hAnsi="Calibri"/>
@@ -17183,6 +17332,7 @@
               </w:rPr>
               <w:t>TestZapisuZlejStrony</w:t>
             </w:r>
+            <w:proofErr w:type="spellEnd"/>
           </w:p>
         </w:tc>
         <w:tc>
@@ -18534,6 +18684,7 @@
                 <w:lang w:val="pl-PL"/>
               </w:rPr>
             </w:pPr>
+            <w:proofErr w:type="spellStart"/>
             <w:r>
               <w:rPr>
                 <w:rFonts w:ascii="Calibri" w:hAnsi="Calibri"/>
@@ -18541,6 +18692,7 @@
               </w:rPr>
               <w:t>TestZapisuStronyPozaBaza</w:t>
             </w:r>
+            <w:proofErr w:type="spellEnd"/>
           </w:p>
         </w:tc>
         <w:tc>
@@ -19835,6 +19987,7 @@
                 <w:lang w:val="pl-PL"/>
               </w:rPr>
             </w:pPr>
+            <w:proofErr w:type="spellStart"/>
             <w:r>
               <w:rPr>
                 <w:rFonts w:ascii="Calibri" w:hAnsi="Calibri"/>
@@ -19842,6 +19995,7 @@
               </w:rPr>
               <w:t>TestSortowaniaSpolek</w:t>
             </w:r>
+            <w:proofErr w:type="spellEnd"/>
           </w:p>
         </w:tc>
         <w:tc>
@@ -19895,7 +20049,23 @@
                 <w:rFonts w:ascii="Calibri" w:hAnsi="Calibri"/>
                 <w:lang w:val="pl-PL"/>
               </w:rPr>
-              <w:t>, zarówno jak funkcji „/look”</w:t>
+              <w:t>, zarówno jak funkcji „/</w:t>
+            </w:r>
+            <w:proofErr w:type="spellStart"/>
+            <w:r>
+              <w:rPr>
+                <w:rFonts w:ascii="Calibri" w:hAnsi="Calibri"/>
+                <w:lang w:val="pl-PL"/>
+              </w:rPr>
+              <w:t>look</w:t>
+            </w:r>
+            <w:proofErr w:type="spellEnd"/>
+            <w:r>
+              <w:rPr>
+                <w:rFonts w:ascii="Calibri" w:hAnsi="Calibri"/>
+                <w:lang w:val="pl-PL"/>
+              </w:rPr>
+              <w:t>”</w:t>
             </w:r>
           </w:p>
         </w:tc>
@@ -21253,6 +21423,7 @@
                 <w:lang w:val="pl-PL"/>
               </w:rPr>
             </w:pPr>
+            <w:proofErr w:type="spellStart"/>
             <w:r>
               <w:rPr>
                 <w:rFonts w:ascii="Calibri" w:hAnsi="Calibri"/>
@@ -21260,6 +21431,7 @@
               </w:rPr>
               <w:t>TestUsuwaniaStron</w:t>
             </w:r>
+            <w:proofErr w:type="spellEnd"/>
           </w:p>
         </w:tc>
         <w:tc>
@@ -21306,7 +21478,39 @@
                 <w:rFonts w:ascii="Calibri" w:hAnsi="Calibri"/>
                 <w:lang w:val="pl-PL"/>
               </w:rPr>
-              <w:t>Sprawdzenie działania funkcji „/clear” i „/remove-*”</w:t>
+              <w:t>Sprawdzenie działania funkcji „/</w:t>
+            </w:r>
+            <w:proofErr w:type="spellStart"/>
+            <w:r>
+              <w:rPr>
+                <w:rFonts w:ascii="Calibri" w:hAnsi="Calibri"/>
+                <w:lang w:val="pl-PL"/>
+              </w:rPr>
+              <w:t>clear</w:t>
+            </w:r>
+            <w:proofErr w:type="spellEnd"/>
+            <w:r>
+              <w:rPr>
+                <w:rFonts w:ascii="Calibri" w:hAnsi="Calibri"/>
+                <w:lang w:val="pl-PL"/>
+              </w:rPr>
+              <w:t>” i „/</w:t>
+            </w:r>
+            <w:proofErr w:type="spellStart"/>
+            <w:r>
+              <w:rPr>
+                <w:rFonts w:ascii="Calibri" w:hAnsi="Calibri"/>
+                <w:lang w:val="pl-PL"/>
+              </w:rPr>
+              <w:t>remove</w:t>
+            </w:r>
+            <w:proofErr w:type="spellEnd"/>
+            <w:r>
+              <w:rPr>
+                <w:rFonts w:ascii="Calibri" w:hAnsi="Calibri"/>
+                <w:lang w:val="pl-PL"/>
+              </w:rPr>
+              <w:t>-*”</w:t>
             </w:r>
           </w:p>
         </w:tc>
@@ -22763,6 +22967,7 @@
                 <w:lang w:val="pl-PL"/>
               </w:rPr>
             </w:pPr>
+            <w:proofErr w:type="spellStart"/>
             <w:r>
               <w:rPr>
                 <w:rFonts w:ascii="Calibri" w:hAnsi="Calibri"/>
@@ -22771,6 +22976,7 @@
               <w:lastRenderedPageBreak/>
               <w:t>TestDetalowychInformacji</w:t>
             </w:r>
+            <w:proofErr w:type="spellEnd"/>
           </w:p>
         </w:tc>
         <w:tc>
@@ -22817,7 +23023,23 @@
                 <w:rFonts w:ascii="Calibri" w:hAnsi="Calibri"/>
                 <w:lang w:val="pl-PL"/>
               </w:rPr>
-              <w:t>Sprawdzenie działania funkcji „/look-*”</w:t>
+              <w:t>Sprawdzenie działania funkcji „/</w:t>
+            </w:r>
+            <w:proofErr w:type="spellStart"/>
+            <w:r>
+              <w:rPr>
+                <w:rFonts w:ascii="Calibri" w:hAnsi="Calibri"/>
+                <w:lang w:val="pl-PL"/>
+              </w:rPr>
+              <w:t>look</w:t>
+            </w:r>
+            <w:proofErr w:type="spellEnd"/>
+            <w:r>
+              <w:rPr>
+                <w:rFonts w:ascii="Calibri" w:hAnsi="Calibri"/>
+                <w:lang w:val="pl-PL"/>
+              </w:rPr>
+              <w:t>-*”</w:t>
             </w:r>
           </w:p>
         </w:tc>
@@ -23975,6 +24197,7 @@
                 <w:lang w:val="pl-PL"/>
               </w:rPr>
             </w:pPr>
+            <w:proofErr w:type="spellStart"/>
             <w:r>
               <w:rPr>
                 <w:rFonts w:ascii="Calibri" w:hAnsi="Calibri"/>
@@ -23996,6 +24219,7 @@
               </w:rPr>
               <w:t>Spolek</w:t>
             </w:r>
+            <w:proofErr w:type="spellEnd"/>
           </w:p>
         </w:tc>
         <w:tc>
@@ -24049,14 +24273,46 @@
                 <w:rFonts w:ascii="Calibri" w:hAnsi="Calibri"/>
                 <w:lang w:val="pl-PL"/>
               </w:rPr>
-              <w:t xml:space="preserve">zenie działania funkcji „/look” </w:t>
-            </w:r>
-            <w:r>
-              <w:rPr>
-                <w:rFonts w:ascii="Calibri" w:hAnsi="Calibri"/>
-                <w:lang w:val="pl-PL"/>
-              </w:rPr>
-              <w:t>i „/invest” przy braku zapisanych spółek w bazie programu</w:t>
+              <w:t>zenie działania funkcji „/</w:t>
+            </w:r>
+            <w:proofErr w:type="spellStart"/>
+            <w:r>
+              <w:rPr>
+                <w:rFonts w:ascii="Calibri" w:hAnsi="Calibri"/>
+                <w:lang w:val="pl-PL"/>
+              </w:rPr>
+              <w:t>look</w:t>
+            </w:r>
+            <w:proofErr w:type="spellEnd"/>
+            <w:r>
+              <w:rPr>
+                <w:rFonts w:ascii="Calibri" w:hAnsi="Calibri"/>
+                <w:lang w:val="pl-PL"/>
+              </w:rPr>
+              <w:t xml:space="preserve">” </w:t>
+            </w:r>
+            <w:r>
+              <w:rPr>
+                <w:rFonts w:ascii="Calibri" w:hAnsi="Calibri"/>
+                <w:lang w:val="pl-PL"/>
+              </w:rPr>
+              <w:t>i „/</w:t>
+            </w:r>
+            <w:proofErr w:type="spellStart"/>
+            <w:r>
+              <w:rPr>
+                <w:rFonts w:ascii="Calibri" w:hAnsi="Calibri"/>
+                <w:lang w:val="pl-PL"/>
+              </w:rPr>
+              <w:t>invest</w:t>
+            </w:r>
+            <w:proofErr w:type="spellEnd"/>
+            <w:r>
+              <w:rPr>
+                <w:rFonts w:ascii="Calibri" w:hAnsi="Calibri"/>
+                <w:lang w:val="pl-PL"/>
+              </w:rPr>
+              <w:t>” przy braku zapisanych spółek w bazie programu</w:t>
             </w:r>
           </w:p>
         </w:tc>
@@ -25278,6 +25534,7 @@
                 <w:lang w:val="pl-PL"/>
               </w:rPr>
             </w:pPr>
+            <w:proofErr w:type="spellStart"/>
             <w:r>
               <w:rPr>
                 <w:rFonts w:ascii="Calibri" w:hAnsi="Calibri"/>
@@ -25285,6 +25542,7 @@
               </w:rPr>
               <w:t>TestFunkcjiDetalPrzyZlychDanych</w:t>
             </w:r>
+            <w:proofErr w:type="spellEnd"/>
           </w:p>
         </w:tc>
         <w:tc>
@@ -25331,7 +25589,39 @@
                 <w:rFonts w:ascii="Calibri" w:hAnsi="Calibri"/>
                 <w:lang w:val="pl-PL"/>
               </w:rPr>
-              <w:t>Sprawdzenie działania funkcji detalowych „/look-*” i „/remove-*” przy wpisaniu niepoprawnych danych</w:t>
+              <w:t>Sprawdzenie działania funkcji detalowych „/</w:t>
+            </w:r>
+            <w:proofErr w:type="spellStart"/>
+            <w:r>
+              <w:rPr>
+                <w:rFonts w:ascii="Calibri" w:hAnsi="Calibri"/>
+                <w:lang w:val="pl-PL"/>
+              </w:rPr>
+              <w:t>look</w:t>
+            </w:r>
+            <w:proofErr w:type="spellEnd"/>
+            <w:r>
+              <w:rPr>
+                <w:rFonts w:ascii="Calibri" w:hAnsi="Calibri"/>
+                <w:lang w:val="pl-PL"/>
+              </w:rPr>
+              <w:t>-*” i „/</w:t>
+            </w:r>
+            <w:proofErr w:type="spellStart"/>
+            <w:r>
+              <w:rPr>
+                <w:rFonts w:ascii="Calibri" w:hAnsi="Calibri"/>
+                <w:lang w:val="pl-PL"/>
+              </w:rPr>
+              <w:t>remove</w:t>
+            </w:r>
+            <w:proofErr w:type="spellEnd"/>
+            <w:r>
+              <w:rPr>
+                <w:rFonts w:ascii="Calibri" w:hAnsi="Calibri"/>
+                <w:lang w:val="pl-PL"/>
+              </w:rPr>
+              <w:t>-*” przy wpisaniu niepoprawnych danych</w:t>
             </w:r>
           </w:p>
         </w:tc>
@@ -26313,8 +26603,8 @@
         <w:pStyle w:val="SRS-nagwek1"/>
       </w:pPr>
       <w:bookmarkStart w:id="34" w:name="_Toc11246886"/>
+      <w:bookmarkEnd w:id="16"/>
       <w:bookmarkEnd w:id="17"/>
-      <w:bookmarkEnd w:id="18"/>
       <w:r>
         <w:lastRenderedPageBreak/>
         <w:t>przypadki testowe</w:t>
@@ -26395,7 +26685,13 @@
         <w:pStyle w:val="Tekst"/>
       </w:pPr>
       <w:r>
-        <w:t>Stany początkowe opisanych przypadków testowych mogą być różne i są opisane w wykonywanym scenariuszu testowym. Zadaniem każdego przypadku testowego jest wykonanie swojego celu i dalsze przekazanie uzyskanych informacji zwrotn</w:t>
+        <w:t xml:space="preserve">Stany początkowe </w:t>
+      </w:r>
+      <w:r>
+        <w:t xml:space="preserve">i oczekiwane wartości </w:t>
+      </w:r>
+      <w:r>
+        <w:t>opisanych przypadków testowych mogą być różne i są opisane w wykonywanym scenariuszu testowym. Zadaniem każdego przypadku testowego jest wykonanie swojego celu i dalsze przekazanie uzyskanych informacji zwrotn</w:t>
       </w:r>
       <w:r>
         <w:t>ych(w postaci historii konsoli) oraz identyfikowanie wymaga</w:t>
@@ -26837,7 +27133,23 @@
                 <w:rFonts w:ascii="Calibri" w:hAnsi="Calibri"/>
                 <w:lang w:val="pl-PL"/>
               </w:rPr>
-              <w:t>Wpisanie funkcji „/help” i jej zatwierdzenie klawiszem „enter”</w:t>
+              <w:t>Wpisanie funkcji „/</w:t>
+            </w:r>
+            <w:proofErr w:type="spellStart"/>
+            <w:r>
+              <w:rPr>
+                <w:rFonts w:ascii="Calibri" w:hAnsi="Calibri"/>
+                <w:lang w:val="pl-PL"/>
+              </w:rPr>
+              <w:t>help</w:t>
+            </w:r>
+            <w:proofErr w:type="spellEnd"/>
+            <w:r>
+              <w:rPr>
+                <w:rFonts w:ascii="Calibri" w:hAnsi="Calibri"/>
+                <w:lang w:val="pl-PL"/>
+              </w:rPr>
+              <w:t>” i jej zatwierdzenie klawiszem „enter”</w:t>
             </w:r>
           </w:p>
         </w:tc>
@@ -27601,7 +27913,6 @@
                 <w:b/>
                 <w:lang w:val="pl-PL"/>
               </w:rPr>
-              <w:lastRenderedPageBreak/>
               <w:t>Nazwa przypadku</w:t>
             </w:r>
           </w:p>
@@ -27811,7 +28122,23 @@
                 <w:rFonts w:ascii="Calibri" w:hAnsi="Calibri"/>
                 <w:lang w:val="pl-PL"/>
               </w:rPr>
-              <w:t>Wpisanie funkcji „/add” i jej zatwierdzenie klawiszem „enter”</w:t>
+              <w:t>Wpisanie funkcji „/</w:t>
+            </w:r>
+            <w:proofErr w:type="spellStart"/>
+            <w:r>
+              <w:rPr>
+                <w:rFonts w:ascii="Calibri" w:hAnsi="Calibri"/>
+                <w:lang w:val="pl-PL"/>
+              </w:rPr>
+              <w:t>add</w:t>
+            </w:r>
+            <w:proofErr w:type="spellEnd"/>
+            <w:r>
+              <w:rPr>
+                <w:rFonts w:ascii="Calibri" w:hAnsi="Calibri"/>
+                <w:lang w:val="pl-PL"/>
+              </w:rPr>
+              <w:t>” i jej zatwierdzenie klawiszem „enter”</w:t>
             </w:r>
           </w:p>
         </w:tc>
@@ -28503,6 +28830,7 @@
               </w:rPr>
               <w:t>Wpisanie funkcji „/</w:t>
             </w:r>
+            <w:proofErr w:type="spellStart"/>
             <w:r>
               <w:rPr>
                 <w:rFonts w:ascii="Calibri" w:hAnsi="Calibri"/>
@@ -28510,6 +28838,7 @@
               </w:rPr>
               <w:t>sites</w:t>
             </w:r>
+            <w:proofErr w:type="spellEnd"/>
             <w:r>
               <w:rPr>
                 <w:rFonts w:ascii="Calibri" w:hAnsi="Calibri"/>
@@ -29145,7 +29474,23 @@
                 <w:rFonts w:ascii="Calibri" w:hAnsi="Calibri"/>
                 <w:lang w:val="pl-PL"/>
               </w:rPr>
-              <w:t>Wpisanie funkcji „/back” i jej zatwierdzenie klawiszem „enter”</w:t>
+              <w:t>Wpisanie funkcji „/</w:t>
+            </w:r>
+            <w:proofErr w:type="spellStart"/>
+            <w:r>
+              <w:rPr>
+                <w:rFonts w:ascii="Calibri" w:hAnsi="Calibri"/>
+                <w:lang w:val="pl-PL"/>
+              </w:rPr>
+              <w:t>back</w:t>
+            </w:r>
+            <w:proofErr w:type="spellEnd"/>
+            <w:r>
+              <w:rPr>
+                <w:rFonts w:ascii="Calibri" w:hAnsi="Calibri"/>
+                <w:lang w:val="pl-PL"/>
+              </w:rPr>
+              <w:t>” i jej zatwierdzenie klawiszem „enter”</w:t>
             </w:r>
           </w:p>
         </w:tc>
@@ -29433,6 +29778,7 @@
                 <w:rFonts w:ascii="Calibri" w:hAnsi="Calibri"/>
                 <w:lang w:val="pl-PL"/>
               </w:rPr>
+              <w:lastRenderedPageBreak/>
               <w:t>Użycie funkcji czyszczenia konsoli</w:t>
             </w:r>
           </w:p>
@@ -29490,15 +29836,23 @@
                 <w:rFonts w:ascii="Calibri" w:hAnsi="Calibri"/>
                 <w:lang w:val="pl-PL"/>
               </w:rPr>
-              <w:t>Wpisanie funkcji „/space” i jej zatwierdzenie klawiszem „en</w:t>
-            </w:r>
-            <w:r>
-              <w:rPr>
-                <w:rFonts w:ascii="Calibri" w:hAnsi="Calibri"/>
-                <w:lang w:val="pl-PL"/>
-              </w:rPr>
-              <w:lastRenderedPageBreak/>
-              <w:t>ter”</w:t>
+              <w:t>Wpisanie funkcji „/</w:t>
+            </w:r>
+            <w:proofErr w:type="spellStart"/>
+            <w:r>
+              <w:rPr>
+                <w:rFonts w:ascii="Calibri" w:hAnsi="Calibri"/>
+                <w:lang w:val="pl-PL"/>
+              </w:rPr>
+              <w:t>space</w:t>
+            </w:r>
+            <w:proofErr w:type="spellEnd"/>
+            <w:r>
+              <w:rPr>
+                <w:rFonts w:ascii="Calibri" w:hAnsi="Calibri"/>
+                <w:lang w:val="pl-PL"/>
+              </w:rPr>
+              <w:t>” i jej zatwierdzenie klawiszem „enter”</w:t>
             </w:r>
           </w:p>
         </w:tc>
@@ -29526,7 +29880,6 @@
                 <w:rFonts w:ascii="Calibri" w:hAnsi="Calibri"/>
                 <w:lang w:val="pl-PL"/>
               </w:rPr>
-              <w:lastRenderedPageBreak/>
               <w:t>&lt;</w:t>
             </w:r>
             <w:r>
@@ -29844,7 +30197,23 @@
                 <w:rFonts w:ascii="Calibri" w:hAnsi="Calibri"/>
                 <w:lang w:val="pl-PL"/>
               </w:rPr>
-              <w:t>Wpisanie funkcji „/exit” i jej zatwierdzenie klawiszem „enter”</w:t>
+              <w:t>Wpisanie funkcji „/</w:t>
+            </w:r>
+            <w:proofErr w:type="spellStart"/>
+            <w:r>
+              <w:rPr>
+                <w:rFonts w:ascii="Calibri" w:hAnsi="Calibri"/>
+                <w:lang w:val="pl-PL"/>
+              </w:rPr>
+              <w:t>exit</w:t>
+            </w:r>
+            <w:proofErr w:type="spellEnd"/>
+            <w:r>
+              <w:rPr>
+                <w:rFonts w:ascii="Calibri" w:hAnsi="Calibri"/>
+                <w:lang w:val="pl-PL"/>
+              </w:rPr>
+              <w:t>” i jej zatwierdzenie klawiszem „enter”</w:t>
             </w:r>
           </w:p>
         </w:tc>
@@ -31066,6 +31435,7 @@
       </w:pPr>
       <w:bookmarkStart w:id="39" w:name="_Toc11246891"/>
       <w:r>
+        <w:lastRenderedPageBreak/>
         <w:t>działania na zapisanych spółkach</w:t>
       </w:r>
       <w:bookmarkEnd w:id="39"/>
@@ -31117,7 +31487,6 @@
                 <w:b/>
                 <w:lang w:val="pl-PL"/>
               </w:rPr>
-              <w:lastRenderedPageBreak/>
               <w:t>ID wymagania</w:t>
             </w:r>
           </w:p>
@@ -32177,7 +32546,23 @@
                 <w:rFonts w:ascii="Calibri" w:hAnsi="Calibri"/>
                 <w:lang w:val="pl-PL"/>
               </w:rPr>
-              <w:t>Wpisanie funkcji „/look” i jej zatwierdzenie klawiszem „enter”</w:t>
+              <w:t>Wpisanie funkcji „/</w:t>
+            </w:r>
+            <w:proofErr w:type="spellStart"/>
+            <w:r>
+              <w:rPr>
+                <w:rFonts w:ascii="Calibri" w:hAnsi="Calibri"/>
+                <w:lang w:val="pl-PL"/>
+              </w:rPr>
+              <w:t>look</w:t>
+            </w:r>
+            <w:proofErr w:type="spellEnd"/>
+            <w:r>
+              <w:rPr>
+                <w:rFonts w:ascii="Calibri" w:hAnsi="Calibri"/>
+                <w:lang w:val="pl-PL"/>
+              </w:rPr>
+              <w:t>” i jej zatwierdzenie klawiszem „enter”</w:t>
             </w:r>
           </w:p>
         </w:tc>
@@ -32522,7 +32907,23 @@
                 <w:rFonts w:ascii="Calibri" w:hAnsi="Calibri"/>
                 <w:lang w:val="pl-PL"/>
               </w:rPr>
-              <w:t>Wpisanie funkcji „/remove-”, strony będącej w bazie stron programu i zatwierdzenie klawiszem „enter”</w:t>
+              <w:t>Wpisanie funkcji „/</w:t>
+            </w:r>
+            <w:proofErr w:type="spellStart"/>
+            <w:r>
+              <w:rPr>
+                <w:rFonts w:ascii="Calibri" w:hAnsi="Calibri"/>
+                <w:lang w:val="pl-PL"/>
+              </w:rPr>
+              <w:t>remove</w:t>
+            </w:r>
+            <w:proofErr w:type="spellEnd"/>
+            <w:r>
+              <w:rPr>
+                <w:rFonts w:ascii="Calibri" w:hAnsi="Calibri"/>
+                <w:lang w:val="pl-PL"/>
+              </w:rPr>
+              <w:t>-”, strony będącej w bazie stron programu i zatwierdzenie klawiszem „enter”</w:t>
             </w:r>
           </w:p>
         </w:tc>
@@ -32867,7 +33268,23 @@
                 <w:rFonts w:ascii="Calibri" w:hAnsi="Calibri"/>
                 <w:lang w:val="pl-PL"/>
               </w:rPr>
-              <w:t>Wpisanie funkcji „/clear” i jej zatwierdzenie klawiszem „enter”</w:t>
+              <w:t>Wpisanie funkcji „/</w:t>
+            </w:r>
+            <w:proofErr w:type="spellStart"/>
+            <w:r>
+              <w:rPr>
+                <w:rFonts w:ascii="Calibri" w:hAnsi="Calibri"/>
+                <w:lang w:val="pl-PL"/>
+              </w:rPr>
+              <w:t>clear</w:t>
+            </w:r>
+            <w:proofErr w:type="spellEnd"/>
+            <w:r>
+              <w:rPr>
+                <w:rFonts w:ascii="Calibri" w:hAnsi="Calibri"/>
+                <w:lang w:val="pl-PL"/>
+              </w:rPr>
+              <w:t>” i jej zatwierdzenie klawiszem „enter”</w:t>
             </w:r>
           </w:p>
         </w:tc>
@@ -33155,15 +33572,8 @@
                 <w:rFonts w:ascii="Calibri" w:hAnsi="Calibri"/>
                 <w:lang w:val="pl-PL"/>
               </w:rPr>
-              <w:t xml:space="preserve">Zatwierdzenie funkcji </w:t>
-            </w:r>
-            <w:r>
-              <w:rPr>
-                <w:rFonts w:ascii="Calibri" w:hAnsi="Calibri"/>
-                <w:lang w:val="pl-PL"/>
-              </w:rPr>
               <w:lastRenderedPageBreak/>
-              <w:t>wyczyszczenia</w:t>
+              <w:t>Zatwierdzenie funkcji wyczyszczenia</w:t>
             </w:r>
           </w:p>
         </w:tc>
@@ -33192,7 +33602,6 @@
                 <w:rFonts w:ascii="Calibri" w:hAnsi="Calibri"/>
                 <w:lang w:val="pl-PL"/>
               </w:rPr>
-              <w:lastRenderedPageBreak/>
               <w:t>TC-606</w:t>
             </w:r>
           </w:p>
@@ -33221,15 +33630,7 @@
                 <w:rFonts w:ascii="Calibri" w:hAnsi="Calibri"/>
                 <w:lang w:val="pl-PL"/>
               </w:rPr>
-              <w:t xml:space="preserve">Wpisanie „y” i zatwierdzenie </w:t>
-            </w:r>
-            <w:r>
-              <w:rPr>
-                <w:rFonts w:ascii="Calibri" w:hAnsi="Calibri"/>
-                <w:lang w:val="pl-PL"/>
-              </w:rPr>
-              <w:lastRenderedPageBreak/>
-              <w:t>klawiszem „enter”</w:t>
+              <w:t>Wpisanie „y” i zatwierdzenie klawiszem „enter”</w:t>
             </w:r>
           </w:p>
         </w:tc>
@@ -33257,7 +33658,6 @@
                 <w:rFonts w:ascii="Calibri" w:hAnsi="Calibri"/>
                 <w:lang w:val="pl-PL"/>
               </w:rPr>
-              <w:lastRenderedPageBreak/>
               <w:t>&lt;</w:t>
             </w:r>
             <w:r>
@@ -33575,7 +33975,23 @@
                 <w:rFonts w:ascii="Calibri" w:hAnsi="Calibri"/>
                 <w:lang w:val="pl-PL"/>
               </w:rPr>
-              <w:t>Wpisanie funkcji „/look-”, strony będącej w bazie stron programu i zatwierdzenie klawiszem „enter”</w:t>
+              <w:t>Wpisanie funkcji „/</w:t>
+            </w:r>
+            <w:proofErr w:type="spellStart"/>
+            <w:r>
+              <w:rPr>
+                <w:rFonts w:ascii="Calibri" w:hAnsi="Calibri"/>
+                <w:lang w:val="pl-PL"/>
+              </w:rPr>
+              <w:t>look</w:t>
+            </w:r>
+            <w:proofErr w:type="spellEnd"/>
+            <w:r>
+              <w:rPr>
+                <w:rFonts w:ascii="Calibri" w:hAnsi="Calibri"/>
+                <w:lang w:val="pl-PL"/>
+              </w:rPr>
+              <w:t>-”, strony będącej w bazie stron programu i zatwierdzenie klawiszem „enter”</w:t>
             </w:r>
           </w:p>
         </w:tc>
@@ -33920,7 +34336,23 @@
                 <w:rFonts w:ascii="Calibri" w:hAnsi="Calibri"/>
                 <w:lang w:val="pl-PL"/>
               </w:rPr>
-              <w:t>Wpisanie funkcji „/invest”, strony będącej w bazie stron programu i zatwierdzenie klawiszem „enter”</w:t>
+              <w:t>Wpisanie funkcji „/</w:t>
+            </w:r>
+            <w:proofErr w:type="spellStart"/>
+            <w:r>
+              <w:rPr>
+                <w:rFonts w:ascii="Calibri" w:hAnsi="Calibri"/>
+                <w:lang w:val="pl-PL"/>
+              </w:rPr>
+              <w:t>invest</w:t>
+            </w:r>
+            <w:proofErr w:type="spellEnd"/>
+            <w:r>
+              <w:rPr>
+                <w:rFonts w:ascii="Calibri" w:hAnsi="Calibri"/>
+                <w:lang w:val="pl-PL"/>
+              </w:rPr>
+              <w:t>”, strony będącej w bazie stron programu i zatwierdzenie klawiszem „enter”</w:t>
             </w:r>
           </w:p>
         </w:tc>
@@ -34584,21 +35016,7 @@
                 <w:rFonts w:ascii="Calibri" w:hAnsi="Calibri"/>
                 <w:lang w:val="pl-PL"/>
               </w:rPr>
-              <w:t>&lt;</w:t>
-            </w:r>
-            <w:r>
-              <w:rPr>
-                <w:rFonts w:ascii="Calibri" w:hAnsi="Calibri"/>
-                <w:lang w:val="pl-PL"/>
-              </w:rPr>
-              <w:t>brak</w:t>
-            </w:r>
-            <w:r>
-              <w:rPr>
-                <w:rFonts w:ascii="Calibri" w:hAnsi="Calibri"/>
-                <w:lang w:val="pl-PL"/>
-              </w:rPr>
-              <w:t>&gt;</w:t>
+              <w:t>FunctionGlobal.py</w:t>
             </w:r>
           </w:p>
         </w:tc>
@@ -35592,7 +36010,23 @@
                 <w:rFonts w:ascii="Calibri" w:hAnsi="Calibri"/>
                 <w:lang w:val="pl-PL"/>
               </w:rPr>
-              <w:t>Wpisanie i zatwierdzenie klawiszem „enter” danych losowych, bez żadnego znaczenia: „asdf”</w:t>
+              <w:t>Wpisanie i zatwierdzenie klawiszem „enter” danych losowych, bez żadnego znaczenia: „</w:t>
+            </w:r>
+            <w:proofErr w:type="spellStart"/>
+            <w:r>
+              <w:rPr>
+                <w:rFonts w:ascii="Calibri" w:hAnsi="Calibri"/>
+                <w:lang w:val="pl-PL"/>
+              </w:rPr>
+              <w:t>asdf</w:t>
+            </w:r>
+            <w:proofErr w:type="spellEnd"/>
+            <w:r>
+              <w:rPr>
+                <w:rFonts w:ascii="Calibri" w:hAnsi="Calibri"/>
+                <w:lang w:val="pl-PL"/>
+              </w:rPr>
+              <w:t>”</w:t>
             </w:r>
           </w:p>
         </w:tc>
@@ -35939,6 +36373,7 @@
               </w:rPr>
               <w:t>Wpisanie i zatwierdzenie klawiszem „enter” komendy, nie będącej poprawną komendą programu: „/</w:t>
             </w:r>
+            <w:proofErr w:type="spellStart"/>
             <w:r>
               <w:rPr>
                 <w:rFonts w:ascii="Calibri" w:hAnsi="Calibri"/>
@@ -35946,6 +36381,7 @@
               </w:rPr>
               <w:t>obliviate</w:t>
             </w:r>
+            <w:proofErr w:type="spellEnd"/>
             <w:r>
               <w:rPr>
                 <w:rFonts w:ascii="Calibri" w:hAnsi="Calibri"/>
@@ -36296,7 +36732,39 @@
                 <w:rFonts w:ascii="Calibri" w:hAnsi="Calibri"/>
                 <w:lang w:val="pl-PL"/>
               </w:rPr>
-              <w:t>Wpisanie i zatwierdzenie klawiszem „enter” komendy „/look-” i danych nie identyfikujących żadnej poprawnej spółki: „qqqqqq”</w:t>
+              <w:t>Wpisanie i zatwierdzenie klawiszem „enter” komendy „/</w:t>
+            </w:r>
+            <w:proofErr w:type="spellStart"/>
+            <w:r>
+              <w:rPr>
+                <w:rFonts w:ascii="Calibri" w:hAnsi="Calibri"/>
+                <w:lang w:val="pl-PL"/>
+              </w:rPr>
+              <w:t>look</w:t>
+            </w:r>
+            <w:proofErr w:type="spellEnd"/>
+            <w:r>
+              <w:rPr>
+                <w:rFonts w:ascii="Calibri" w:hAnsi="Calibri"/>
+                <w:lang w:val="pl-PL"/>
+              </w:rPr>
+              <w:t>-” i danych nie identyfikujących żadnej poprawnej spółki: „</w:t>
+            </w:r>
+            <w:proofErr w:type="spellStart"/>
+            <w:r>
+              <w:rPr>
+                <w:rFonts w:ascii="Calibri" w:hAnsi="Calibri"/>
+                <w:lang w:val="pl-PL"/>
+              </w:rPr>
+              <w:t>qqqqqq</w:t>
+            </w:r>
+            <w:proofErr w:type="spellEnd"/>
+            <w:r>
+              <w:rPr>
+                <w:rFonts w:ascii="Calibri" w:hAnsi="Calibri"/>
+                <w:lang w:val="pl-PL"/>
+              </w:rPr>
+              <w:t>”</w:t>
             </w:r>
           </w:p>
         </w:tc>
@@ -36641,7 +37109,39 @@
                 <w:rFonts w:ascii="Calibri" w:hAnsi="Calibri"/>
                 <w:lang w:val="pl-PL"/>
               </w:rPr>
-              <w:t>Wpisanie i zatwierdzenie klawiszem „enter” komendy „/remove-” i danych nie identyfikujących żadnej poprawnej spółki: „qqqqqq”</w:t>
+              <w:t>Wpisanie i zatwierdzenie klawiszem „enter” komendy „/</w:t>
+            </w:r>
+            <w:proofErr w:type="spellStart"/>
+            <w:r>
+              <w:rPr>
+                <w:rFonts w:ascii="Calibri" w:hAnsi="Calibri"/>
+                <w:lang w:val="pl-PL"/>
+              </w:rPr>
+              <w:t>remove</w:t>
+            </w:r>
+            <w:proofErr w:type="spellEnd"/>
+            <w:r>
+              <w:rPr>
+                <w:rFonts w:ascii="Calibri" w:hAnsi="Calibri"/>
+                <w:lang w:val="pl-PL"/>
+              </w:rPr>
+              <w:t>-” i danych nie identyfikujących żadnej poprawnej spółki: „</w:t>
+            </w:r>
+            <w:proofErr w:type="spellStart"/>
+            <w:r>
+              <w:rPr>
+                <w:rFonts w:ascii="Calibri" w:hAnsi="Calibri"/>
+                <w:lang w:val="pl-PL"/>
+              </w:rPr>
+              <w:t>qqqqqq</w:t>
+            </w:r>
+            <w:proofErr w:type="spellEnd"/>
+            <w:r>
+              <w:rPr>
+                <w:rFonts w:ascii="Calibri" w:hAnsi="Calibri"/>
+                <w:lang w:val="pl-PL"/>
+              </w:rPr>
+              <w:t>”</w:t>
             </w:r>
           </w:p>
         </w:tc>
@@ -38033,7 +38533,7 @@
               <w:szCs w:val="20"/>
               <w:lang w:val="pl-PL"/>
             </w:rPr>
-            <w:t>18</w:t>
+            <w:t>6</w:t>
           </w:r>
           <w:r>
             <w:rPr>
@@ -38211,7 +38711,7 @@
               <w:szCs w:val="20"/>
               <w:lang w:val="pl-PL"/>
             </w:rPr>
-            <w:t>1</w:t>
+            <w:t>7</w:t>
           </w:r>
           <w:r>
             <w:rPr>
@@ -41099,7 +41599,7 @@
 </file>
 
 <file path=customXml/itemProps1.xml><?xml version="1.0" encoding="utf-8"?>
-<ds:datastoreItem xmlns:ds="http://schemas.openxmlformats.org/officeDocument/2006/customXml" ds:itemID="{D117D4AC-BF76-4917-AD5F-C16D7C67B8E6}">
+<ds:datastoreItem xmlns:ds="http://schemas.openxmlformats.org/officeDocument/2006/customXml" ds:itemID="{25BB8ACD-A9BE-457B-8233-60ACF437989F}">
   <ds:schemaRefs>
     <ds:schemaRef ds:uri="http://schemas.openxmlformats.org/officeDocument/2006/bibliography"/>
   </ds:schemaRefs>

</xml_diff>

<commit_message>
Updated FunctionGlobal.py, added FunctionWrongData.py
</commit_message>
<xml_diff>
--- a/Dokumentacja/Scenariusz testowy.docx
+++ b/Dokumentacja/Scenariusz testowy.docx
@@ -1094,8 +1094,6 @@
         </w:rPr>
         <w:br w:type="page"/>
       </w:r>
-      <w:bookmarkStart w:id="6" w:name="_GoBack"/>
-      <w:bookmarkEnd w:id="6"/>
     </w:p>
     <w:p>
       <w:pPr>
@@ -4080,25 +4078,25 @@
       <w:pPr>
         <w:pStyle w:val="SRS-nagwek1"/>
       </w:pPr>
-      <w:bookmarkStart w:id="7" w:name="_Toc11246861"/>
+      <w:bookmarkStart w:id="6" w:name="_Toc11246861"/>
       <w:r>
         <w:lastRenderedPageBreak/>
         <w:t>organizacja pracy</w:t>
       </w:r>
-      <w:bookmarkEnd w:id="7"/>
+      <w:bookmarkEnd w:id="6"/>
     </w:p>
     <w:p>
       <w:pPr>
         <w:pStyle w:val="SRS-Nagwek2"/>
       </w:pPr>
-      <w:bookmarkStart w:id="8" w:name="_Toc11246862"/>
+      <w:bookmarkStart w:id="7" w:name="_Toc11246862"/>
       <w:r>
         <w:t xml:space="preserve">podstawa </w:t>
       </w:r>
       <w:r>
         <w:t>pracy</w:t>
       </w:r>
-      <w:bookmarkEnd w:id="8"/>
+      <w:bookmarkEnd w:id="7"/>
     </w:p>
     <w:p>
       <w:pPr>
@@ -4545,11 +4543,11 @@
       <w:pPr>
         <w:pStyle w:val="SRS-Nagwek2"/>
       </w:pPr>
-      <w:bookmarkStart w:id="9" w:name="_Toc11246863"/>
+      <w:bookmarkStart w:id="8" w:name="_Toc11246863"/>
       <w:r>
         <w:t>stan początkowy</w:t>
       </w:r>
-      <w:bookmarkEnd w:id="9"/>
+      <w:bookmarkEnd w:id="8"/>
     </w:p>
     <w:p>
       <w:pPr>
@@ -4573,11 +4571,11 @@
       <w:pPr>
         <w:pStyle w:val="SRS-Nagwek3"/>
       </w:pPr>
-      <w:bookmarkStart w:id="10" w:name="_Toc11246864"/>
+      <w:bookmarkStart w:id="9" w:name="_Toc11246864"/>
       <w:r>
         <w:t>Wymagania systemowe</w:t>
       </w:r>
-      <w:bookmarkEnd w:id="10"/>
+      <w:bookmarkEnd w:id="9"/>
     </w:p>
     <w:p>
       <w:pPr>
@@ -4608,11 +4606,11 @@
       <w:pPr>
         <w:pStyle w:val="SRS-Nagwek3"/>
       </w:pPr>
-      <w:bookmarkStart w:id="11" w:name="_Toc11246865"/>
+      <w:bookmarkStart w:id="10" w:name="_Toc11246865"/>
       <w:r>
         <w:t>Środowisko testowe</w:t>
       </w:r>
-      <w:bookmarkEnd w:id="11"/>
+      <w:bookmarkEnd w:id="10"/>
     </w:p>
     <w:p>
       <w:pPr>
@@ -4726,11 +4724,11 @@
       <w:pPr>
         <w:pStyle w:val="SRS-Nagwek2"/>
       </w:pPr>
-      <w:bookmarkStart w:id="12" w:name="_Toc11246866"/>
+      <w:bookmarkStart w:id="11" w:name="_Toc11246866"/>
       <w:r>
         <w:t>podejście testowe</w:t>
       </w:r>
-      <w:bookmarkEnd w:id="12"/>
+      <w:bookmarkEnd w:id="11"/>
     </w:p>
     <w:p>
       <w:pPr>
@@ -4761,11 +4759,11 @@
       <w:pPr>
         <w:pStyle w:val="SRS-Nagwek2"/>
       </w:pPr>
-      <w:bookmarkStart w:id="13" w:name="_Toc11246867"/>
+      <w:bookmarkStart w:id="12" w:name="_Toc11246867"/>
       <w:r>
         <w:t>kryteria akceptacji</w:t>
       </w:r>
-      <w:bookmarkEnd w:id="13"/>
+      <w:bookmarkEnd w:id="12"/>
     </w:p>
     <w:p>
       <w:pPr>
@@ -4803,11 +4801,11 @@
       <w:pPr>
         <w:pStyle w:val="SRS-Nagwek2"/>
       </w:pPr>
-      <w:bookmarkStart w:id="14" w:name="_Toc11246868"/>
+      <w:bookmarkStart w:id="13" w:name="_Toc11246868"/>
       <w:r>
         <w:t>Słownik pojęć</w:t>
       </w:r>
-      <w:bookmarkEnd w:id="14"/>
+      <w:bookmarkEnd w:id="13"/>
     </w:p>
     <w:p>
       <w:pPr>
@@ -4889,12 +4887,12 @@
       <w:pPr>
         <w:pStyle w:val="SRS-nagwek1"/>
       </w:pPr>
-      <w:bookmarkStart w:id="15" w:name="_Toc11246869"/>
+      <w:bookmarkStart w:id="14" w:name="_Toc11246869"/>
       <w:r>
         <w:lastRenderedPageBreak/>
         <w:t>scenariusz testowy</w:t>
       </w:r>
-      <w:bookmarkEnd w:id="15"/>
+      <w:bookmarkEnd w:id="14"/>
     </w:p>
     <w:p>
       <w:pPr>
@@ -4978,9 +4976,9 @@
       <w:pPr>
         <w:pStyle w:val="SRS-Nagwek2"/>
       </w:pPr>
-      <w:bookmarkStart w:id="16" w:name="_Toc11246870"/>
-      <w:bookmarkStart w:id="17" w:name="_Toc532315051"/>
-      <w:bookmarkStart w:id="18" w:name="_Toc25916267"/>
+      <w:bookmarkStart w:id="15" w:name="_Toc11246870"/>
+      <w:bookmarkStart w:id="16" w:name="_Toc532315051"/>
+      <w:bookmarkStart w:id="17" w:name="_Toc25916267"/>
       <w:r>
         <w:t>t</w:t>
       </w:r>
@@ -4993,7 +4991,7 @@
       <w:r>
         <w:t>inicjujący</w:t>
       </w:r>
-      <w:bookmarkEnd w:id="16"/>
+      <w:bookmarkEnd w:id="15"/>
     </w:p>
     <w:p>
       <w:pPr>
@@ -6309,11 +6307,11 @@
       <w:pPr>
         <w:pStyle w:val="SRS-Nagwek2"/>
       </w:pPr>
-      <w:bookmarkStart w:id="19" w:name="_Toc11246871"/>
+      <w:bookmarkStart w:id="18" w:name="_Toc11246871"/>
       <w:r>
         <w:t>test pierwszego uruchomienia</w:t>
       </w:r>
-      <w:bookmarkEnd w:id="19"/>
+      <w:bookmarkEnd w:id="18"/>
     </w:p>
     <w:tbl>
       <w:tblPr>
@@ -6907,21 +6905,14 @@
                 <w:rFonts w:ascii="Calibri" w:hAnsi="Calibri"/>
                 <w:lang w:val="pl-PL"/>
               </w:rPr>
-              <w:t>&lt;</w:t>
-            </w:r>
-            <w:r>
-              <w:rPr>
-                <w:rFonts w:ascii="Calibri" w:hAnsi="Calibri"/>
-                <w:lang w:val="pl-PL"/>
-              </w:rPr>
-              <w:t>brak</w:t>
-            </w:r>
-            <w:r>
-              <w:rPr>
-                <w:rFonts w:ascii="Calibri" w:hAnsi="Calibri"/>
-                <w:lang w:val="pl-PL"/>
-              </w:rPr>
-              <w:t>&gt;</w:t>
+              <w:t>FunctionWrongData</w:t>
+            </w:r>
+            <w:r>
+              <w:rPr>
+                <w:rFonts w:ascii="Calibri" w:hAnsi="Calibri"/>
+                <w:lang w:val="pl-PL"/>
+              </w:rPr>
+              <w:t>.py</w:t>
             </w:r>
           </w:p>
         </w:tc>
@@ -7614,11 +7605,11 @@
       <w:pPr>
         <w:pStyle w:val="SRS-Nagwek2"/>
       </w:pPr>
-      <w:bookmarkStart w:id="20" w:name="_Toc11246872"/>
+      <w:bookmarkStart w:id="19" w:name="_Toc11246872"/>
       <w:r>
         <w:t>test złych danych w menu głównym</w:t>
       </w:r>
-      <w:bookmarkEnd w:id="20"/>
+      <w:bookmarkEnd w:id="19"/>
     </w:p>
     <w:tbl>
       <w:tblPr>
@@ -8984,11 +8975,11 @@
       <w:pPr>
         <w:pStyle w:val="SRS-Nagwek2"/>
       </w:pPr>
-      <w:bookmarkStart w:id="21" w:name="_Toc11246873"/>
+      <w:bookmarkStart w:id="20" w:name="_Toc11246873"/>
       <w:r>
         <w:t>test złych danych w menu funkcji</w:t>
       </w:r>
-      <w:bookmarkEnd w:id="21"/>
+      <w:bookmarkEnd w:id="20"/>
     </w:p>
     <w:tbl>
       <w:tblPr>
@@ -10457,14 +10448,14 @@
       <w:pPr>
         <w:pStyle w:val="SRS-Nagwek2"/>
       </w:pPr>
-      <w:bookmarkStart w:id="22" w:name="_Toc11246874"/>
+      <w:bookmarkStart w:id="21" w:name="_Toc11246874"/>
       <w:r>
         <w:t xml:space="preserve">test </w:t>
       </w:r>
       <w:r>
         <w:t>funkcji pomocy</w:t>
       </w:r>
-      <w:bookmarkEnd w:id="22"/>
+      <w:bookmarkEnd w:id="21"/>
     </w:p>
     <w:tbl>
       <w:tblPr>
@@ -11716,11 +11707,11 @@
       <w:pPr>
         <w:pStyle w:val="SRS-Nagwek2"/>
       </w:pPr>
-      <w:bookmarkStart w:id="23" w:name="_Toc11246875"/>
+      <w:bookmarkStart w:id="22" w:name="_Toc11246875"/>
       <w:r>
         <w:t>test funkcji dodatkowych informacji</w:t>
       </w:r>
-      <w:bookmarkEnd w:id="23"/>
+      <w:bookmarkEnd w:id="22"/>
     </w:p>
     <w:tbl>
       <w:tblPr>
@@ -12929,11 +12920,11 @@
       <w:pPr>
         <w:pStyle w:val="SRS-Nagwek2"/>
       </w:pPr>
-      <w:bookmarkStart w:id="24" w:name="_Toc11246876"/>
+      <w:bookmarkStart w:id="23" w:name="_Toc11246876"/>
       <w:r>
         <w:t>test zapisu poprawnej spółki</w:t>
       </w:r>
-      <w:bookmarkEnd w:id="24"/>
+      <w:bookmarkEnd w:id="23"/>
     </w:p>
     <w:tbl>
       <w:tblPr>
@@ -14273,11 +14264,11 @@
       <w:pPr>
         <w:pStyle w:val="SRS-Nagwek2"/>
       </w:pPr>
-      <w:bookmarkStart w:id="25" w:name="_Toc11246877"/>
+      <w:bookmarkStart w:id="24" w:name="_Toc11246877"/>
       <w:r>
         <w:t>test funkcji powrotu</w:t>
       </w:r>
-      <w:bookmarkEnd w:id="25"/>
+      <w:bookmarkEnd w:id="24"/>
     </w:p>
     <w:tbl>
       <w:tblPr>
@@ -15604,11 +15595,11 @@
       <w:pPr>
         <w:pStyle w:val="SRS-Nagwek2"/>
       </w:pPr>
-      <w:bookmarkStart w:id="26" w:name="_Toc11246878"/>
+      <w:bookmarkStart w:id="25" w:name="_Toc11246878"/>
       <w:r>
         <w:t>test funkcji konsoli</w:t>
       </w:r>
-      <w:bookmarkEnd w:id="26"/>
+      <w:bookmarkEnd w:id="25"/>
     </w:p>
     <w:tbl>
       <w:tblPr>
@@ -16896,11 +16887,11 @@
       <w:pPr>
         <w:pStyle w:val="SRS-Nagwek2"/>
       </w:pPr>
-      <w:bookmarkStart w:id="27" w:name="_Toc11246879"/>
+      <w:bookmarkStart w:id="26" w:name="_Toc11246879"/>
       <w:r>
         <w:t>test zapisu złej strony</w:t>
       </w:r>
-      <w:bookmarkEnd w:id="27"/>
+      <w:bookmarkEnd w:id="26"/>
     </w:p>
     <w:tbl>
       <w:tblPr>
@@ -18254,11 +18245,11 @@
       <w:pPr>
         <w:pStyle w:val="SRS-Nagwek2"/>
       </w:pPr>
-      <w:bookmarkStart w:id="28" w:name="_Toc11246880"/>
+      <w:bookmarkStart w:id="27" w:name="_Toc11246880"/>
       <w:r>
         <w:t>test zapisu strony poza bazą GPW</w:t>
       </w:r>
-      <w:bookmarkEnd w:id="28"/>
+      <w:bookmarkEnd w:id="27"/>
     </w:p>
     <w:tbl>
       <w:tblPr>
@@ -19613,11 +19604,11 @@
       <w:pPr>
         <w:pStyle w:val="SRS-Nagwek2"/>
       </w:pPr>
-      <w:bookmarkStart w:id="29" w:name="_Toc11246881"/>
+      <w:bookmarkStart w:id="28" w:name="_Toc11246881"/>
       <w:r>
         <w:t>test sortowania spółek</w:t>
       </w:r>
-      <w:bookmarkEnd w:id="29"/>
+      <w:bookmarkEnd w:id="28"/>
     </w:p>
     <w:tbl>
       <w:tblPr>
@@ -21030,11 +21021,11 @@
       <w:pPr>
         <w:pStyle w:val="SRS-Nagwek2"/>
       </w:pPr>
-      <w:bookmarkStart w:id="30" w:name="_Toc11246882"/>
+      <w:bookmarkStart w:id="29" w:name="_Toc11246882"/>
       <w:r>
         <w:t>test usuwania stron</w:t>
       </w:r>
-      <w:bookmarkEnd w:id="30"/>
+      <w:bookmarkEnd w:id="29"/>
     </w:p>
     <w:tbl>
       <w:tblPr>
@@ -22541,11 +22532,11 @@
       <w:pPr>
         <w:pStyle w:val="SRS-Nagwek2"/>
       </w:pPr>
-      <w:bookmarkStart w:id="31" w:name="_Toc11246883"/>
+      <w:bookmarkStart w:id="30" w:name="_Toc11246883"/>
       <w:r>
         <w:t>test detalowych informacji o spółce</w:t>
       </w:r>
-      <w:bookmarkEnd w:id="31"/>
+      <w:bookmarkEnd w:id="30"/>
     </w:p>
     <w:tbl>
       <w:tblPr>
@@ -23744,7 +23735,7 @@
       <w:pPr>
         <w:pStyle w:val="SRS-Nagwek2"/>
       </w:pPr>
-      <w:bookmarkStart w:id="32" w:name="_Toc11246884"/>
+      <w:bookmarkStart w:id="31" w:name="_Toc11246884"/>
       <w:r>
         <w:t>test funkcji</w:t>
       </w:r>
@@ -23757,7 +23748,7 @@
       <w:r>
         <w:t>bazie</w:t>
       </w:r>
-      <w:bookmarkEnd w:id="32"/>
+      <w:bookmarkEnd w:id="31"/>
     </w:p>
     <w:tbl>
       <w:tblPr>
@@ -25049,11 +25040,11 @@
       <w:pPr>
         <w:pStyle w:val="SRS-Nagwek2"/>
       </w:pPr>
-      <w:bookmarkStart w:id="33" w:name="_Toc11246885"/>
+      <w:bookmarkStart w:id="32" w:name="_Toc11246885"/>
       <w:r>
         <w:t>test funkcji detalowych przy złych danych</w:t>
       </w:r>
-      <w:bookmarkEnd w:id="33"/>
+      <w:bookmarkEnd w:id="32"/>
     </w:p>
     <w:tbl>
       <w:tblPr>
@@ -26406,14 +26397,14 @@
       <w:pPr>
         <w:pStyle w:val="SRS-nagwek1"/>
       </w:pPr>
-      <w:bookmarkStart w:id="34" w:name="_Toc11246886"/>
+      <w:bookmarkStart w:id="33" w:name="_Toc11246886"/>
+      <w:bookmarkEnd w:id="16"/>
       <w:bookmarkEnd w:id="17"/>
-      <w:bookmarkEnd w:id="18"/>
       <w:r>
         <w:lastRenderedPageBreak/>
         <w:t>przypadki testowe</w:t>
       </w:r>
-      <w:bookmarkEnd w:id="34"/>
+      <w:bookmarkEnd w:id="33"/>
     </w:p>
     <w:p>
       <w:pPr>
@@ -26511,11 +26502,11 @@
       <w:pPr>
         <w:pStyle w:val="SRS-Nagwek2"/>
       </w:pPr>
-      <w:bookmarkStart w:id="35" w:name="_Toc11246887"/>
+      <w:bookmarkStart w:id="34" w:name="_Toc11246887"/>
       <w:r>
         <w:t>odczyt funkcji pomocy i informacji o produkcie</w:t>
       </w:r>
-      <w:bookmarkEnd w:id="35"/>
+      <w:bookmarkEnd w:id="34"/>
     </w:p>
     <w:tbl>
       <w:tblPr>
@@ -27484,11 +27475,11 @@
       <w:pPr>
         <w:pStyle w:val="SRS-Nagwek2"/>
       </w:pPr>
-      <w:bookmarkStart w:id="36" w:name="_Toc11246888"/>
+      <w:bookmarkStart w:id="35" w:name="_Toc11246888"/>
       <w:r>
         <w:t>poprawny, permanentny zapis podanych spółek</w:t>
       </w:r>
-      <w:bookmarkEnd w:id="36"/>
+      <w:bookmarkEnd w:id="35"/>
     </w:p>
     <w:tbl>
       <w:tblPr>
@@ -28816,11 +28807,11 @@
       <w:pPr>
         <w:pStyle w:val="SRS-Nagwek2"/>
       </w:pPr>
-      <w:bookmarkStart w:id="37" w:name="_Toc11246889"/>
+      <w:bookmarkStart w:id="36" w:name="_Toc11246889"/>
       <w:r>
         <w:t>możliwość poprawnego i czytelnego korzystania z konsoli</w:t>
       </w:r>
-      <w:bookmarkEnd w:id="37"/>
+      <w:bookmarkEnd w:id="36"/>
     </w:p>
     <w:tbl>
       <w:tblPr>
@@ -30137,11 +30128,11 @@
       <w:pPr>
         <w:pStyle w:val="SRS-Nagwek2"/>
       </w:pPr>
-      <w:bookmarkStart w:id="38" w:name="_Toc11246890"/>
+      <w:bookmarkStart w:id="37" w:name="_Toc11246890"/>
       <w:r>
         <w:t>sprawdzanie poprawności podanych spółek</w:t>
       </w:r>
-      <w:bookmarkEnd w:id="38"/>
+      <w:bookmarkEnd w:id="37"/>
     </w:p>
     <w:tbl>
       <w:tblPr>
@@ -31155,12 +31146,12 @@
       <w:pPr>
         <w:pStyle w:val="SRS-Nagwek2"/>
       </w:pPr>
-      <w:bookmarkStart w:id="39" w:name="_Toc11246891"/>
+      <w:bookmarkStart w:id="38" w:name="_Toc11246891"/>
       <w:r>
         <w:lastRenderedPageBreak/>
         <w:t>działania na zapisanych spółkach</w:t>
       </w:r>
-      <w:bookmarkEnd w:id="39"/>
+      <w:bookmarkEnd w:id="38"/>
     </w:p>
     <w:tbl>
       <w:tblPr>
@@ -34196,11 +34187,11 @@
       <w:pPr>
         <w:pStyle w:val="SRS-Nagwek2"/>
       </w:pPr>
-      <w:bookmarkStart w:id="40" w:name="_Toc11246892"/>
+      <w:bookmarkStart w:id="39" w:name="_Toc11246892"/>
       <w:r>
         <w:t>poprawna komunikacja z użytkownikiem</w:t>
       </w:r>
-      <w:bookmarkEnd w:id="40"/>
+      <w:bookmarkEnd w:id="39"/>
     </w:p>
     <w:tbl>
       <w:tblPr>
@@ -34963,6 +34954,8 @@
               </w:rPr>
               <w:t>Zakończenie wpisywania klawiszem „enter”, bez uprzedniego wpisania danych</w:t>
             </w:r>
+            <w:bookmarkStart w:id="40" w:name="_GoBack"/>
+            <w:bookmarkEnd w:id="40"/>
           </w:p>
         </w:tc>
         <w:tc>
@@ -34989,21 +34982,14 @@
                 <w:rFonts w:ascii="Calibri" w:hAnsi="Calibri"/>
                 <w:lang w:val="pl-PL"/>
               </w:rPr>
-              <w:t>&lt;</w:t>
-            </w:r>
-            <w:r>
-              <w:rPr>
-                <w:rFonts w:ascii="Calibri" w:hAnsi="Calibri"/>
-                <w:lang w:val="pl-PL"/>
-              </w:rPr>
-              <w:t>brak</w:t>
-            </w:r>
-            <w:r>
-              <w:rPr>
-                <w:rFonts w:ascii="Calibri" w:hAnsi="Calibri"/>
-                <w:lang w:val="pl-PL"/>
-              </w:rPr>
-              <w:t>&gt;</w:t>
+              <w:t>FunctionWrongData</w:t>
+            </w:r>
+            <w:r>
+              <w:rPr>
+                <w:rFonts w:ascii="Calibri" w:hAnsi="Calibri"/>
+                <w:lang w:val="pl-PL"/>
+              </w:rPr>
+              <w:t>.py</w:t>
             </w:r>
           </w:p>
         </w:tc>
@@ -35335,21 +35321,14 @@
                 <w:rFonts w:ascii="Calibri" w:hAnsi="Calibri"/>
                 <w:lang w:val="pl-PL"/>
               </w:rPr>
-              <w:t>&lt;</w:t>
-            </w:r>
-            <w:r>
-              <w:rPr>
-                <w:rFonts w:ascii="Calibri" w:hAnsi="Calibri"/>
-                <w:lang w:val="pl-PL"/>
-              </w:rPr>
-              <w:t>brak</w:t>
-            </w:r>
-            <w:r>
-              <w:rPr>
-                <w:rFonts w:ascii="Calibri" w:hAnsi="Calibri"/>
-                <w:lang w:val="pl-PL"/>
-              </w:rPr>
-              <w:t>&gt;</w:t>
+              <w:t>FunctionWrongData</w:t>
+            </w:r>
+            <w:r>
+              <w:rPr>
+                <w:rFonts w:ascii="Calibri" w:hAnsi="Calibri"/>
+                <w:lang w:val="pl-PL"/>
+              </w:rPr>
+              <w:t>.py</w:t>
             </w:r>
           </w:p>
         </w:tc>
@@ -35680,21 +35659,14 @@
                 <w:rFonts w:ascii="Calibri" w:hAnsi="Calibri"/>
                 <w:lang w:val="pl-PL"/>
               </w:rPr>
-              <w:t>&lt;</w:t>
-            </w:r>
-            <w:r>
-              <w:rPr>
-                <w:rFonts w:ascii="Calibri" w:hAnsi="Calibri"/>
-                <w:lang w:val="pl-PL"/>
-              </w:rPr>
-              <w:t>brak</w:t>
-            </w:r>
-            <w:r>
-              <w:rPr>
-                <w:rFonts w:ascii="Calibri" w:hAnsi="Calibri"/>
-                <w:lang w:val="pl-PL"/>
-              </w:rPr>
-              <w:t>&gt;</w:t>
+              <w:t>FunctionWrongData</w:t>
+            </w:r>
+            <w:r>
+              <w:rPr>
+                <w:rFonts w:ascii="Calibri" w:hAnsi="Calibri"/>
+                <w:lang w:val="pl-PL"/>
+              </w:rPr>
+              <w:t>.py</w:t>
             </w:r>
           </w:p>
         </w:tc>
@@ -36039,21 +36011,14 @@
                 <w:rFonts w:ascii="Calibri" w:hAnsi="Calibri"/>
                 <w:lang w:val="pl-PL"/>
               </w:rPr>
-              <w:t>&lt;</w:t>
-            </w:r>
-            <w:r>
-              <w:rPr>
-                <w:rFonts w:ascii="Calibri" w:hAnsi="Calibri"/>
-                <w:lang w:val="pl-PL"/>
-              </w:rPr>
-              <w:t>brak</w:t>
-            </w:r>
-            <w:r>
-              <w:rPr>
-                <w:rFonts w:ascii="Calibri" w:hAnsi="Calibri"/>
-                <w:lang w:val="pl-PL"/>
-              </w:rPr>
-              <w:t>&gt;</w:t>
+              <w:t>FunctionWrongData</w:t>
+            </w:r>
+            <w:r>
+              <w:rPr>
+                <w:rFonts w:ascii="Calibri" w:hAnsi="Calibri"/>
+                <w:lang w:val="pl-PL"/>
+              </w:rPr>
+              <w:t>.py</w:t>
             </w:r>
           </w:p>
         </w:tc>
@@ -38093,7 +38058,7 @@
               <w:szCs w:val="20"/>
               <w:lang w:val="pl-PL"/>
             </w:rPr>
-            <w:t>4</w:t>
+            <w:t>22</w:t>
           </w:r>
           <w:r>
             <w:rPr>
@@ -38271,7 +38236,7 @@
               <w:szCs w:val="20"/>
               <w:lang w:val="pl-PL"/>
             </w:rPr>
-            <w:t>1</w:t>
+            <w:t>23</w:t>
           </w:r>
           <w:r>
             <w:rPr>
@@ -41159,7 +41124,7 @@
 </file>
 
 <file path=customXml/itemProps1.xml><?xml version="1.0" encoding="utf-8"?>
-<ds:datastoreItem xmlns:ds="http://schemas.openxmlformats.org/officeDocument/2006/customXml" ds:itemID="{DA467570-BE76-49A7-9A94-09393D411773}">
+<ds:datastoreItem xmlns:ds="http://schemas.openxmlformats.org/officeDocument/2006/customXml" ds:itemID="{B146CA71-F00D-47B2-AD21-C5C26CCE331C}">
   <ds:schemaRefs>
     <ds:schemaRef ds:uri="http://schemas.openxmlformats.org/officeDocument/2006/bibliography"/>
   </ds:schemaRefs>

</xml_diff>

<commit_message>
Updated FunctionGlobal by beginning states.
</commit_message>
<xml_diff>
--- a/Dokumentacja/Scenariusz testowy.docx
+++ b/Dokumentacja/Scenariusz testowy.docx
@@ -133,6 +133,12 @@
         </w:rPr>
         <w:t>2</w:t>
       </w:r>
+      <w:r>
+        <w:rPr>
+          <w:lang w:val="pl-PL"/>
+        </w:rPr>
+        <w:t>01</w:t>
+      </w:r>
     </w:p>
     <w:p>
       <w:pPr>
@@ -1158,6 +1164,100 @@
                 <w:lang w:val="pl-PL"/>
               </w:rPr>
               <w:t>Stworzenie skryptów funkcji</w:t>
+            </w:r>
+          </w:p>
+        </w:tc>
+      </w:tr>
+      <w:tr>
+        <w:tc>
+          <w:tcPr>
+            <w:tcW w:w="1101" w:type="dxa"/>
+            <w:vAlign w:val="center"/>
+          </w:tcPr>
+          <w:p>
+            <w:pPr>
+              <w:spacing w:after="0" w:line="240" w:lineRule="auto"/>
+              <w:jc w:val="center"/>
+              <w:rPr>
+                <w:rFonts w:ascii="Calibri" w:hAnsi="Calibri"/>
+                <w:lang w:val="pl-PL"/>
+              </w:rPr>
+            </w:pPr>
+            <w:r>
+              <w:rPr>
+                <w:rFonts w:ascii="Calibri" w:hAnsi="Calibri"/>
+                <w:lang w:val="pl-PL"/>
+              </w:rPr>
+              <w:t>1.201</w:t>
+            </w:r>
+          </w:p>
+        </w:tc>
+        <w:tc>
+          <w:tcPr>
+            <w:tcW w:w="1559" w:type="dxa"/>
+            <w:vAlign w:val="center"/>
+          </w:tcPr>
+          <w:p>
+            <w:pPr>
+              <w:spacing w:after="0" w:line="240" w:lineRule="auto"/>
+              <w:jc w:val="center"/>
+              <w:rPr>
+                <w:rFonts w:ascii="Calibri" w:hAnsi="Calibri"/>
+                <w:lang w:val="pl-PL"/>
+              </w:rPr>
+            </w:pPr>
+            <w:r>
+              <w:rPr>
+                <w:rFonts w:ascii="Calibri" w:hAnsi="Calibri"/>
+                <w:lang w:val="pl-PL"/>
+              </w:rPr>
+              <w:t>19.06.2019</w:t>
+            </w:r>
+          </w:p>
+        </w:tc>
+        <w:tc>
+          <w:tcPr>
+            <w:tcW w:w="1984" w:type="dxa"/>
+            <w:vAlign w:val="center"/>
+          </w:tcPr>
+          <w:p>
+            <w:pPr>
+              <w:spacing w:after="0" w:line="240" w:lineRule="auto"/>
+              <w:jc w:val="center"/>
+              <w:rPr>
+                <w:rFonts w:ascii="Calibri" w:hAnsi="Calibri"/>
+                <w:lang w:val="pl-PL"/>
+              </w:rPr>
+            </w:pPr>
+            <w:r>
+              <w:rPr>
+                <w:rFonts w:ascii="Calibri" w:hAnsi="Calibri"/>
+                <w:lang w:val="pl-PL"/>
+              </w:rPr>
+              <w:t>Jakub Olejniczak</w:t>
+            </w:r>
+          </w:p>
+        </w:tc>
+        <w:tc>
+          <w:tcPr>
+            <w:tcW w:w="4536" w:type="dxa"/>
+            <w:vAlign w:val="center"/>
+          </w:tcPr>
+          <w:p>
+            <w:pPr>
+              <w:spacing w:after="0" w:line="240" w:lineRule="auto"/>
+              <w:jc w:val="center"/>
+              <w:rPr>
+                <w:rFonts w:ascii="Calibri" w:hAnsi="Calibri"/>
+                <w:lang w:val="pl-PL"/>
+              </w:rPr>
+            </w:pPr>
+            <w:r>
+              <w:rPr>
+                <w:rFonts w:ascii="Calibri" w:hAnsi="Calibri"/>
+                <w:lang w:val="pl-PL"/>
+              </w:rPr>
+              <w:t>Uzupełnienie o nowe informacje dot. Skryptów funkcji</w:t>
             </w:r>
           </w:p>
         </w:tc>
@@ -3882,7 +3982,7 @@
             <w:noProof/>
             <w:webHidden/>
           </w:rPr>
-          <w:t>20</w:t>
+          <w:t>21</w:t>
         </w:r>
         <w:r>
           <w:rPr>
@@ -4409,23 +4509,7 @@
                 <w:rFonts w:ascii="Calibri" w:hAnsi="Calibri"/>
                 <w:lang w:val="pl-PL"/>
               </w:rPr>
-              <w:t xml:space="preserve">Specyfikacja </w:t>
-            </w:r>
-            <w:proofErr w:type="spellStart"/>
-            <w:r>
-              <w:rPr>
-                <w:rFonts w:ascii="Calibri" w:hAnsi="Calibri"/>
-                <w:lang w:val="pl-PL"/>
-              </w:rPr>
-              <w:t>wymagan</w:t>
-            </w:r>
-            <w:proofErr w:type="spellEnd"/>
-            <w:r>
-              <w:rPr>
-                <w:rFonts w:ascii="Calibri" w:hAnsi="Calibri"/>
-                <w:lang w:val="pl-PL"/>
-              </w:rPr>
-              <w:t xml:space="preserve"> GPWPlus</w:t>
+              <w:t>Specyfikacja wymagan GPWPlus</w:t>
             </w:r>
           </w:p>
         </w:tc>
@@ -4749,23 +4833,7 @@
           <w:rFonts w:ascii="Calibri" w:hAnsi="Calibri"/>
           <w:color w:val="auto"/>
         </w:rPr>
-        <w:t xml:space="preserve">Procesor: Intel </w:t>
-      </w:r>
-      <w:proofErr w:type="spellStart"/>
-      <w:r>
-        <w:rPr>
-          <w:rFonts w:ascii="Calibri" w:hAnsi="Calibri"/>
-          <w:color w:val="auto"/>
-        </w:rPr>
-        <w:t>Core</w:t>
-      </w:r>
-      <w:proofErr w:type="spellEnd"/>
-      <w:r>
-        <w:rPr>
-          <w:rFonts w:ascii="Calibri" w:hAnsi="Calibri"/>
-          <w:color w:val="auto"/>
-        </w:rPr>
-        <w:t xml:space="preserve"> i7-5500U CPU @ 2.40GHz</w:t>
+        <w:t>Procesor: Intel Core i7-5500U CPU @ 2.40GHz</w:t>
       </w:r>
     </w:p>
     <w:p>
@@ -4837,23 +4905,7 @@
           <w:rFonts w:ascii="Calibri" w:hAnsi="Calibri"/>
           <w:color w:val="auto"/>
         </w:rPr>
-        <w:t xml:space="preserve">Pobieranie: średnia 13.17 </w:t>
-      </w:r>
-      <w:proofErr w:type="spellStart"/>
-      <w:r>
-        <w:rPr>
-          <w:rFonts w:ascii="Calibri" w:hAnsi="Calibri"/>
-          <w:color w:val="auto"/>
-        </w:rPr>
-        <w:t>Mb</w:t>
-      </w:r>
-      <w:proofErr w:type="spellEnd"/>
-      <w:r>
-        <w:rPr>
-          <w:rFonts w:ascii="Calibri" w:hAnsi="Calibri"/>
-          <w:color w:val="auto"/>
-        </w:rPr>
-        <w:t>/s</w:t>
+        <w:t>Pobieranie: średnia 13.17 Mb/s</w:t>
       </w:r>
     </w:p>
     <w:p>
@@ -5524,7 +5576,6 @@
                 <w:lang w:val="pl-PL"/>
               </w:rPr>
             </w:pPr>
-            <w:proofErr w:type="spellStart"/>
             <w:r>
               <w:rPr>
                 <w:rFonts w:ascii="Calibri" w:hAnsi="Calibri"/>
@@ -5546,7 +5597,6 @@
               </w:rPr>
               <w:t>cy</w:t>
             </w:r>
-            <w:proofErr w:type="spellEnd"/>
           </w:p>
         </w:tc>
         <w:tc>
@@ -6760,7 +6810,6 @@
                 <w:lang w:val="pl-PL"/>
               </w:rPr>
             </w:pPr>
-            <w:proofErr w:type="spellStart"/>
             <w:r>
               <w:rPr>
                 <w:rFonts w:ascii="Calibri" w:hAnsi="Calibri"/>
@@ -6768,7 +6817,6 @@
               </w:rPr>
               <w:t>TestPierwszegoUruchomienia</w:t>
             </w:r>
-            <w:proofErr w:type="spellEnd"/>
           </w:p>
         </w:tc>
         <w:tc>
@@ -8060,7 +8108,6 @@
                 <w:lang w:val="pl-PL"/>
               </w:rPr>
             </w:pPr>
-            <w:proofErr w:type="spellStart"/>
             <w:r>
               <w:rPr>
                 <w:rFonts w:ascii="Calibri" w:hAnsi="Calibri"/>
@@ -8068,7 +8115,6 @@
               </w:rPr>
               <w:t>TestZlychDanychMenuGlowne</w:t>
             </w:r>
-            <w:proofErr w:type="spellEnd"/>
           </w:p>
         </w:tc>
         <w:tc>
@@ -8093,6 +8139,8 @@
               </w:rPr>
               <w:t>TS003</w:t>
             </w:r>
+            <w:bookmarkStart w:id="20" w:name="_GoBack"/>
+            <w:bookmarkEnd w:id="20"/>
           </w:p>
         </w:tc>
         <w:tc>
@@ -9110,11 +9158,11 @@
       <w:pPr>
         <w:pStyle w:val="SRS-Nagwek2"/>
       </w:pPr>
-      <w:bookmarkStart w:id="20" w:name="_Toc11246873"/>
+      <w:bookmarkStart w:id="21" w:name="_Toc11246873"/>
       <w:r>
         <w:t>test złych danych w menu funkcji</w:t>
       </w:r>
-      <w:bookmarkEnd w:id="20"/>
+      <w:bookmarkEnd w:id="21"/>
     </w:p>
     <w:tbl>
       <w:tblPr>
@@ -9483,7 +9531,6 @@
                 <w:lang w:val="pl-PL"/>
               </w:rPr>
             </w:pPr>
-            <w:proofErr w:type="spellStart"/>
             <w:r>
               <w:rPr>
                 <w:rFonts w:ascii="Calibri" w:hAnsi="Calibri"/>
@@ -9491,7 +9538,6 @@
               </w:rPr>
               <w:t>TestZlychDanychMenuFunkcji</w:t>
             </w:r>
-            <w:proofErr w:type="spellEnd"/>
           </w:p>
         </w:tc>
         <w:tc>
@@ -9538,23 +9584,7 @@
                 <w:rFonts w:ascii="Calibri" w:hAnsi="Calibri"/>
                 <w:lang w:val="pl-PL"/>
               </w:rPr>
-              <w:t>Zbadanie radzenia programu z błędnymi danymi wpisanymi w konsole, przy otwartym menu funkcji „/</w:t>
-            </w:r>
-            <w:proofErr w:type="spellStart"/>
-            <w:r>
-              <w:rPr>
-                <w:rFonts w:ascii="Calibri" w:hAnsi="Calibri"/>
-                <w:lang w:val="pl-PL"/>
-              </w:rPr>
-              <w:t>add</w:t>
-            </w:r>
-            <w:proofErr w:type="spellEnd"/>
-            <w:r>
-              <w:rPr>
-                <w:rFonts w:ascii="Calibri" w:hAnsi="Calibri"/>
-                <w:lang w:val="pl-PL"/>
-              </w:rPr>
-              <w:t>”</w:t>
+              <w:t>Zbadanie radzenia programu z błędnymi danymi wpisanymi w konsole, przy otwartym menu funkcji „/add”</w:t>
             </w:r>
           </w:p>
         </w:tc>
@@ -10611,14 +10641,14 @@
       <w:pPr>
         <w:pStyle w:val="SRS-Nagwek2"/>
       </w:pPr>
-      <w:bookmarkStart w:id="21" w:name="_Toc11246874"/>
+      <w:bookmarkStart w:id="22" w:name="_Toc11246874"/>
       <w:r>
         <w:t xml:space="preserve">test </w:t>
       </w:r>
       <w:r>
         <w:t>funkcji pomocy</w:t>
       </w:r>
-      <w:bookmarkEnd w:id="21"/>
+      <w:bookmarkEnd w:id="22"/>
     </w:p>
     <w:tbl>
       <w:tblPr>
@@ -10930,7 +10960,6 @@
                 <w:lang w:val="pl-PL"/>
               </w:rPr>
             </w:pPr>
-            <w:proofErr w:type="spellStart"/>
             <w:r>
               <w:rPr>
                 <w:rFonts w:ascii="Calibri" w:hAnsi="Calibri"/>
@@ -10945,7 +10974,6 @@
               </w:rPr>
               <w:t>FunkcjiPomocy</w:t>
             </w:r>
-            <w:proofErr w:type="spellEnd"/>
           </w:p>
         </w:tc>
         <w:tc>
@@ -10999,23 +11027,7 @@
                 <w:rFonts w:ascii="Calibri" w:hAnsi="Calibri"/>
                 <w:lang w:val="pl-PL"/>
               </w:rPr>
-              <w:t>Sprawdzenie statusu działalności funkcji „/</w:t>
-            </w:r>
-            <w:proofErr w:type="spellStart"/>
-            <w:r>
-              <w:rPr>
-                <w:rFonts w:ascii="Calibri" w:hAnsi="Calibri"/>
-                <w:lang w:val="pl-PL"/>
-              </w:rPr>
-              <w:t>help</w:t>
-            </w:r>
-            <w:proofErr w:type="spellEnd"/>
-            <w:r>
-              <w:rPr>
-                <w:rFonts w:ascii="Calibri" w:hAnsi="Calibri"/>
-                <w:lang w:val="pl-PL"/>
-              </w:rPr>
-              <w:t>”</w:t>
+              <w:t>Sprawdzenie statusu działalności funkcji „/help”</w:t>
             </w:r>
           </w:p>
         </w:tc>
@@ -11874,11 +11886,11 @@
       <w:pPr>
         <w:pStyle w:val="SRS-Nagwek2"/>
       </w:pPr>
-      <w:bookmarkStart w:id="22" w:name="_Toc11246875"/>
+      <w:bookmarkStart w:id="23" w:name="_Toc11246875"/>
       <w:r>
         <w:t>test funkcji dodatkowych informacji</w:t>
       </w:r>
-      <w:bookmarkEnd w:id="22"/>
+      <w:bookmarkEnd w:id="23"/>
     </w:p>
     <w:tbl>
       <w:tblPr>
@@ -12190,7 +12202,6 @@
                 <w:lang w:val="pl-PL"/>
               </w:rPr>
             </w:pPr>
-            <w:proofErr w:type="spellStart"/>
             <w:r>
               <w:rPr>
                 <w:rFonts w:ascii="Calibri" w:hAnsi="Calibri"/>
@@ -12198,7 +12209,6 @@
               </w:rPr>
               <w:t>TestFunkcjiDodatkowychInformacji</w:t>
             </w:r>
-            <w:proofErr w:type="spellEnd"/>
           </w:p>
         </w:tc>
         <w:tc>
@@ -13075,11 +13085,11 @@
       <w:pPr>
         <w:pStyle w:val="SRS-Nagwek2"/>
       </w:pPr>
-      <w:bookmarkStart w:id="23" w:name="_Toc11246876"/>
+      <w:bookmarkStart w:id="24" w:name="_Toc11246876"/>
       <w:r>
         <w:t>test zapisu poprawnej spółki</w:t>
       </w:r>
-      <w:bookmarkEnd w:id="23"/>
+      <w:bookmarkEnd w:id="24"/>
     </w:p>
     <w:tbl>
       <w:tblPr>
@@ -13391,7 +13401,6 @@
                 <w:lang w:val="pl-PL"/>
               </w:rPr>
             </w:pPr>
-            <w:proofErr w:type="spellStart"/>
             <w:r>
               <w:rPr>
                 <w:rFonts w:ascii="Calibri" w:hAnsi="Calibri"/>
@@ -13399,7 +13408,6 @@
               </w:rPr>
               <w:t>TestZapisuPoprawnejSpolki</w:t>
             </w:r>
-            <w:proofErr w:type="spellEnd"/>
           </w:p>
         </w:tc>
         <w:tc>
@@ -13446,23 +13454,7 @@
                 <w:rFonts w:ascii="Calibri" w:hAnsi="Calibri"/>
                 <w:lang w:val="pl-PL"/>
               </w:rPr>
-              <w:t>Sprawdzenie poprawności działania funkcji „/</w:t>
-            </w:r>
-            <w:proofErr w:type="spellStart"/>
-            <w:r>
-              <w:rPr>
-                <w:rFonts w:ascii="Calibri" w:hAnsi="Calibri"/>
-                <w:lang w:val="pl-PL"/>
-              </w:rPr>
-              <w:t>add</w:t>
-            </w:r>
-            <w:proofErr w:type="spellEnd"/>
-            <w:r>
-              <w:rPr>
-                <w:rFonts w:ascii="Calibri" w:hAnsi="Calibri"/>
-                <w:lang w:val="pl-PL"/>
-              </w:rPr>
-              <w:t>”, dodanie poprawnej spółki do programu</w:t>
+              <w:t>Sprawdzenie poprawności działania funkcji „/add”, dodanie poprawnej spółki do programu</w:t>
             </w:r>
           </w:p>
         </w:tc>
@@ -14440,11 +14432,11 @@
       <w:pPr>
         <w:pStyle w:val="SRS-Nagwek2"/>
       </w:pPr>
-      <w:bookmarkStart w:id="24" w:name="_Toc11246877"/>
+      <w:bookmarkStart w:id="25" w:name="_Toc11246877"/>
       <w:r>
         <w:t>test funkcji powrotu</w:t>
       </w:r>
-      <w:bookmarkEnd w:id="24"/>
+      <w:bookmarkEnd w:id="25"/>
     </w:p>
     <w:tbl>
       <w:tblPr>
@@ -14815,7 +14807,6 @@
                 <w:lang w:val="pl-PL"/>
               </w:rPr>
             </w:pPr>
-            <w:proofErr w:type="spellStart"/>
             <w:r>
               <w:rPr>
                 <w:rFonts w:ascii="Calibri" w:hAnsi="Calibri"/>
@@ -14823,7 +14814,6 @@
               </w:rPr>
               <w:t>TestFunkcjiPowrotu</w:t>
             </w:r>
-            <w:proofErr w:type="spellEnd"/>
           </w:p>
         </w:tc>
         <w:tc>
@@ -14870,23 +14860,7 @@
                 <w:rFonts w:ascii="Calibri" w:hAnsi="Calibri"/>
                 <w:lang w:val="pl-PL"/>
               </w:rPr>
-              <w:t>Sprawdzenie poprawności działania funkcji „/</w:t>
-            </w:r>
-            <w:proofErr w:type="spellStart"/>
-            <w:r>
-              <w:rPr>
-                <w:rFonts w:ascii="Calibri" w:hAnsi="Calibri"/>
-                <w:lang w:val="pl-PL"/>
-              </w:rPr>
-              <w:t>back</w:t>
-            </w:r>
-            <w:proofErr w:type="spellEnd"/>
-            <w:r>
-              <w:rPr>
-                <w:rFonts w:ascii="Calibri" w:hAnsi="Calibri"/>
-                <w:lang w:val="pl-PL"/>
-              </w:rPr>
-              <w:t>”</w:t>
+              <w:t>Sprawdzenie poprawności działania funkcji „/back”</w:t>
             </w:r>
           </w:p>
         </w:tc>
@@ -15792,11 +15766,11 @@
       <w:pPr>
         <w:pStyle w:val="SRS-Nagwek2"/>
       </w:pPr>
-      <w:bookmarkStart w:id="25" w:name="_Toc11246878"/>
+      <w:bookmarkStart w:id="26" w:name="_Toc11246878"/>
       <w:r>
         <w:t>test funkcji konsoli</w:t>
       </w:r>
-      <w:bookmarkEnd w:id="25"/>
+      <w:bookmarkEnd w:id="26"/>
     </w:p>
     <w:tbl>
       <w:tblPr>
@@ -16108,7 +16082,6 @@
                 <w:lang w:val="pl-PL"/>
               </w:rPr>
             </w:pPr>
-            <w:proofErr w:type="spellStart"/>
             <w:r>
               <w:rPr>
                 <w:rFonts w:ascii="Calibri" w:hAnsi="Calibri"/>
@@ -16116,7 +16089,6 @@
               </w:rPr>
               <w:t>TestFunkcjiKonsoli</w:t>
             </w:r>
-            <w:proofErr w:type="spellEnd"/>
           </w:p>
         </w:tc>
         <w:tc>
@@ -16163,39 +16135,7 @@
                 <w:rFonts w:ascii="Calibri" w:hAnsi="Calibri"/>
                 <w:lang w:val="pl-PL"/>
               </w:rPr>
-              <w:t>Sprawdzenie poprawności działania funkcji „/</w:t>
-            </w:r>
-            <w:proofErr w:type="spellStart"/>
-            <w:r>
-              <w:rPr>
-                <w:rFonts w:ascii="Calibri" w:hAnsi="Calibri"/>
-                <w:lang w:val="pl-PL"/>
-              </w:rPr>
-              <w:t>space</w:t>
-            </w:r>
-            <w:proofErr w:type="spellEnd"/>
-            <w:r>
-              <w:rPr>
-                <w:rFonts w:ascii="Calibri" w:hAnsi="Calibri"/>
-                <w:lang w:val="pl-PL"/>
-              </w:rPr>
-              <w:t>” i „/</w:t>
-            </w:r>
-            <w:proofErr w:type="spellStart"/>
-            <w:r>
-              <w:rPr>
-                <w:rFonts w:ascii="Calibri" w:hAnsi="Calibri"/>
-                <w:lang w:val="pl-PL"/>
-              </w:rPr>
-              <w:t>exit</w:t>
-            </w:r>
-            <w:proofErr w:type="spellEnd"/>
-            <w:r>
-              <w:rPr>
-                <w:rFonts w:ascii="Calibri" w:hAnsi="Calibri"/>
-                <w:lang w:val="pl-PL"/>
-              </w:rPr>
-              <w:t>”</w:t>
+              <w:t>Sprawdzenie poprawności działania funkcji „/space” i „/exit”</w:t>
             </w:r>
           </w:p>
         </w:tc>
@@ -17104,11 +17044,11 @@
       <w:pPr>
         <w:pStyle w:val="SRS-Nagwek2"/>
       </w:pPr>
-      <w:bookmarkStart w:id="26" w:name="_Toc11246879"/>
+      <w:bookmarkStart w:id="27" w:name="_Toc11246879"/>
       <w:r>
         <w:t>test zapisu złej strony</w:t>
       </w:r>
-      <w:bookmarkEnd w:id="26"/>
+      <w:bookmarkEnd w:id="27"/>
     </w:p>
     <w:tbl>
       <w:tblPr>
@@ -17478,7 +17418,6 @@
                 <w:lang w:val="pl-PL"/>
               </w:rPr>
             </w:pPr>
-            <w:proofErr w:type="spellStart"/>
             <w:r>
               <w:rPr>
                 <w:rFonts w:ascii="Calibri" w:hAnsi="Calibri"/>
@@ -17486,7 +17425,6 @@
               </w:rPr>
               <w:t>TestZapisuZlejStrony</w:t>
             </w:r>
-            <w:proofErr w:type="spellEnd"/>
           </w:p>
         </w:tc>
         <w:tc>
@@ -18467,11 +18405,11 @@
       <w:pPr>
         <w:pStyle w:val="SRS-Nagwek2"/>
       </w:pPr>
-      <w:bookmarkStart w:id="27" w:name="_Toc11246880"/>
+      <w:bookmarkStart w:id="28" w:name="_Toc11246880"/>
       <w:r>
         <w:t>test zapisu strony poza bazą GPW</w:t>
       </w:r>
-      <w:bookmarkEnd w:id="27"/>
+      <w:bookmarkEnd w:id="28"/>
     </w:p>
     <w:tbl>
       <w:tblPr>
@@ -18841,7 +18779,6 @@
                 <w:lang w:val="pl-PL"/>
               </w:rPr>
             </w:pPr>
-            <w:proofErr w:type="spellStart"/>
             <w:r>
               <w:rPr>
                 <w:rFonts w:ascii="Calibri" w:hAnsi="Calibri"/>
@@ -18849,7 +18786,6 @@
               </w:rPr>
               <w:t>TestZapisuStronyPozaBaza</w:t>
             </w:r>
-            <w:proofErr w:type="spellEnd"/>
           </w:p>
         </w:tc>
         <w:tc>
@@ -19831,11 +19767,11 @@
       <w:pPr>
         <w:pStyle w:val="SRS-Nagwek2"/>
       </w:pPr>
-      <w:bookmarkStart w:id="28" w:name="_Toc11246881"/>
+      <w:bookmarkStart w:id="29" w:name="_Toc11246881"/>
       <w:r>
         <w:t>test sortowania spółek</w:t>
       </w:r>
-      <w:bookmarkEnd w:id="28"/>
+      <w:bookmarkEnd w:id="29"/>
     </w:p>
     <w:tbl>
       <w:tblPr>
@@ -20147,7 +20083,6 @@
                 <w:lang w:val="pl-PL"/>
               </w:rPr>
             </w:pPr>
-            <w:proofErr w:type="spellStart"/>
             <w:r>
               <w:rPr>
                 <w:rFonts w:ascii="Calibri" w:hAnsi="Calibri"/>
@@ -20155,7 +20090,6 @@
               </w:rPr>
               <w:t>TestSortowaniaSpolek</w:t>
             </w:r>
-            <w:proofErr w:type="spellEnd"/>
           </w:p>
         </w:tc>
         <w:tc>
@@ -20209,23 +20143,7 @@
                 <w:rFonts w:ascii="Calibri" w:hAnsi="Calibri"/>
                 <w:lang w:val="pl-PL"/>
               </w:rPr>
-              <w:t>, zarówno jak funkcji „/</w:t>
-            </w:r>
-            <w:proofErr w:type="spellStart"/>
-            <w:r>
-              <w:rPr>
-                <w:rFonts w:ascii="Calibri" w:hAnsi="Calibri"/>
-                <w:lang w:val="pl-PL"/>
-              </w:rPr>
-              <w:t>look</w:t>
-            </w:r>
-            <w:proofErr w:type="spellEnd"/>
-            <w:r>
-              <w:rPr>
-                <w:rFonts w:ascii="Calibri" w:hAnsi="Calibri"/>
-                <w:lang w:val="pl-PL"/>
-              </w:rPr>
-              <w:t>”</w:t>
+              <w:t>, zarówno jak funkcji „/look”</w:t>
             </w:r>
           </w:p>
         </w:tc>
@@ -20612,6 +20530,13 @@
                 <w:lang w:val="pl-PL"/>
               </w:rPr>
               <w:t>, posiadanie trzech różnych, poprawnych spółek w bazie danych</w:t>
+            </w:r>
+            <w:r>
+              <w:rPr>
+                <w:rFonts w:asciiTheme="minorHAnsi" w:hAnsiTheme="minorHAnsi" w:cstheme="minorHAnsi"/>
+                <w:lang w:val="pl-PL"/>
+              </w:rPr>
+              <w:t>, poprawne działanie manualnego zapisywania spółek</w:t>
             </w:r>
           </w:p>
         </w:tc>
@@ -21269,11 +21194,11 @@
       <w:pPr>
         <w:pStyle w:val="SRS-Nagwek2"/>
       </w:pPr>
-      <w:bookmarkStart w:id="29" w:name="_Toc11246882"/>
+      <w:bookmarkStart w:id="30" w:name="_Toc11246882"/>
       <w:r>
         <w:t>test usuwania stron</w:t>
       </w:r>
-      <w:bookmarkEnd w:id="29"/>
+      <w:bookmarkEnd w:id="30"/>
     </w:p>
     <w:tbl>
       <w:tblPr>
@@ -21586,7 +21511,6 @@
                 <w:lang w:val="pl-PL"/>
               </w:rPr>
             </w:pPr>
-            <w:proofErr w:type="spellStart"/>
             <w:r>
               <w:rPr>
                 <w:rFonts w:ascii="Calibri" w:hAnsi="Calibri"/>
@@ -21594,7 +21518,6 @@
               </w:rPr>
               <w:t>TestUsuwaniaStron</w:t>
             </w:r>
-            <w:proofErr w:type="spellEnd"/>
           </w:p>
         </w:tc>
         <w:tc>
@@ -21641,39 +21564,7 @@
                 <w:rFonts w:ascii="Calibri" w:hAnsi="Calibri"/>
                 <w:lang w:val="pl-PL"/>
               </w:rPr>
-              <w:t>Sprawdzenie działania funkcji „/</w:t>
-            </w:r>
-            <w:proofErr w:type="spellStart"/>
-            <w:r>
-              <w:rPr>
-                <w:rFonts w:ascii="Calibri" w:hAnsi="Calibri"/>
-                <w:lang w:val="pl-PL"/>
-              </w:rPr>
-              <w:t>clear</w:t>
-            </w:r>
-            <w:proofErr w:type="spellEnd"/>
-            <w:r>
-              <w:rPr>
-                <w:rFonts w:ascii="Calibri" w:hAnsi="Calibri"/>
-                <w:lang w:val="pl-PL"/>
-              </w:rPr>
-              <w:t>” i „/</w:t>
-            </w:r>
-            <w:proofErr w:type="spellStart"/>
-            <w:r>
-              <w:rPr>
-                <w:rFonts w:ascii="Calibri" w:hAnsi="Calibri"/>
-                <w:lang w:val="pl-PL"/>
-              </w:rPr>
-              <w:t>remove</w:t>
-            </w:r>
-            <w:proofErr w:type="spellEnd"/>
-            <w:r>
-              <w:rPr>
-                <w:rFonts w:ascii="Calibri" w:hAnsi="Calibri"/>
-                <w:lang w:val="pl-PL"/>
-              </w:rPr>
-              <w:t>-*”</w:t>
+              <w:t>Sprawdzenie działania funkcji „/clear” i „/remove-*”</w:t>
             </w:r>
           </w:p>
         </w:tc>
@@ -22076,6 +21967,20 @@
                 <w:lang w:val="pl-PL"/>
               </w:rPr>
               <w:t>Poprawne wejście do głównego menu, posiadanie trzech różnych, poprawnych spółek w bazie danych</w:t>
+            </w:r>
+            <w:r>
+              <w:rPr>
+                <w:rFonts w:asciiTheme="minorHAnsi" w:hAnsiTheme="minorHAnsi" w:cstheme="minorHAnsi"/>
+                <w:lang w:val="pl-PL"/>
+              </w:rPr>
+              <w:t xml:space="preserve">, </w:t>
+            </w:r>
+            <w:r>
+              <w:rPr>
+                <w:rFonts w:asciiTheme="minorHAnsi" w:hAnsiTheme="minorHAnsi" w:cstheme="minorHAnsi"/>
+                <w:lang w:val="pl-PL"/>
+              </w:rPr>
+              <w:t>poprawne działanie manualnego zapisywania spółek</w:t>
             </w:r>
           </w:p>
         </w:tc>
@@ -22800,11 +22705,11 @@
       <w:pPr>
         <w:pStyle w:val="SRS-Nagwek2"/>
       </w:pPr>
-      <w:bookmarkStart w:id="30" w:name="_Toc11246883"/>
+      <w:bookmarkStart w:id="31" w:name="_Toc11246883"/>
       <w:r>
         <w:t>test detalowych informacji o spółce</w:t>
       </w:r>
-      <w:bookmarkEnd w:id="30"/>
+      <w:bookmarkEnd w:id="31"/>
     </w:p>
     <w:tbl>
       <w:tblPr>
@@ -23116,7 +23021,6 @@
                 <w:lang w:val="pl-PL"/>
               </w:rPr>
             </w:pPr>
-            <w:proofErr w:type="spellStart"/>
             <w:r>
               <w:rPr>
                 <w:rFonts w:ascii="Calibri" w:hAnsi="Calibri"/>
@@ -23125,7 +23029,6 @@
               <w:lastRenderedPageBreak/>
               <w:t>TestDetalowychInformacji</w:t>
             </w:r>
-            <w:proofErr w:type="spellEnd"/>
           </w:p>
         </w:tc>
         <w:tc>
@@ -23172,23 +23075,7 @@
                 <w:rFonts w:ascii="Calibri" w:hAnsi="Calibri"/>
                 <w:lang w:val="pl-PL"/>
               </w:rPr>
-              <w:t>Sprawdzenie działania funkcji „/</w:t>
-            </w:r>
-            <w:proofErr w:type="spellStart"/>
-            <w:r>
-              <w:rPr>
-                <w:rFonts w:ascii="Calibri" w:hAnsi="Calibri"/>
-                <w:lang w:val="pl-PL"/>
-              </w:rPr>
-              <w:t>look</w:t>
-            </w:r>
-            <w:proofErr w:type="spellEnd"/>
-            <w:r>
-              <w:rPr>
-                <w:rFonts w:ascii="Calibri" w:hAnsi="Calibri"/>
-                <w:lang w:val="pl-PL"/>
-              </w:rPr>
-              <w:t>-*”</w:t>
+              <w:t>Sprawdzenie działania funkcji „/look-*”</w:t>
             </w:r>
           </w:p>
         </w:tc>
@@ -23478,6 +23365,13 @@
                 <w:lang w:val="pl-PL"/>
               </w:rPr>
               <w:t>Poprawne wejście do głównego menu, posiadanie jednej, poprawnej spółki w bazie danych</w:t>
+            </w:r>
+            <w:r>
+              <w:rPr>
+                <w:rFonts w:asciiTheme="minorHAnsi" w:hAnsiTheme="minorHAnsi" w:cstheme="minorHAnsi"/>
+                <w:lang w:val="pl-PL"/>
+              </w:rPr>
+              <w:t>, poprawne działanie manualnego zapisywania spółek</w:t>
             </w:r>
           </w:p>
         </w:tc>
@@ -24007,7 +23901,7 @@
       <w:pPr>
         <w:pStyle w:val="SRS-Nagwek2"/>
       </w:pPr>
-      <w:bookmarkStart w:id="31" w:name="_Toc11246884"/>
+      <w:bookmarkStart w:id="32" w:name="_Toc11246884"/>
       <w:r>
         <w:t>test funkcji</w:t>
       </w:r>
@@ -24020,7 +23914,7 @@
       <w:r>
         <w:t>bazie</w:t>
       </w:r>
-      <w:bookmarkEnd w:id="31"/>
+      <w:bookmarkEnd w:id="32"/>
     </w:p>
     <w:tbl>
       <w:tblPr>
@@ -24332,7 +24226,6 @@
                 <w:lang w:val="pl-PL"/>
               </w:rPr>
             </w:pPr>
-            <w:proofErr w:type="spellStart"/>
             <w:r>
               <w:rPr>
                 <w:rFonts w:ascii="Calibri" w:hAnsi="Calibri"/>
@@ -24354,7 +24247,6 @@
               </w:rPr>
               <w:t>Spolek</w:t>
             </w:r>
-            <w:proofErr w:type="spellEnd"/>
           </w:p>
         </w:tc>
         <w:tc>
@@ -24408,46 +24300,14 @@
                 <w:rFonts w:ascii="Calibri" w:hAnsi="Calibri"/>
                 <w:lang w:val="pl-PL"/>
               </w:rPr>
-              <w:t>zenie działania funkcji „/</w:t>
-            </w:r>
-            <w:proofErr w:type="spellStart"/>
-            <w:r>
-              <w:rPr>
-                <w:rFonts w:ascii="Calibri" w:hAnsi="Calibri"/>
-                <w:lang w:val="pl-PL"/>
-              </w:rPr>
-              <w:t>look</w:t>
-            </w:r>
-            <w:proofErr w:type="spellEnd"/>
-            <w:r>
-              <w:rPr>
-                <w:rFonts w:ascii="Calibri" w:hAnsi="Calibri"/>
-                <w:lang w:val="pl-PL"/>
-              </w:rPr>
-              <w:t xml:space="preserve">” </w:t>
-            </w:r>
-            <w:r>
-              <w:rPr>
-                <w:rFonts w:ascii="Calibri" w:hAnsi="Calibri"/>
-                <w:lang w:val="pl-PL"/>
-              </w:rPr>
-              <w:t>i „/</w:t>
-            </w:r>
-            <w:proofErr w:type="spellStart"/>
-            <w:r>
-              <w:rPr>
-                <w:rFonts w:ascii="Calibri" w:hAnsi="Calibri"/>
-                <w:lang w:val="pl-PL"/>
-              </w:rPr>
-              <w:t>invest</w:t>
-            </w:r>
-            <w:proofErr w:type="spellEnd"/>
-            <w:r>
-              <w:rPr>
-                <w:rFonts w:ascii="Calibri" w:hAnsi="Calibri"/>
-                <w:lang w:val="pl-PL"/>
-              </w:rPr>
-              <w:t>” przy braku zapisanych spółek w bazie programu</w:t>
+              <w:t xml:space="preserve">zenie działania funkcji „/look” </w:t>
+            </w:r>
+            <w:r>
+              <w:rPr>
+                <w:rFonts w:ascii="Calibri" w:hAnsi="Calibri"/>
+                <w:lang w:val="pl-PL"/>
+              </w:rPr>
+              <w:t>i „/invest” przy braku zapisanych spółek w bazie programu</w:t>
             </w:r>
           </w:p>
         </w:tc>
@@ -24976,6 +24836,7 @@
                 <w:rFonts w:ascii="Calibri" w:hAnsi="Calibri"/>
                 <w:lang w:val="pl-PL"/>
               </w:rPr>
+              <w:lastRenderedPageBreak/>
               <w:t>&lt;</w:t>
             </w:r>
             <w:r>
@@ -25130,7 +24991,6 @@
                 <w:b/>
                 <w:lang w:val="pl-PL"/>
               </w:rPr>
-              <w:lastRenderedPageBreak/>
               <w:t>Opis defektu</w:t>
             </w:r>
           </w:p>
@@ -25332,11 +25192,11 @@
       <w:pPr>
         <w:pStyle w:val="SRS-Nagwek2"/>
       </w:pPr>
-      <w:bookmarkStart w:id="32" w:name="_Toc11246885"/>
+      <w:bookmarkStart w:id="33" w:name="_Toc11246885"/>
       <w:r>
         <w:t>test funkcji detalowych przy złych danych</w:t>
       </w:r>
-      <w:bookmarkEnd w:id="32"/>
+      <w:bookmarkEnd w:id="33"/>
     </w:p>
     <w:tbl>
       <w:tblPr>
@@ -25655,7 +25515,6 @@
                 <w:lang w:val="pl-PL"/>
               </w:rPr>
             </w:pPr>
-            <w:proofErr w:type="spellStart"/>
             <w:r>
               <w:rPr>
                 <w:rFonts w:ascii="Calibri" w:hAnsi="Calibri"/>
@@ -25663,7 +25522,6 @@
               </w:rPr>
               <w:t>TestFunkcjiDetalPrzyZlychDanych</w:t>
             </w:r>
-            <w:proofErr w:type="spellEnd"/>
           </w:p>
         </w:tc>
         <w:tc>
@@ -25710,39 +25568,7 @@
                 <w:rFonts w:ascii="Calibri" w:hAnsi="Calibri"/>
                 <w:lang w:val="pl-PL"/>
               </w:rPr>
-              <w:t>Sprawdzenie działania funkcji detalowych „/</w:t>
-            </w:r>
-            <w:proofErr w:type="spellStart"/>
-            <w:r>
-              <w:rPr>
-                <w:rFonts w:ascii="Calibri" w:hAnsi="Calibri"/>
-                <w:lang w:val="pl-PL"/>
-              </w:rPr>
-              <w:t>look</w:t>
-            </w:r>
-            <w:proofErr w:type="spellEnd"/>
-            <w:r>
-              <w:rPr>
-                <w:rFonts w:ascii="Calibri" w:hAnsi="Calibri"/>
-                <w:lang w:val="pl-PL"/>
-              </w:rPr>
-              <w:t>-*” i „/</w:t>
-            </w:r>
-            <w:proofErr w:type="spellStart"/>
-            <w:r>
-              <w:rPr>
-                <w:rFonts w:ascii="Calibri" w:hAnsi="Calibri"/>
-                <w:lang w:val="pl-PL"/>
-              </w:rPr>
-              <w:t>remove</w:t>
-            </w:r>
-            <w:proofErr w:type="spellEnd"/>
-            <w:r>
-              <w:rPr>
-                <w:rFonts w:ascii="Calibri" w:hAnsi="Calibri"/>
-                <w:lang w:val="pl-PL"/>
-              </w:rPr>
-              <w:t>-*” przy wpisaniu niepoprawnych danych</w:t>
+              <w:t>Sprawdzenie działania funkcji detalowych „/look-*” i „/remove-*” przy wpisaniu niepoprawnych danych</w:t>
             </w:r>
           </w:p>
         </w:tc>
@@ -26107,6 +25933,13 @@
                 <w:lang w:val="pl-PL"/>
               </w:rPr>
               <w:t>Poprawne wejście do głównego menu, posiadanie jednej, poprawnej spółki w bazie danych</w:t>
+            </w:r>
+            <w:r>
+              <w:rPr>
+                <w:rFonts w:asciiTheme="minorHAnsi" w:hAnsiTheme="minorHAnsi" w:cstheme="minorHAnsi"/>
+                <w:lang w:val="pl-PL"/>
+              </w:rPr>
+              <w:t>, poprawne działanie manualnego zapisywania spółek</w:t>
             </w:r>
           </w:p>
         </w:tc>
@@ -26709,14 +26542,14 @@
       <w:pPr>
         <w:pStyle w:val="SRS-nagwek1"/>
       </w:pPr>
-      <w:bookmarkStart w:id="33" w:name="_Toc11246886"/>
+      <w:bookmarkStart w:id="34" w:name="_Toc11246886"/>
       <w:bookmarkEnd w:id="16"/>
       <w:bookmarkEnd w:id="17"/>
       <w:r>
         <w:lastRenderedPageBreak/>
         <w:t>przypadki testowe</w:t>
       </w:r>
-      <w:bookmarkEnd w:id="33"/>
+      <w:bookmarkEnd w:id="34"/>
     </w:p>
     <w:p>
       <w:pPr>
@@ -26814,11 +26647,11 @@
       <w:pPr>
         <w:pStyle w:val="SRS-Nagwek2"/>
       </w:pPr>
-      <w:bookmarkStart w:id="34" w:name="_Toc11246887"/>
+      <w:bookmarkStart w:id="35" w:name="_Toc11246887"/>
       <w:r>
         <w:t>odczyt funkcji pomocy i informacji o produkcie</w:t>
       </w:r>
-      <w:bookmarkEnd w:id="34"/>
+      <w:bookmarkEnd w:id="35"/>
     </w:p>
     <w:tbl>
       <w:tblPr>
@@ -27240,23 +27073,7 @@
                 <w:rFonts w:ascii="Calibri" w:hAnsi="Calibri"/>
                 <w:lang w:val="pl-PL"/>
               </w:rPr>
-              <w:t>Wpisanie funkcji „/</w:t>
-            </w:r>
-            <w:proofErr w:type="spellStart"/>
-            <w:r>
-              <w:rPr>
-                <w:rFonts w:ascii="Calibri" w:hAnsi="Calibri"/>
-                <w:lang w:val="pl-PL"/>
-              </w:rPr>
-              <w:t>help</w:t>
-            </w:r>
-            <w:proofErr w:type="spellEnd"/>
-            <w:r>
-              <w:rPr>
-                <w:rFonts w:ascii="Calibri" w:hAnsi="Calibri"/>
-                <w:lang w:val="pl-PL"/>
-              </w:rPr>
-              <w:t>” i jej zatwierdzenie klawiszem „enter”</w:t>
+              <w:t>Wpisanie funkcji „/help” i jej zatwierdzenie klawiszem „enter”</w:t>
             </w:r>
           </w:p>
         </w:tc>
@@ -27286,8 +27103,6 @@
               </w:rPr>
               <w:t>FunctionInfo.py</w:t>
             </w:r>
-            <w:bookmarkStart w:id="35" w:name="_GoBack"/>
-            <w:bookmarkEnd w:id="35"/>
           </w:p>
         </w:tc>
         <w:tc>
@@ -28203,23 +28018,7 @@
                 <w:rFonts w:ascii="Calibri" w:hAnsi="Calibri"/>
                 <w:lang w:val="pl-PL"/>
               </w:rPr>
-              <w:t>Wpisanie funkcji „/</w:t>
-            </w:r>
-            <w:proofErr w:type="spellStart"/>
-            <w:r>
-              <w:rPr>
-                <w:rFonts w:ascii="Calibri" w:hAnsi="Calibri"/>
-                <w:lang w:val="pl-PL"/>
-              </w:rPr>
-              <w:t>add</w:t>
-            </w:r>
-            <w:proofErr w:type="spellEnd"/>
-            <w:r>
-              <w:rPr>
-                <w:rFonts w:ascii="Calibri" w:hAnsi="Calibri"/>
-                <w:lang w:val="pl-PL"/>
-              </w:rPr>
-              <w:t>” i jej zatwierdzenie klawiszem „enter”</w:t>
+              <w:t>Wpisanie funkcji „/add” i jej zatwierdzenie klawiszem „enter”</w:t>
             </w:r>
           </w:p>
         </w:tc>
@@ -28883,7 +28682,6 @@
               </w:rPr>
               <w:t>Wpisanie funkcji „/</w:t>
             </w:r>
-            <w:proofErr w:type="spellStart"/>
             <w:r>
               <w:rPr>
                 <w:rFonts w:ascii="Calibri" w:hAnsi="Calibri"/>
@@ -28891,7 +28689,6 @@
               </w:rPr>
               <w:t>sites</w:t>
             </w:r>
-            <w:proofErr w:type="spellEnd"/>
             <w:r>
               <w:rPr>
                 <w:rFonts w:ascii="Calibri" w:hAnsi="Calibri"/>
@@ -29513,23 +29310,7 @@
                 <w:rFonts w:ascii="Calibri" w:hAnsi="Calibri"/>
                 <w:lang w:val="pl-PL"/>
               </w:rPr>
-              <w:t>Wpisanie funkcji „/</w:t>
-            </w:r>
-            <w:proofErr w:type="spellStart"/>
-            <w:r>
-              <w:rPr>
-                <w:rFonts w:ascii="Calibri" w:hAnsi="Calibri"/>
-                <w:lang w:val="pl-PL"/>
-              </w:rPr>
-              <w:t>back</w:t>
-            </w:r>
-            <w:proofErr w:type="spellEnd"/>
-            <w:r>
-              <w:rPr>
-                <w:rFonts w:ascii="Calibri" w:hAnsi="Calibri"/>
-                <w:lang w:val="pl-PL"/>
-              </w:rPr>
-              <w:t>” i jej zatwierdzenie klawiszem „enter”</w:t>
+              <w:t>Wpisanie funkcji „/back” i jej zatwierdzenie klawiszem „enter”</w:t>
             </w:r>
           </w:p>
         </w:tc>
@@ -29861,23 +29642,7 @@
                 <w:rFonts w:ascii="Calibri" w:hAnsi="Calibri"/>
                 <w:lang w:val="pl-PL"/>
               </w:rPr>
-              <w:t>Wpisanie funkcji „/</w:t>
-            </w:r>
-            <w:proofErr w:type="spellStart"/>
-            <w:r>
-              <w:rPr>
-                <w:rFonts w:ascii="Calibri" w:hAnsi="Calibri"/>
-                <w:lang w:val="pl-PL"/>
-              </w:rPr>
-              <w:t>space</w:t>
-            </w:r>
-            <w:proofErr w:type="spellEnd"/>
-            <w:r>
-              <w:rPr>
-                <w:rFonts w:ascii="Calibri" w:hAnsi="Calibri"/>
-                <w:lang w:val="pl-PL"/>
-              </w:rPr>
-              <w:t>” i jej zatwierdzenie klawiszem „enter”</w:t>
+              <w:t>Wpisanie funkcji „/space” i jej zatwierdzenie klawiszem „enter”</w:t>
             </w:r>
           </w:p>
         </w:tc>
@@ -30208,23 +29973,7 @@
                 <w:rFonts w:ascii="Calibri" w:hAnsi="Calibri"/>
                 <w:lang w:val="pl-PL"/>
               </w:rPr>
-              <w:t>Wpisanie funkcji „/</w:t>
-            </w:r>
-            <w:proofErr w:type="spellStart"/>
-            <w:r>
-              <w:rPr>
-                <w:rFonts w:ascii="Calibri" w:hAnsi="Calibri"/>
-                <w:lang w:val="pl-PL"/>
-              </w:rPr>
-              <w:t>exit</w:t>
-            </w:r>
-            <w:proofErr w:type="spellEnd"/>
-            <w:r>
-              <w:rPr>
-                <w:rFonts w:ascii="Calibri" w:hAnsi="Calibri"/>
-                <w:lang w:val="pl-PL"/>
-              </w:rPr>
-              <w:t>” i jej zatwierdzenie klawiszem „enter”</w:t>
+              <w:t>Wpisanie funkcji „/exit” i jej zatwierdzenie klawiszem „enter”</w:t>
             </w:r>
           </w:p>
         </w:tc>
@@ -32487,23 +32236,7 @@
                 <w:rFonts w:ascii="Calibri" w:hAnsi="Calibri"/>
                 <w:lang w:val="pl-PL"/>
               </w:rPr>
-              <w:t>Wpisanie funkcji „/</w:t>
-            </w:r>
-            <w:proofErr w:type="spellStart"/>
-            <w:r>
-              <w:rPr>
-                <w:rFonts w:ascii="Calibri" w:hAnsi="Calibri"/>
-                <w:lang w:val="pl-PL"/>
-              </w:rPr>
-              <w:t>look</w:t>
-            </w:r>
-            <w:proofErr w:type="spellEnd"/>
-            <w:r>
-              <w:rPr>
-                <w:rFonts w:ascii="Calibri" w:hAnsi="Calibri"/>
-                <w:lang w:val="pl-PL"/>
-              </w:rPr>
-              <w:t>” i jej zatwierdzenie klawiszem „enter”</w:t>
+              <w:t>Wpisanie funkcji „/look” i jej zatwierdzenie klawiszem „enter”</w:t>
             </w:r>
           </w:p>
         </w:tc>
@@ -32834,23 +32567,7 @@
                 <w:rFonts w:ascii="Calibri" w:hAnsi="Calibri"/>
                 <w:lang w:val="pl-PL"/>
               </w:rPr>
-              <w:t>Wpisanie funkcji „/</w:t>
-            </w:r>
-            <w:proofErr w:type="spellStart"/>
-            <w:r>
-              <w:rPr>
-                <w:rFonts w:ascii="Calibri" w:hAnsi="Calibri"/>
-                <w:lang w:val="pl-PL"/>
-              </w:rPr>
-              <w:t>remove</w:t>
-            </w:r>
-            <w:proofErr w:type="spellEnd"/>
-            <w:r>
-              <w:rPr>
-                <w:rFonts w:ascii="Calibri" w:hAnsi="Calibri"/>
-                <w:lang w:val="pl-PL"/>
-              </w:rPr>
-              <w:t>-”, strony będącej w bazie stron programu i zatwierdzenie klawiszem „enter”</w:t>
+              <w:t>Wpisanie funkcji „/remove-”, strony będącej w bazie stron programu i zatwierdzenie klawiszem „enter”</w:t>
             </w:r>
           </w:p>
         </w:tc>
@@ -33181,23 +32898,7 @@
                 <w:rFonts w:ascii="Calibri" w:hAnsi="Calibri"/>
                 <w:lang w:val="pl-PL"/>
               </w:rPr>
-              <w:t>Wpisanie funkcji „/</w:t>
-            </w:r>
-            <w:proofErr w:type="spellStart"/>
-            <w:r>
-              <w:rPr>
-                <w:rFonts w:ascii="Calibri" w:hAnsi="Calibri"/>
-                <w:lang w:val="pl-PL"/>
-              </w:rPr>
-              <w:t>clear</w:t>
-            </w:r>
-            <w:proofErr w:type="spellEnd"/>
-            <w:r>
-              <w:rPr>
-                <w:rFonts w:ascii="Calibri" w:hAnsi="Calibri"/>
-                <w:lang w:val="pl-PL"/>
-              </w:rPr>
-              <w:t>” i jej zatwierdzenie klawiszem „enter”</w:t>
+              <w:t>Wpisanie funkcji „/clear” i jej zatwierdzenie klawiszem „enter”</w:t>
             </w:r>
           </w:p>
         </w:tc>
@@ -33860,23 +33561,7 @@
                 <w:rFonts w:ascii="Calibri" w:hAnsi="Calibri"/>
                 <w:lang w:val="pl-PL"/>
               </w:rPr>
-              <w:t>Wpisanie funkcji „/</w:t>
-            </w:r>
-            <w:proofErr w:type="spellStart"/>
-            <w:r>
-              <w:rPr>
-                <w:rFonts w:ascii="Calibri" w:hAnsi="Calibri"/>
-                <w:lang w:val="pl-PL"/>
-              </w:rPr>
-              <w:t>look</w:t>
-            </w:r>
-            <w:proofErr w:type="spellEnd"/>
-            <w:r>
-              <w:rPr>
-                <w:rFonts w:ascii="Calibri" w:hAnsi="Calibri"/>
-                <w:lang w:val="pl-PL"/>
-              </w:rPr>
-              <w:t>-”, strony będącej w bazie stron programu i zatwierdzenie klawiszem „enter”</w:t>
+              <w:t>Wpisanie funkcji „/look-”, strony będącej w bazie stron programu i zatwierdzenie klawiszem „enter”</w:t>
             </w:r>
           </w:p>
         </w:tc>
@@ -34207,23 +33892,7 @@
                 <w:rFonts w:ascii="Calibri" w:hAnsi="Calibri"/>
                 <w:lang w:val="pl-PL"/>
               </w:rPr>
-              <w:t>Wpisanie funkcji „/</w:t>
-            </w:r>
-            <w:proofErr w:type="spellStart"/>
-            <w:r>
-              <w:rPr>
-                <w:rFonts w:ascii="Calibri" w:hAnsi="Calibri"/>
-                <w:lang w:val="pl-PL"/>
-              </w:rPr>
-              <w:t>invest</w:t>
-            </w:r>
-            <w:proofErr w:type="spellEnd"/>
-            <w:r>
-              <w:rPr>
-                <w:rFonts w:ascii="Calibri" w:hAnsi="Calibri"/>
-                <w:lang w:val="pl-PL"/>
-              </w:rPr>
-              <w:t>”, strony będącej w bazie stron programu i zatwierdzenie klawiszem „enter”</w:t>
+              <w:t>Wpisanie funkcji „/invest”, strony będącej w bazie stron programu i zatwierdzenie klawiszem „enter”</w:t>
             </w:r>
           </w:p>
         </w:tc>
@@ -35853,23 +35522,7 @@
                 <w:rFonts w:ascii="Calibri" w:hAnsi="Calibri"/>
                 <w:lang w:val="pl-PL"/>
               </w:rPr>
-              <w:t>Wpisanie i zatwierdzenie klawiszem „enter” danych losowych, bez żadnego znaczenia: „</w:t>
-            </w:r>
-            <w:proofErr w:type="spellStart"/>
-            <w:r>
-              <w:rPr>
-                <w:rFonts w:ascii="Calibri" w:hAnsi="Calibri"/>
-                <w:lang w:val="pl-PL"/>
-              </w:rPr>
-              <w:t>asdf</w:t>
-            </w:r>
-            <w:proofErr w:type="spellEnd"/>
-            <w:r>
-              <w:rPr>
-                <w:rFonts w:ascii="Calibri" w:hAnsi="Calibri"/>
-                <w:lang w:val="pl-PL"/>
-              </w:rPr>
-              <w:t>”</w:t>
+              <w:t>Wpisanie i zatwierdzenie klawiszem „enter” danych losowych, bez żadnego znaczenia: „asdf”</w:t>
             </w:r>
           </w:p>
         </w:tc>
@@ -36209,7 +35862,6 @@
               </w:rPr>
               <w:t>Wpisanie i zatwierdzenie klawiszem „enter” komendy, nie będącej poprawną komendą programu: „/</w:t>
             </w:r>
-            <w:proofErr w:type="spellStart"/>
             <w:r>
               <w:rPr>
                 <w:rFonts w:ascii="Calibri" w:hAnsi="Calibri"/>
@@ -36217,7 +35869,6 @@
               </w:rPr>
               <w:t>obliviate</w:t>
             </w:r>
-            <w:proofErr w:type="spellEnd"/>
             <w:r>
               <w:rPr>
                 <w:rFonts w:ascii="Calibri" w:hAnsi="Calibri"/>
@@ -36561,39 +36212,7 @@
                 <w:rFonts w:ascii="Calibri" w:hAnsi="Calibri"/>
                 <w:lang w:val="pl-PL"/>
               </w:rPr>
-              <w:t>Wpisanie i zatwierdzenie klawiszem „enter” komendy „/</w:t>
-            </w:r>
-            <w:proofErr w:type="spellStart"/>
-            <w:r>
-              <w:rPr>
-                <w:rFonts w:ascii="Calibri" w:hAnsi="Calibri"/>
-                <w:lang w:val="pl-PL"/>
-              </w:rPr>
-              <w:t>look</w:t>
-            </w:r>
-            <w:proofErr w:type="spellEnd"/>
-            <w:r>
-              <w:rPr>
-                <w:rFonts w:ascii="Calibri" w:hAnsi="Calibri"/>
-                <w:lang w:val="pl-PL"/>
-              </w:rPr>
-              <w:t>-” i danych nie identyfikujących żadnej poprawnej spółki: „</w:t>
-            </w:r>
-            <w:proofErr w:type="spellStart"/>
-            <w:r>
-              <w:rPr>
-                <w:rFonts w:ascii="Calibri" w:hAnsi="Calibri"/>
-                <w:lang w:val="pl-PL"/>
-              </w:rPr>
-              <w:t>qqqqqq</w:t>
-            </w:r>
-            <w:proofErr w:type="spellEnd"/>
-            <w:r>
-              <w:rPr>
-                <w:rFonts w:ascii="Calibri" w:hAnsi="Calibri"/>
-                <w:lang w:val="pl-PL"/>
-              </w:rPr>
-              <w:t>”</w:t>
+              <w:t>Wpisanie i zatwierdzenie klawiszem „enter” komendy „/look-” i danych nie identyfikujących żadnej poprawnej spółki: „qqqqqq”</w:t>
             </w:r>
           </w:p>
         </w:tc>
@@ -36924,39 +36543,7 @@
                 <w:rFonts w:ascii="Calibri" w:hAnsi="Calibri"/>
                 <w:lang w:val="pl-PL"/>
               </w:rPr>
-              <w:t>Wpisanie i zatwierdzenie klawiszem „enter” komendy „/</w:t>
-            </w:r>
-            <w:proofErr w:type="spellStart"/>
-            <w:r>
-              <w:rPr>
-                <w:rFonts w:ascii="Calibri" w:hAnsi="Calibri"/>
-                <w:lang w:val="pl-PL"/>
-              </w:rPr>
-              <w:t>remove</w:t>
-            </w:r>
-            <w:proofErr w:type="spellEnd"/>
-            <w:r>
-              <w:rPr>
-                <w:rFonts w:ascii="Calibri" w:hAnsi="Calibri"/>
-                <w:lang w:val="pl-PL"/>
-              </w:rPr>
-              <w:t>-” i danych nie identyfikujących żadnej poprawnej spółki: „</w:t>
-            </w:r>
-            <w:proofErr w:type="spellStart"/>
-            <w:r>
-              <w:rPr>
-                <w:rFonts w:ascii="Calibri" w:hAnsi="Calibri"/>
-                <w:lang w:val="pl-PL"/>
-              </w:rPr>
-              <w:t>qqqqqq</w:t>
-            </w:r>
-            <w:proofErr w:type="spellEnd"/>
-            <w:r>
-              <w:rPr>
-                <w:rFonts w:ascii="Calibri" w:hAnsi="Calibri"/>
-                <w:lang w:val="pl-PL"/>
-              </w:rPr>
-              <w:t>”</w:t>
+              <w:t>Wpisanie i zatwierdzenie klawiszem „enter” komendy „/remove-” i danych nie identyfikujących żadnej poprawnej spółki: „qqqqqq”</w:t>
             </w:r>
           </w:p>
         </w:tc>
@@ -38320,7 +37907,7 @@
               <w:szCs w:val="20"/>
               <w:lang w:val="pl-PL"/>
             </w:rPr>
-            <w:t>18</w:t>
+            <w:t>8</w:t>
           </w:r>
           <w:r>
             <w:rPr>
@@ -38498,7 +38085,7 @@
               <w:szCs w:val="20"/>
               <w:lang w:val="pl-PL"/>
             </w:rPr>
-            <w:t>19</w:t>
+            <w:t>7</w:t>
           </w:r>
           <w:r>
             <w:rPr>
@@ -41386,7 +40973,7 @@
 </file>
 
 <file path=customXml/itemProps1.xml><?xml version="1.0" encoding="utf-8"?>
-<ds:datastoreItem xmlns:ds="http://schemas.openxmlformats.org/officeDocument/2006/customXml" ds:itemID="{4FE487A3-9115-40AB-B650-5C849FFAD55D}">
+<ds:datastoreItem xmlns:ds="http://schemas.openxmlformats.org/officeDocument/2006/customXml" ds:itemID="{177F7C55-7A84-41F8-82B0-2FD4B2A8330A}">
   <ds:schemaRefs>
     <ds:schemaRef ds:uri="http://schemas.openxmlformats.org/officeDocument/2006/bibliography"/>
   </ds:schemaRefs>

</xml_diff>

<commit_message>
Finished writing test cases.
</commit_message>
<xml_diff>
--- a/Dokumentacja/Scenariusz testowy.docx
+++ b/Dokumentacja/Scenariusz testowy.docx
@@ -8139,8 +8139,6 @@
               </w:rPr>
               <w:t>TS003</w:t>
             </w:r>
-            <w:bookmarkStart w:id="20" w:name="_GoBack"/>
-            <w:bookmarkEnd w:id="20"/>
           </w:p>
         </w:tc>
         <w:tc>
@@ -9158,11 +9156,11 @@
       <w:pPr>
         <w:pStyle w:val="SRS-Nagwek2"/>
       </w:pPr>
-      <w:bookmarkStart w:id="21" w:name="_Toc11246873"/>
+      <w:bookmarkStart w:id="20" w:name="_Toc11246873"/>
       <w:r>
         <w:t>test złych danych w menu funkcji</w:t>
       </w:r>
-      <w:bookmarkEnd w:id="21"/>
+      <w:bookmarkEnd w:id="20"/>
     </w:p>
     <w:tbl>
       <w:tblPr>
@@ -10641,14 +10639,14 @@
       <w:pPr>
         <w:pStyle w:val="SRS-Nagwek2"/>
       </w:pPr>
-      <w:bookmarkStart w:id="22" w:name="_Toc11246874"/>
+      <w:bookmarkStart w:id="21" w:name="_Toc11246874"/>
       <w:r>
         <w:t xml:space="preserve">test </w:t>
       </w:r>
       <w:r>
         <w:t>funkcji pomocy</w:t>
       </w:r>
-      <w:bookmarkEnd w:id="22"/>
+      <w:bookmarkEnd w:id="21"/>
     </w:p>
     <w:tbl>
       <w:tblPr>
@@ -11886,11 +11884,11 @@
       <w:pPr>
         <w:pStyle w:val="SRS-Nagwek2"/>
       </w:pPr>
-      <w:bookmarkStart w:id="23" w:name="_Toc11246875"/>
+      <w:bookmarkStart w:id="22" w:name="_Toc11246875"/>
       <w:r>
         <w:t>test funkcji dodatkowych informacji</w:t>
       </w:r>
-      <w:bookmarkEnd w:id="23"/>
+      <w:bookmarkEnd w:id="22"/>
     </w:p>
     <w:tbl>
       <w:tblPr>
@@ -13085,11 +13083,11 @@
       <w:pPr>
         <w:pStyle w:val="SRS-Nagwek2"/>
       </w:pPr>
-      <w:bookmarkStart w:id="24" w:name="_Toc11246876"/>
+      <w:bookmarkStart w:id="23" w:name="_Toc11246876"/>
       <w:r>
         <w:t>test zapisu poprawnej spółki</w:t>
       </w:r>
-      <w:bookmarkEnd w:id="24"/>
+      <w:bookmarkEnd w:id="23"/>
     </w:p>
     <w:tbl>
       <w:tblPr>
@@ -14432,11 +14430,11 @@
       <w:pPr>
         <w:pStyle w:val="SRS-Nagwek2"/>
       </w:pPr>
-      <w:bookmarkStart w:id="25" w:name="_Toc11246877"/>
+      <w:bookmarkStart w:id="24" w:name="_Toc11246877"/>
       <w:r>
         <w:t>test funkcji powrotu</w:t>
       </w:r>
-      <w:bookmarkEnd w:id="25"/>
+      <w:bookmarkEnd w:id="24"/>
     </w:p>
     <w:tbl>
       <w:tblPr>
@@ -15766,11 +15764,11 @@
       <w:pPr>
         <w:pStyle w:val="SRS-Nagwek2"/>
       </w:pPr>
-      <w:bookmarkStart w:id="26" w:name="_Toc11246878"/>
+      <w:bookmarkStart w:id="25" w:name="_Toc11246878"/>
       <w:r>
         <w:t>test funkcji konsoli</w:t>
       </w:r>
-      <w:bookmarkEnd w:id="26"/>
+      <w:bookmarkEnd w:id="25"/>
     </w:p>
     <w:tbl>
       <w:tblPr>
@@ -17044,11 +17042,11 @@
       <w:pPr>
         <w:pStyle w:val="SRS-Nagwek2"/>
       </w:pPr>
-      <w:bookmarkStart w:id="27" w:name="_Toc11246879"/>
+      <w:bookmarkStart w:id="26" w:name="_Toc11246879"/>
       <w:r>
         <w:t>test zapisu złej strony</w:t>
       </w:r>
-      <w:bookmarkEnd w:id="27"/>
+      <w:bookmarkEnd w:id="26"/>
     </w:p>
     <w:tbl>
       <w:tblPr>
@@ -18405,11 +18403,11 @@
       <w:pPr>
         <w:pStyle w:val="SRS-Nagwek2"/>
       </w:pPr>
-      <w:bookmarkStart w:id="28" w:name="_Toc11246880"/>
+      <w:bookmarkStart w:id="27" w:name="_Toc11246880"/>
       <w:r>
         <w:t>test zapisu strony poza bazą GPW</w:t>
       </w:r>
-      <w:bookmarkEnd w:id="28"/>
+      <w:bookmarkEnd w:id="27"/>
     </w:p>
     <w:tbl>
       <w:tblPr>
@@ -19767,11 +19765,11 @@
       <w:pPr>
         <w:pStyle w:val="SRS-Nagwek2"/>
       </w:pPr>
-      <w:bookmarkStart w:id="29" w:name="_Toc11246881"/>
+      <w:bookmarkStart w:id="28" w:name="_Toc11246881"/>
       <w:r>
         <w:t>test sortowania spółek</w:t>
       </w:r>
-      <w:bookmarkEnd w:id="29"/>
+      <w:bookmarkEnd w:id="28"/>
     </w:p>
     <w:tbl>
       <w:tblPr>
@@ -21194,11 +21192,11 @@
       <w:pPr>
         <w:pStyle w:val="SRS-Nagwek2"/>
       </w:pPr>
-      <w:bookmarkStart w:id="30" w:name="_Toc11246882"/>
+      <w:bookmarkStart w:id="29" w:name="_Toc11246882"/>
       <w:r>
         <w:t>test usuwania stron</w:t>
       </w:r>
-      <w:bookmarkEnd w:id="30"/>
+      <w:bookmarkEnd w:id="29"/>
     </w:p>
     <w:tbl>
       <w:tblPr>
@@ -21973,14 +21971,7 @@
                 <w:rFonts w:asciiTheme="minorHAnsi" w:hAnsiTheme="minorHAnsi" w:cstheme="minorHAnsi"/>
                 <w:lang w:val="pl-PL"/>
               </w:rPr>
-              <w:t xml:space="preserve">, </w:t>
-            </w:r>
-            <w:r>
-              <w:rPr>
-                <w:rFonts w:asciiTheme="minorHAnsi" w:hAnsiTheme="minorHAnsi" w:cstheme="minorHAnsi"/>
-                <w:lang w:val="pl-PL"/>
-              </w:rPr>
-              <w:t>poprawne działanie manualnego zapisywania spółek</w:t>
+              <w:t>, poprawne działanie manualnego zapisywania spółek</w:t>
             </w:r>
           </w:p>
         </w:tc>
@@ -22705,11 +22696,11 @@
       <w:pPr>
         <w:pStyle w:val="SRS-Nagwek2"/>
       </w:pPr>
-      <w:bookmarkStart w:id="31" w:name="_Toc11246883"/>
+      <w:bookmarkStart w:id="30" w:name="_Toc11246883"/>
       <w:r>
         <w:t>test detalowych informacji o spółce</w:t>
       </w:r>
-      <w:bookmarkEnd w:id="31"/>
+      <w:bookmarkEnd w:id="30"/>
     </w:p>
     <w:tbl>
       <w:tblPr>
@@ -23901,7 +23892,7 @@
       <w:pPr>
         <w:pStyle w:val="SRS-Nagwek2"/>
       </w:pPr>
-      <w:bookmarkStart w:id="32" w:name="_Toc11246884"/>
+      <w:bookmarkStart w:id="31" w:name="_Toc11246884"/>
       <w:r>
         <w:t>test funkcji</w:t>
       </w:r>
@@ -23914,7 +23905,7 @@
       <w:r>
         <w:t>bazie</w:t>
       </w:r>
-      <w:bookmarkEnd w:id="32"/>
+      <w:bookmarkEnd w:id="31"/>
     </w:p>
     <w:tbl>
       <w:tblPr>
@@ -25192,11 +25183,11 @@
       <w:pPr>
         <w:pStyle w:val="SRS-Nagwek2"/>
       </w:pPr>
-      <w:bookmarkStart w:id="33" w:name="_Toc11246885"/>
+      <w:bookmarkStart w:id="32" w:name="_Toc11246885"/>
       <w:r>
         <w:t>test funkcji detalowych przy złych danych</w:t>
       </w:r>
-      <w:bookmarkEnd w:id="33"/>
+      <w:bookmarkEnd w:id="32"/>
     </w:p>
     <w:tbl>
       <w:tblPr>
@@ -26542,14 +26533,14 @@
       <w:pPr>
         <w:pStyle w:val="SRS-nagwek1"/>
       </w:pPr>
-      <w:bookmarkStart w:id="34" w:name="_Toc11246886"/>
+      <w:bookmarkStart w:id="33" w:name="_Toc11246886"/>
       <w:bookmarkEnd w:id="16"/>
       <w:bookmarkEnd w:id="17"/>
       <w:r>
         <w:lastRenderedPageBreak/>
         <w:t>przypadki testowe</w:t>
       </w:r>
-      <w:bookmarkEnd w:id="34"/>
+      <w:bookmarkEnd w:id="33"/>
     </w:p>
     <w:p>
       <w:pPr>
@@ -26647,11 +26638,11 @@
       <w:pPr>
         <w:pStyle w:val="SRS-Nagwek2"/>
       </w:pPr>
-      <w:bookmarkStart w:id="35" w:name="_Toc11246887"/>
+      <w:bookmarkStart w:id="34" w:name="_Toc11246887"/>
       <w:r>
         <w:t>odczyt funkcji pomocy i informacji o produkcie</w:t>
       </w:r>
-      <w:bookmarkEnd w:id="35"/>
+      <w:bookmarkEnd w:id="34"/>
     </w:p>
     <w:tbl>
       <w:tblPr>
@@ -27592,11 +27583,11 @@
       <w:pPr>
         <w:pStyle w:val="SRS-Nagwek2"/>
       </w:pPr>
-      <w:bookmarkStart w:id="36" w:name="_Toc11246888"/>
+      <w:bookmarkStart w:id="35" w:name="_Toc11246888"/>
       <w:r>
         <w:t>poprawny, permanentny zapis podanych spółek</w:t>
       </w:r>
-      <w:bookmarkEnd w:id="36"/>
+      <w:bookmarkEnd w:id="35"/>
     </w:p>
     <w:tbl>
       <w:tblPr>
@@ -28882,11 +28873,11 @@
       <w:pPr>
         <w:pStyle w:val="SRS-Nagwek2"/>
       </w:pPr>
-      <w:bookmarkStart w:id="37" w:name="_Toc11246889"/>
+      <w:bookmarkStart w:id="36" w:name="_Toc11246889"/>
       <w:r>
         <w:t>możliwość poprawnego i czytelnego korzystania z konsoli</w:t>
       </w:r>
-      <w:bookmarkEnd w:id="37"/>
+      <w:bookmarkEnd w:id="36"/>
     </w:p>
     <w:tbl>
       <w:tblPr>
@@ -30161,11 +30152,11 @@
       <w:pPr>
         <w:pStyle w:val="SRS-Nagwek2"/>
       </w:pPr>
-      <w:bookmarkStart w:id="38" w:name="_Toc11246890"/>
+      <w:bookmarkStart w:id="37" w:name="_Toc11246890"/>
       <w:r>
         <w:t>sprawdzanie poprawności podanych spółek</w:t>
       </w:r>
-      <w:bookmarkEnd w:id="38"/>
+      <w:bookmarkEnd w:id="37"/>
     </w:p>
     <w:tbl>
       <w:tblPr>
@@ -31151,12 +31142,12 @@
       <w:pPr>
         <w:pStyle w:val="SRS-Nagwek2"/>
       </w:pPr>
-      <w:bookmarkStart w:id="39" w:name="_Toc11246891"/>
+      <w:bookmarkStart w:id="38" w:name="_Toc11246891"/>
       <w:r>
         <w:lastRenderedPageBreak/>
         <w:t>działania na zapisanych spółkach</w:t>
       </w:r>
-      <w:bookmarkEnd w:id="39"/>
+      <w:bookmarkEnd w:id="38"/>
     </w:p>
     <w:tbl>
       <w:tblPr>
@@ -33892,7 +33883,7 @@
                 <w:rFonts w:ascii="Calibri" w:hAnsi="Calibri"/>
                 <w:lang w:val="pl-PL"/>
               </w:rPr>
-              <w:t>Wpisanie funkcji „/invest”, strony będącej w bazie stron programu i zatwierdzenie klawiszem „enter”</w:t>
+              <w:t>Wpisanie funkcji „/invest” i zatwierdzenie klawiszem „enter”</w:t>
             </w:r>
           </w:p>
         </w:tc>
@@ -33977,6 +33968,8 @@
         <w:tab/>
         <w:t>Podsumowanie funkcjonalności do przetestowania:</w:t>
       </w:r>
+      <w:bookmarkStart w:id="39" w:name="_GoBack"/>
+      <w:bookmarkEnd w:id="39"/>
     </w:p>
     <w:p>
       <w:pPr>
@@ -37907,7 +37900,7 @@
               <w:szCs w:val="20"/>
               <w:lang w:val="pl-PL"/>
             </w:rPr>
-            <w:t>8</w:t>
+            <w:t>22</w:t>
           </w:r>
           <w:r>
             <w:rPr>
@@ -38085,7 +38078,7 @@
               <w:szCs w:val="20"/>
               <w:lang w:val="pl-PL"/>
             </w:rPr>
-            <w:t>7</w:t>
+            <w:t>21</w:t>
           </w:r>
           <w:r>
             <w:rPr>
@@ -40973,7 +40966,7 @@
 </file>
 
 <file path=customXml/itemProps1.xml><?xml version="1.0" encoding="utf-8"?>
-<ds:datastoreItem xmlns:ds="http://schemas.openxmlformats.org/officeDocument/2006/customXml" ds:itemID="{177F7C55-7A84-41F8-82B0-2FD4B2A8330A}">
+<ds:datastoreItem xmlns:ds="http://schemas.openxmlformats.org/officeDocument/2006/customXml" ds:itemID="{85303C03-1797-4C47-88CB-375985563389}">
   <ds:schemaRefs>
     <ds:schemaRef ds:uri="http://schemas.openxmlformats.org/officeDocument/2006/bibliography"/>
   </ds:schemaRefs>

</xml_diff>